<commit_message>
doc update about python
</commit_message>
<xml_diff>
--- a/Szakdolgozat_Horvath_Bendeguz.docx
+++ b/Szakdolgozat_Horvath_Bendeguz.docx
@@ -306,13 +306,23 @@
           <w:szCs w:val="28"/>
         </w:rPr>
       </w:pPr>
+      <w:proofErr w:type="gramStart"/>
       <w:r>
         <w:rPr>
           <w:rFonts w:ascii="Times New Roman" w:hAnsi="Times New Roman" w:cs="Times New Roman"/>
           <w:sz w:val="28"/>
           <w:szCs w:val="28"/>
         </w:rPr>
-        <w:t>egyetemi docens</w:t>
+        <w:t>egyetemi</w:t>
+      </w:r>
+      <w:proofErr w:type="gramEnd"/>
+      <w:r>
+        <w:rPr>
+          <w:rFonts w:ascii="Times New Roman" w:hAnsi="Times New Roman" w:cs="Times New Roman"/>
+          <w:sz w:val="28"/>
+          <w:szCs w:val="28"/>
+        </w:rPr>
+        <w:t xml:space="preserve"> docens</w:t>
       </w:r>
     </w:p>
     <w:p>
@@ -592,23 +602,7 @@
             <w:noProof/>
             <w:color w:val="auto"/>
           </w:rPr>
-          <w:t>2.1 A túltöltéses lád</w:t>
-        </w:r>
-        <w:r>
-          <w:rPr>
-            <w:rStyle w:val="Hiperhivatkozs"/>
-            <w:noProof/>
-            <w:color w:val="auto"/>
-          </w:rPr>
-          <w:t>a</w:t>
-        </w:r>
-        <w:r>
-          <w:rPr>
-            <w:rStyle w:val="Hiperhivatkozs"/>
-            <w:noProof/>
-            <w:color w:val="auto"/>
-          </w:rPr>
-          <w:t>pakolás.</w:t>
+          <w:t>2.1 A túltöltéses ládapakolás.</w:t>
         </w:r>
         <w:r>
           <w:rPr>
@@ -1572,7 +1566,43 @@
           <w:sz w:val="24"/>
           <w:szCs w:val="24"/>
         </w:rPr>
-        <w:t>A klasszikus online ládapakolás problémában a beérkező tárgyak egyenként jelennek meg, egymás után. Ezeket az egynél nem nagyobb méretű, érkező tárgyakat kell bepakolni egységnyi méretű ládákba úgy, hogy az egyes ládákba pakolt elemek teljes mérete ne haladja meg annak kapacitását. A cél az, hogy minimalizáljuk a felhasznált (nemüres) ládák számát.</w:t>
+        <w:t xml:space="preserve">A </w:t>
+      </w:r>
+      <w:proofErr w:type="gramStart"/>
+      <w:r>
+        <w:rPr>
+          <w:rFonts w:ascii="Times New Roman" w:hAnsi="Times New Roman" w:cs="Times New Roman"/>
+          <w:sz w:val="24"/>
+          <w:szCs w:val="24"/>
+        </w:rPr>
+        <w:t>klasszikus</w:t>
+      </w:r>
+      <w:proofErr w:type="gramEnd"/>
+      <w:r>
+        <w:rPr>
+          <w:rFonts w:ascii="Times New Roman" w:hAnsi="Times New Roman" w:cs="Times New Roman"/>
+          <w:sz w:val="24"/>
+          <w:szCs w:val="24"/>
+        </w:rPr>
+        <w:t xml:space="preserve"> online ládapakolás problémában a beérkező tárgyak egyenként jelennek meg, egymás után. Ezeket az egynél nem nagyobb méretű, érkező tárgyakat kell bepakolni egységnyi méretű ládákba úgy, hogy az egyes ládákba pakolt elemek teljes mérete ne haladja meg annak </w:t>
+      </w:r>
+      <w:proofErr w:type="gramStart"/>
+      <w:r>
+        <w:rPr>
+          <w:rFonts w:ascii="Times New Roman" w:hAnsi="Times New Roman" w:cs="Times New Roman"/>
+          <w:sz w:val="24"/>
+          <w:szCs w:val="24"/>
+        </w:rPr>
+        <w:t>kapacitását</w:t>
+      </w:r>
+      <w:proofErr w:type="gramEnd"/>
+      <w:r>
+        <w:rPr>
+          <w:rFonts w:ascii="Times New Roman" w:hAnsi="Times New Roman" w:cs="Times New Roman"/>
+          <w:sz w:val="24"/>
+          <w:szCs w:val="24"/>
+        </w:rPr>
+        <w:t>. A cél az, hogy minimalizáljuk a felhasznált (nemüres) ládák számát.</w:t>
       </w:r>
     </w:p>
     <w:p>
@@ -1591,7 +1621,25 @@
           <w:sz w:val="24"/>
           <w:szCs w:val="24"/>
         </w:rPr>
-        <w:t xml:space="preserve">Ennek a klasszikus problémának egy változatát, az online ládapakolási problémát vizsgáljuk túltöltési költséggel. Ebben a feladatban megengedhetjük, hogy a ládákba pakolt elemek összegzett mérete meghaladja az </w:t>
+        <w:t xml:space="preserve">Ennek a </w:t>
+      </w:r>
+      <w:proofErr w:type="gramStart"/>
+      <w:r>
+        <w:rPr>
+          <w:rFonts w:ascii="Times New Roman" w:hAnsi="Times New Roman" w:cs="Times New Roman"/>
+          <w:sz w:val="24"/>
+          <w:szCs w:val="24"/>
+        </w:rPr>
+        <w:t>klasszikus</w:t>
+      </w:r>
+      <w:proofErr w:type="gramEnd"/>
+      <w:r>
+        <w:rPr>
+          <w:rFonts w:ascii="Times New Roman" w:hAnsi="Times New Roman" w:cs="Times New Roman"/>
+          <w:sz w:val="24"/>
+          <w:szCs w:val="24"/>
+        </w:rPr>
+        <w:t xml:space="preserve"> problémának egy változatát, az online ládapakolási problémát vizsgáljuk túltöltési költséggel. Ebben a feladatban megengedhetjük, hogy a ládákba pakolt elemek összegzett mérete meghaladja az </w:t>
       </w:r>
       <m:oMath>
         <m:r>
@@ -1631,7 +1679,25 @@
           <w:sz w:val="24"/>
           <w:szCs w:val="24"/>
         </w:rPr>
-        <w:t>Az online feladat esetén fontos, hogy a tárgyat végleges helyére (ládájába) kell rakni a soron következő elem megjelenése előtt. (Az offline probléma esetén az összes elem előre adott, azaz ismerjük minden elem méretét.)</w:t>
+        <w:t xml:space="preserve">Az online feladat esetén fontos, hogy a tárgyat végleges helyére (ládájába) kell rakni a soron következő elem megjelenése előtt. (Az offline </w:t>
+      </w:r>
+      <w:proofErr w:type="gramStart"/>
+      <w:r>
+        <w:rPr>
+          <w:rFonts w:ascii="Times New Roman" w:hAnsi="Times New Roman" w:cs="Times New Roman"/>
+          <w:sz w:val="24"/>
+          <w:szCs w:val="24"/>
+        </w:rPr>
+        <w:t>probléma</w:t>
+      </w:r>
+      <w:proofErr w:type="gramEnd"/>
+      <w:r>
+        <w:rPr>
+          <w:rFonts w:ascii="Times New Roman" w:hAnsi="Times New Roman" w:cs="Times New Roman"/>
+          <w:sz w:val="24"/>
+          <w:szCs w:val="24"/>
+        </w:rPr>
+        <w:t xml:space="preserve"> esetén az összes elem előre adott, azaz ismerjük minden elem méretét.)</w:t>
       </w:r>
     </w:p>
     <w:p>
@@ -1761,7 +1827,25 @@
           <w:sz w:val="24"/>
           <w:szCs w:val="24"/>
         </w:rPr>
-        <w:t>Egy online algoritmus teljesítménye mérhető az aszimptotikus versenyképességi arány, valamint az abszolút versenyképességi arány alapján.</w:t>
+        <w:t xml:space="preserve">Egy online algoritmus teljesítménye mérhető az aszimptotikus versenyképességi arány, valamint az </w:t>
+      </w:r>
+      <w:proofErr w:type="gramStart"/>
+      <w:r>
+        <w:rPr>
+          <w:rFonts w:ascii="Times New Roman" w:hAnsi="Times New Roman" w:cs="Times New Roman"/>
+          <w:sz w:val="24"/>
+          <w:szCs w:val="24"/>
+        </w:rPr>
+        <w:t>abszolút</w:t>
+      </w:r>
+      <w:proofErr w:type="gramEnd"/>
+      <w:r>
+        <w:rPr>
+          <w:rFonts w:ascii="Times New Roman" w:hAnsi="Times New Roman" w:cs="Times New Roman"/>
+          <w:sz w:val="24"/>
+          <w:szCs w:val="24"/>
+        </w:rPr>
+        <w:t xml:space="preserve"> versenyképességi arány alapján.</w:t>
       </w:r>
     </w:p>
     <w:p>
@@ -2181,7 +2265,25 @@
           <w:sz w:val="24"/>
           <w:szCs w:val="24"/>
         </w:rPr>
-        <w:t xml:space="preserve"> az ALG algoritmus által használt ládák számát jelöli bármely σ bemenetre (inputra). </w:t>
+        <w:t xml:space="preserve"> az ALG algoritmus által használt ládák számát jelöli bármely σ bemenetre (</w:t>
+      </w:r>
+      <w:proofErr w:type="gramStart"/>
+      <w:r>
+        <w:rPr>
+          <w:rFonts w:ascii="Times New Roman" w:hAnsi="Times New Roman" w:cs="Times New Roman"/>
+          <w:sz w:val="24"/>
+          <w:szCs w:val="24"/>
+        </w:rPr>
+        <w:t>inputra</w:t>
+      </w:r>
+      <w:proofErr w:type="gramEnd"/>
+      <w:r>
+        <w:rPr>
+          <w:rFonts w:ascii="Times New Roman" w:hAnsi="Times New Roman" w:cs="Times New Roman"/>
+          <w:sz w:val="24"/>
+          <w:szCs w:val="24"/>
+        </w:rPr>
+        <w:t xml:space="preserve">). </w:t>
       </w:r>
     </w:p>
     <w:p>
@@ -2211,7 +2313,25 @@
           <w:sz w:val="24"/>
           <w:szCs w:val="24"/>
         </w:rPr>
-        <w:t>Johnson és szerzőtársai [12] bebizonyították, hogy mind az FF, mind a BF aszimptotikus versenyképességi aránya 1,7.</w:t>
+        <w:t xml:space="preserve">Johnson és szerzőtársai [12] bebizonyították, hogy mind </w:t>
+      </w:r>
+      <w:proofErr w:type="gramStart"/>
+      <w:r>
+        <w:rPr>
+          <w:rFonts w:ascii="Times New Roman" w:hAnsi="Times New Roman" w:cs="Times New Roman"/>
+          <w:sz w:val="24"/>
+          <w:szCs w:val="24"/>
+        </w:rPr>
+        <w:t>az</w:t>
+      </w:r>
+      <w:proofErr w:type="gramEnd"/>
+      <w:r>
+        <w:rPr>
+          <w:rFonts w:ascii="Times New Roman" w:hAnsi="Times New Roman" w:cs="Times New Roman"/>
+          <w:sz w:val="24"/>
+          <w:szCs w:val="24"/>
+        </w:rPr>
+        <w:t xml:space="preserve"> FF, mind a BF aszimptotikus versenyképességi aránya 1,7.</w:t>
       </w:r>
     </w:p>
     <w:p>
@@ -2249,7 +2369,25 @@
           <w:sz w:val="24"/>
           <w:szCs w:val="24"/>
         </w:rPr>
-        <w:t>Az abszolút versenyképességi arányt a következőképpen határozzuk meg:</w:t>
+        <w:t xml:space="preserve">Az </w:t>
+      </w:r>
+      <w:proofErr w:type="gramStart"/>
+      <w:r>
+        <w:rPr>
+          <w:rFonts w:ascii="Times New Roman" w:hAnsi="Times New Roman" w:cs="Times New Roman"/>
+          <w:sz w:val="24"/>
+          <w:szCs w:val="24"/>
+        </w:rPr>
+        <w:t>abszolút</w:t>
+      </w:r>
+      <w:proofErr w:type="gramEnd"/>
+      <w:r>
+        <w:rPr>
+          <w:rFonts w:ascii="Times New Roman" w:hAnsi="Times New Roman" w:cs="Times New Roman"/>
+          <w:sz w:val="24"/>
+          <w:szCs w:val="24"/>
+        </w:rPr>
+        <w:t xml:space="preserve"> versenyképességi arányt a következőképpen határozzuk meg:</w:t>
       </w:r>
     </w:p>
     <w:p>
@@ -2507,7 +2645,25 @@
           <w:sz w:val="24"/>
           <w:szCs w:val="24"/>
         </w:rPr>
-        <w:t>Az aszimptotikus versenyképességi eredményhez hasonlóan az FF és a BF abszolút versenyképességi aránya is 1,7 [7] és [8].</w:t>
+        <w:t xml:space="preserve">Az aszimptotikus versenyképességi eredményhez hasonlóan </w:t>
+      </w:r>
+      <w:proofErr w:type="gramStart"/>
+      <w:r>
+        <w:rPr>
+          <w:rFonts w:ascii="Times New Roman" w:hAnsi="Times New Roman" w:cs="Times New Roman"/>
+          <w:sz w:val="24"/>
+          <w:szCs w:val="24"/>
+        </w:rPr>
+        <w:t>az</w:t>
+      </w:r>
+      <w:proofErr w:type="gramEnd"/>
+      <w:r>
+        <w:rPr>
+          <w:rFonts w:ascii="Times New Roman" w:hAnsi="Times New Roman" w:cs="Times New Roman"/>
+          <w:sz w:val="24"/>
+          <w:szCs w:val="24"/>
+        </w:rPr>
+        <w:t xml:space="preserve"> FF és a BF abszolút versenyképességi aránya is 1,7 [7] és [8].</w:t>
       </w:r>
     </w:p>
     <w:p>
@@ -2537,7 +2693,43 @@
           <w:sz w:val="24"/>
           <w:szCs w:val="24"/>
         </w:rPr>
-        <w:t>A közelmúltban Balogh és szerzőtársai [3] egy olyan online ládapakoló algoritmust terveztek, amelynek abszolút versenyképességi aránya 5/3, ami a lehető legjobb. Az Öt-harmad (Five-Third) algoritmusnak nevezett algoritmusuk fő gondolata az FF használata, és néhány láda fenntartása kifejezetten 1/2-nél nagyobb méretű elemek számára.</w:t>
+        <w:t xml:space="preserve">A közelmúltban Balogh és szerzőtársai [3] egy olyan online ládapakoló algoritmust terveztek, amelynek </w:t>
+      </w:r>
+      <w:proofErr w:type="gramStart"/>
+      <w:r>
+        <w:rPr>
+          <w:rFonts w:ascii="Times New Roman" w:hAnsi="Times New Roman" w:cs="Times New Roman"/>
+          <w:sz w:val="24"/>
+          <w:szCs w:val="24"/>
+        </w:rPr>
+        <w:t>abszolút</w:t>
+      </w:r>
+      <w:proofErr w:type="gramEnd"/>
+      <w:r>
+        <w:rPr>
+          <w:rFonts w:ascii="Times New Roman" w:hAnsi="Times New Roman" w:cs="Times New Roman"/>
+          <w:sz w:val="24"/>
+          <w:szCs w:val="24"/>
+        </w:rPr>
+        <w:t xml:space="preserve"> versenyképességi aránya 5/3, ami a lehető legjobb. Az Öt-harmad (Five-Third) algoritmusnak nevezett algoritmusuk fő gondolata </w:t>
+      </w:r>
+      <w:proofErr w:type="gramStart"/>
+      <w:r>
+        <w:rPr>
+          <w:rFonts w:ascii="Times New Roman" w:hAnsi="Times New Roman" w:cs="Times New Roman"/>
+          <w:sz w:val="24"/>
+          <w:szCs w:val="24"/>
+        </w:rPr>
+        <w:t>az</w:t>
+      </w:r>
+      <w:proofErr w:type="gramEnd"/>
+      <w:r>
+        <w:rPr>
+          <w:rFonts w:ascii="Times New Roman" w:hAnsi="Times New Roman" w:cs="Times New Roman"/>
+          <w:sz w:val="24"/>
+          <w:szCs w:val="24"/>
+        </w:rPr>
+        <w:t xml:space="preserve"> FF használata, és néhány láda fenntartása kifejezetten 1/2-nél nagyobb méretű elemek számára.</w:t>
       </w:r>
     </w:p>
     <w:p>
@@ -2568,7 +2760,61 @@
           <w:szCs w:val="24"/>
         </w:rPr>
         <w:lastRenderedPageBreak/>
-        <w:t xml:space="preserve">A klasszikus feladaton kívül online ládapakolási feladat számos változatát vizsgáltak. Az egyik változat az, amikor többféle ládaméret, azaz ládakapacitás is lehet (az 1-en kívül, de minden láda legfeljebb 1 kapacitású, és az algoritmus dönti el, hogy melyiket használja). Az az úgynevezett online változó méretű ládapakolási probléma. Kinnerly és Langston [13] egy módosított FF-típusú algoritmust használt erre, a FF-et a felhasználó által meghatározott kitöltési tényezővel (FFf), és bizonyítják, hogy ez az algoritmus </w:t>
+        <w:t xml:space="preserve">A </w:t>
+      </w:r>
+      <w:proofErr w:type="gramStart"/>
+      <w:r>
+        <w:rPr>
+          <w:rFonts w:ascii="Times New Roman" w:hAnsi="Times New Roman" w:cs="Times New Roman"/>
+          <w:sz w:val="24"/>
+          <w:szCs w:val="24"/>
+        </w:rPr>
+        <w:t>klasszikus</w:t>
+      </w:r>
+      <w:proofErr w:type="gramEnd"/>
+      <w:r>
+        <w:rPr>
+          <w:rFonts w:ascii="Times New Roman" w:hAnsi="Times New Roman" w:cs="Times New Roman"/>
+          <w:sz w:val="24"/>
+          <w:szCs w:val="24"/>
+        </w:rPr>
+        <w:t xml:space="preserve"> feladaton kívül online ládapakolási feladat számos változatát vizsgáltak. Az egyik változat az, amikor többféle ládaméret, azaz ládakapacitás is lehet (az 1-en kívül, de minden láda legfeljebb 1 </w:t>
+      </w:r>
+      <w:proofErr w:type="gramStart"/>
+      <w:r>
+        <w:rPr>
+          <w:rFonts w:ascii="Times New Roman" w:hAnsi="Times New Roman" w:cs="Times New Roman"/>
+          <w:sz w:val="24"/>
+          <w:szCs w:val="24"/>
+        </w:rPr>
+        <w:t>kapacitású</w:t>
+      </w:r>
+      <w:proofErr w:type="gramEnd"/>
+      <w:r>
+        <w:rPr>
+          <w:rFonts w:ascii="Times New Roman" w:hAnsi="Times New Roman" w:cs="Times New Roman"/>
+          <w:sz w:val="24"/>
+          <w:szCs w:val="24"/>
+        </w:rPr>
+        <w:t xml:space="preserve">, és az algoritmus dönti el, hogy melyiket használja). Az az úgynevezett online változó méretű ládapakolási </w:t>
+      </w:r>
+      <w:proofErr w:type="gramStart"/>
+      <w:r>
+        <w:rPr>
+          <w:rFonts w:ascii="Times New Roman" w:hAnsi="Times New Roman" w:cs="Times New Roman"/>
+          <w:sz w:val="24"/>
+          <w:szCs w:val="24"/>
+        </w:rPr>
+        <w:t>probléma</w:t>
+      </w:r>
+      <w:proofErr w:type="gramEnd"/>
+      <w:r>
+        <w:rPr>
+          <w:rFonts w:ascii="Times New Roman" w:hAnsi="Times New Roman" w:cs="Times New Roman"/>
+          <w:sz w:val="24"/>
+          <w:szCs w:val="24"/>
+        </w:rPr>
+        <w:t xml:space="preserve">. Kinnerly és Langston [13] egy módosított FF-típusú algoritmust használt erre, a FF-et a felhasználó által meghatározott kitöltési tényezővel (FFf), és bizonyítják, hogy ez az algoritmus </w:t>
       </w:r>
       <m:oMath>
         <m:r>
@@ -2685,7 +2931,43 @@
           <w:sz w:val="24"/>
           <w:szCs w:val="24"/>
         </w:rPr>
-        <w:t xml:space="preserve">Egy további, másik változata a ládapakolási feladatnak a nyitott végű ládapakolási probléma, amely lehetővé teszi, hogy felülírjuk a kapacitást egy meghatározott módon. Yang és Leung [18] az online rendezett nyitott végű ládapakolás feladatot vizsgálja (OOBP). Az OOBP-ben megengedett a kapacitás megsértése oly módon, hogy az egyes ládákban lévő elemek mérete </w:t>
+        <w:t xml:space="preserve">Egy további, másik változata a ládapakolási feladatnak a nyitott végű ládapakolási </w:t>
+      </w:r>
+      <w:proofErr w:type="gramStart"/>
+      <w:r>
+        <w:rPr>
+          <w:rFonts w:ascii="Times New Roman" w:hAnsi="Times New Roman" w:cs="Times New Roman"/>
+          <w:sz w:val="24"/>
+          <w:szCs w:val="24"/>
+        </w:rPr>
+        <w:t>probléma</w:t>
+      </w:r>
+      <w:proofErr w:type="gramEnd"/>
+      <w:r>
+        <w:rPr>
+          <w:rFonts w:ascii="Times New Roman" w:hAnsi="Times New Roman" w:cs="Times New Roman"/>
+          <w:sz w:val="24"/>
+          <w:szCs w:val="24"/>
+        </w:rPr>
+        <w:t xml:space="preserve">, amely lehetővé teszi, hogy felülírjuk a kapacitást egy meghatározott módon. Yang és Leung [18] az online rendezett nyitott végű ládapakolás feladatot vizsgálja (OOBP). Az OOBP-ben megengedett a </w:t>
+      </w:r>
+      <w:proofErr w:type="gramStart"/>
+      <w:r>
+        <w:rPr>
+          <w:rFonts w:ascii="Times New Roman" w:hAnsi="Times New Roman" w:cs="Times New Roman"/>
+          <w:sz w:val="24"/>
+          <w:szCs w:val="24"/>
+        </w:rPr>
+        <w:t>kapacitás</w:t>
+      </w:r>
+      <w:proofErr w:type="gramEnd"/>
+      <w:r>
+        <w:rPr>
+          <w:rFonts w:ascii="Times New Roman" w:hAnsi="Times New Roman" w:cs="Times New Roman"/>
+          <w:sz w:val="24"/>
+          <w:szCs w:val="24"/>
+        </w:rPr>
+        <w:t xml:space="preserve"> megsértése oly módon, hogy az egyes ládákban lévő elemek mérete </w:t>
       </w:r>
       <m:oMath>
         <m:r>
@@ -2725,7 +3007,61 @@
           <w:sz w:val="24"/>
           <w:szCs w:val="24"/>
         </w:rPr>
-        <w:t xml:space="preserve">Epstein és Levin [9] a továbbiakban a nyitott végű tárolók csomagolási problémájának két másik változatát vizsgálja. Az egyik az erős nyitott végű ládapakolási probléma (strong open-end bin packing problem, SOBP). Ebben az egyes ládákban lévő tárgyak súlyának kisebbnek kell lennie 1-nél, ha a legkönnyebb elem (legkisebb méretű) eltávolítanánk. Valamint a másik az ún. lazy ládafedési probléma (lazy bin covering problem, LBC), amely tartalmaz egy további megkötést, hogy a legkönnyebb elem eltávolítása után az egyes ládákban lévő tételek összmérete nem lehet kisebb, mint </w:t>
+        <w:t xml:space="preserve">Epstein és Levin [9] a továbbiakban a nyitott végű tárolók csomagolási </w:t>
+      </w:r>
+      <w:proofErr w:type="gramStart"/>
+      <w:r>
+        <w:rPr>
+          <w:rFonts w:ascii="Times New Roman" w:hAnsi="Times New Roman" w:cs="Times New Roman"/>
+          <w:sz w:val="24"/>
+          <w:szCs w:val="24"/>
+        </w:rPr>
+        <w:t>problémájának</w:t>
+      </w:r>
+      <w:proofErr w:type="gramEnd"/>
+      <w:r>
+        <w:rPr>
+          <w:rFonts w:ascii="Times New Roman" w:hAnsi="Times New Roman" w:cs="Times New Roman"/>
+          <w:sz w:val="24"/>
+          <w:szCs w:val="24"/>
+        </w:rPr>
+        <w:t xml:space="preserve"> két másik változatát vizsgálja. Az egyik az erős nyitott végű ládapakolási </w:t>
+      </w:r>
+      <w:proofErr w:type="gramStart"/>
+      <w:r>
+        <w:rPr>
+          <w:rFonts w:ascii="Times New Roman" w:hAnsi="Times New Roman" w:cs="Times New Roman"/>
+          <w:sz w:val="24"/>
+          <w:szCs w:val="24"/>
+        </w:rPr>
+        <w:t>probléma</w:t>
+      </w:r>
+      <w:proofErr w:type="gramEnd"/>
+      <w:r>
+        <w:rPr>
+          <w:rFonts w:ascii="Times New Roman" w:hAnsi="Times New Roman" w:cs="Times New Roman"/>
+          <w:sz w:val="24"/>
+          <w:szCs w:val="24"/>
+        </w:rPr>
+        <w:t xml:space="preserve"> (strong open-end bin packing problem, SOBP). Ebben az egyes ládákban lévő tárgyak súlyának kisebbnek kell lennie 1-nél, ha a legkönnyebb elem (legkisebb méretű) eltávolítanánk. Valamint a másik az ún. lazy ládafedési </w:t>
+      </w:r>
+      <w:proofErr w:type="gramStart"/>
+      <w:r>
+        <w:rPr>
+          <w:rFonts w:ascii="Times New Roman" w:hAnsi="Times New Roman" w:cs="Times New Roman"/>
+          <w:sz w:val="24"/>
+          <w:szCs w:val="24"/>
+        </w:rPr>
+        <w:t>probléma</w:t>
+      </w:r>
+      <w:proofErr w:type="gramEnd"/>
+      <w:r>
+        <w:rPr>
+          <w:rFonts w:ascii="Times New Roman" w:hAnsi="Times New Roman" w:cs="Times New Roman"/>
+          <w:sz w:val="24"/>
+          <w:szCs w:val="24"/>
+        </w:rPr>
+        <w:t xml:space="preserve"> (lazy bin covering problem, LBC), amely tartalmaz egy további megkötést, hogy a legkönnyebb elem eltávolítása után az egyes ládákban lévő tételek összmérete nem lehet kisebb, mint </w:t>
       </w:r>
       <m:oMath>
         <m:r>
@@ -2776,7 +3112,25 @@
           <w:sz w:val="24"/>
           <w:szCs w:val="24"/>
         </w:rPr>
-        <w:t>Vannak olyan cikkek is a szakirodalomban, amelyek a felhasznált ládák költségére összpontosítanak. Li és Chen [14], Epstein és Levin [10, 11], Cambazard és szerzőtársai [7] cikkeinek mindegyike a tárolóba pakolt elemek különböző költségszerkezeteit vizsgálja. Különösen Epstein és Levin [11] munkája releváns a problémánk offline változata szempontjából.</w:t>
+        <w:t xml:space="preserve">Vannak olyan cikkek is a szakirodalomban, amelyek a felhasznált ládák költségére összpontosítanak. Li és Chen [14], Epstein és Levin [10, 11], Cambazard és szerzőtársai [7] cikkeinek mindegyike a tárolóba pakolt elemek különböző költségszerkezeteit vizsgálja. Különösen Epstein és Levin [11] munkája releváns a </w:t>
+      </w:r>
+      <w:proofErr w:type="gramStart"/>
+      <w:r>
+        <w:rPr>
+          <w:rFonts w:ascii="Times New Roman" w:hAnsi="Times New Roman" w:cs="Times New Roman"/>
+          <w:sz w:val="24"/>
+          <w:szCs w:val="24"/>
+        </w:rPr>
+        <w:t>problémánk</w:t>
+      </w:r>
+      <w:proofErr w:type="gramEnd"/>
+      <w:r>
+        <w:rPr>
+          <w:rFonts w:ascii="Times New Roman" w:hAnsi="Times New Roman" w:cs="Times New Roman"/>
+          <w:sz w:val="24"/>
+          <w:szCs w:val="24"/>
+        </w:rPr>
+        <w:t xml:space="preserve"> offline változata szempontjából.</w:t>
       </w:r>
     </w:p>
     <w:p>
@@ -2832,10 +3186,7 @@
       </w:pPr>
       <w:bookmarkStart w:id="2" w:name="_Toc99793090"/>
       <w:r>
-        <w:t xml:space="preserve">2.1 </w:t>
-      </w:r>
-      <w:r>
-        <w:t>A túltöltéses ládapakolás.</w:t>
+        <w:t>2.1 A túltöltéses ládapakolás.</w:t>
       </w:r>
       <w:bookmarkEnd w:id="2"/>
     </w:p>
@@ -2895,7 +3246,43 @@
           <w:sz w:val="24"/>
           <w:szCs w:val="24"/>
         </w:rPr>
-        <w:t xml:space="preserve">Minden processzornak van egy adott, szolgáltatási kapacitása és fix bekapcsolási/kikapcsolási költséget számol fel. Túlterhelési (túltöltési) költséget kell akkor felszámolnunk, ha egy processzorhoz rendelt feladatok által igényelt kapacitások összege meghaladja a kiszolgáló kapacitást. </w:t>
+        <w:t xml:space="preserve">Minden processzornak van egy adott, szolgáltatási </w:t>
+      </w:r>
+      <w:proofErr w:type="gramStart"/>
+      <w:r>
+        <w:rPr>
+          <w:rFonts w:ascii="Times New Roman" w:hAnsi="Times New Roman" w:cs="Times New Roman"/>
+          <w:sz w:val="24"/>
+          <w:szCs w:val="24"/>
+        </w:rPr>
+        <w:t>kapacitása</w:t>
+      </w:r>
+      <w:proofErr w:type="gramEnd"/>
+      <w:r>
+        <w:rPr>
+          <w:rFonts w:ascii="Times New Roman" w:hAnsi="Times New Roman" w:cs="Times New Roman"/>
+          <w:sz w:val="24"/>
+          <w:szCs w:val="24"/>
+        </w:rPr>
+        <w:t xml:space="preserve"> és fix bekapcsolási/kikapcsolási költséget számol fel. Túlterhelési (túltöltési) költséget kell akkor felszámolnunk, ha egy processzorhoz rendelt feladatok által igényelt </w:t>
+      </w:r>
+      <w:proofErr w:type="gramStart"/>
+      <w:r>
+        <w:rPr>
+          <w:rFonts w:ascii="Times New Roman" w:hAnsi="Times New Roman" w:cs="Times New Roman"/>
+          <w:sz w:val="24"/>
+          <w:szCs w:val="24"/>
+        </w:rPr>
+        <w:t>kapacitások</w:t>
+      </w:r>
+      <w:proofErr w:type="gramEnd"/>
+      <w:r>
+        <w:rPr>
+          <w:rFonts w:ascii="Times New Roman" w:hAnsi="Times New Roman" w:cs="Times New Roman"/>
+          <w:sz w:val="24"/>
+          <w:szCs w:val="24"/>
+        </w:rPr>
+        <w:t xml:space="preserve"> összege meghaladja a kiszolgáló kapacitást. </w:t>
       </w:r>
     </w:p>
     <w:p>
@@ -2914,7 +3301,25 @@
           <w:sz w:val="24"/>
           <w:szCs w:val="24"/>
         </w:rPr>
-        <w:t>Célunk az összes feladat kiszolgálásának összköltségének minimalizálása. Ez a motivációja a túlterhelési költséggel járó online ládapakolási problémának: azaz ott minden egyes láda egy adott kapacitással rendelkező processzort képvisel, és akkor van túlterhelési költség, ha az adott ládába csomagolt elemek összmérete meghaladja a láda kapacitását.</w:t>
+        <w:t xml:space="preserve">Célunk az összes feladat kiszolgálásának összköltségének minimalizálása. Ez a motivációja a túlterhelési költséggel járó online ládapakolási </w:t>
+      </w:r>
+      <w:proofErr w:type="gramStart"/>
+      <w:r>
+        <w:rPr>
+          <w:rFonts w:ascii="Times New Roman" w:hAnsi="Times New Roman" w:cs="Times New Roman"/>
+          <w:sz w:val="24"/>
+          <w:szCs w:val="24"/>
+        </w:rPr>
+        <w:t>problémának</w:t>
+      </w:r>
+      <w:proofErr w:type="gramEnd"/>
+      <w:r>
+        <w:rPr>
+          <w:rFonts w:ascii="Times New Roman" w:hAnsi="Times New Roman" w:cs="Times New Roman"/>
+          <w:sz w:val="24"/>
+          <w:szCs w:val="24"/>
+        </w:rPr>
+        <w:t>: azaz ott minden egyes láda egy adott kapacitással rendelkező processzort képvisel, és akkor van túlterhelési költség, ha az adott ládába csomagolt elemek összmérete meghaladja a láda kapacitását.</w:t>
       </w:r>
     </w:p>
     <w:p>
@@ -2944,7 +3349,25 @@
           <w:sz w:val="24"/>
           <w:szCs w:val="24"/>
         </w:rPr>
-        <w:t>Azaz a túltöltéses (túlterheléses) ládapakolás esetében az egy tárolóba pakolt elemek összértéke meghaladhatja a láda kapacitását. Minden ládának van egy költsége, amelyet a használatakor fizetni kell, amely két részből tevődhet össze:</w:t>
+        <w:t xml:space="preserve">Azaz a túltöltéses (túlterheléses) ládapakolás esetében az egy tárolóba pakolt elemek összértéke meghaladhatja a láda </w:t>
+      </w:r>
+      <w:proofErr w:type="gramStart"/>
+      <w:r>
+        <w:rPr>
+          <w:rFonts w:ascii="Times New Roman" w:hAnsi="Times New Roman" w:cs="Times New Roman"/>
+          <w:sz w:val="24"/>
+          <w:szCs w:val="24"/>
+        </w:rPr>
+        <w:t>kapacitását</w:t>
+      </w:r>
+      <w:proofErr w:type="gramEnd"/>
+      <w:r>
+        <w:rPr>
+          <w:rFonts w:ascii="Times New Roman" w:hAnsi="Times New Roman" w:cs="Times New Roman"/>
+          <w:sz w:val="24"/>
+          <w:szCs w:val="24"/>
+        </w:rPr>
+        <w:t>. Minden ládának van egy költsége, amelyet a használatakor fizetni kell, amely két részből tevődhet össze:</w:t>
       </w:r>
     </w:p>
     <w:p>
@@ -2968,7 +3391,25 @@
           <w:sz w:val="24"/>
           <w:szCs w:val="24"/>
         </w:rPr>
-        <w:t>Minden ládának van egy fix költsége: Az 1 kapacitású tároló megnyitásának (azaz használatának) ára 1 (ez nem függ a belepakolt elemek méretétől és darabszámától, akár ha egyetlen elemet is rakunk bele, ezt ki kell fizetni.</w:t>
+        <w:t xml:space="preserve">Minden ládának van egy </w:t>
+      </w:r>
+      <w:proofErr w:type="gramStart"/>
+      <w:r>
+        <w:rPr>
+          <w:rFonts w:ascii="Times New Roman" w:hAnsi="Times New Roman" w:cs="Times New Roman"/>
+          <w:sz w:val="24"/>
+          <w:szCs w:val="24"/>
+        </w:rPr>
+        <w:t>fix</w:t>
+      </w:r>
+      <w:proofErr w:type="gramEnd"/>
+      <w:r>
+        <w:rPr>
+          <w:rFonts w:ascii="Times New Roman" w:hAnsi="Times New Roman" w:cs="Times New Roman"/>
+          <w:sz w:val="24"/>
+          <w:szCs w:val="24"/>
+        </w:rPr>
+        <w:t xml:space="preserve"> költsége: Az 1 kapacitású tároló megnyitásának (azaz használatának) ára 1 (ez nem függ a belepakolt elemek méretétől és darabszámától, akár ha egyetlen elemet is rakunk bele, ezt ki kell fizetni.</w:t>
       </w:r>
     </w:p>
     <w:p>
@@ -2992,7 +3433,25 @@
           <w:sz w:val="24"/>
           <w:szCs w:val="24"/>
         </w:rPr>
-        <w:t xml:space="preserve">A láda kapacitásának túltöltése, vagyis a láda kapacitásának túllépése előírt költséggel jár. Azaz az előző költségen kívül fizetünk minden olyan ládáért, amely túlterhelt, túltöltött. Az </w:t>
+        <w:t xml:space="preserve">A láda </w:t>
+      </w:r>
+      <w:proofErr w:type="gramStart"/>
+      <w:r>
+        <w:rPr>
+          <w:rFonts w:ascii="Times New Roman" w:hAnsi="Times New Roman" w:cs="Times New Roman"/>
+          <w:sz w:val="24"/>
+          <w:szCs w:val="24"/>
+        </w:rPr>
+        <w:t>kapacitásának</w:t>
+      </w:r>
+      <w:proofErr w:type="gramEnd"/>
+      <w:r>
+        <w:rPr>
+          <w:rFonts w:ascii="Times New Roman" w:hAnsi="Times New Roman" w:cs="Times New Roman"/>
+          <w:sz w:val="24"/>
+          <w:szCs w:val="24"/>
+        </w:rPr>
+        <w:t xml:space="preserve"> túltöltése, vagyis a láda kapacitásának túllépése előírt költséggel jár. Azaz az előző költségen kívül fizetünk minden olyan ládáért, amely túlterhelt, túltöltött. Az </w:t>
       </w:r>
       <m:oMath>
         <m:r>
@@ -3050,7 +3509,25 @@
           <w:sz w:val="24"/>
           <w:szCs w:val="24"/>
         </w:rPr>
-        <w:t xml:space="preserve">Megjegyezzük, hogy nem túltöltött ládáknál csak az első, fix </w:t>
+        <w:t xml:space="preserve">Megjegyezzük, hogy nem túltöltött ládáknál csak az első, </w:t>
+      </w:r>
+      <w:proofErr w:type="gramStart"/>
+      <w:r>
+        <w:rPr>
+          <w:rFonts w:ascii="Times New Roman" w:hAnsi="Times New Roman" w:cs="Times New Roman"/>
+          <w:sz w:val="24"/>
+          <w:szCs w:val="24"/>
+        </w:rPr>
+        <w:t>fix</w:t>
+      </w:r>
+      <w:proofErr w:type="gramEnd"/>
+      <w:r>
+        <w:rPr>
+          <w:rFonts w:ascii="Times New Roman" w:hAnsi="Times New Roman" w:cs="Times New Roman"/>
+          <w:sz w:val="24"/>
+          <w:szCs w:val="24"/>
+        </w:rPr>
+        <w:t xml:space="preserve"> </w:t>
       </w:r>
       <m:oMath>
         <m:r>
@@ -3141,7 +3618,25 @@
           <w:sz w:val="24"/>
           <w:szCs w:val="24"/>
         </w:rPr>
-        <w:t xml:space="preserve">Tehát a feladat egy konkrét példánya olyan, hogy kapunk egy </w:t>
+        <w:t xml:space="preserve">Tehát a feladat egy </w:t>
+      </w:r>
+      <w:proofErr w:type="gramStart"/>
+      <w:r>
+        <w:rPr>
+          <w:rFonts w:ascii="Times New Roman" w:hAnsi="Times New Roman" w:cs="Times New Roman"/>
+          <w:sz w:val="24"/>
+          <w:szCs w:val="24"/>
+        </w:rPr>
+        <w:t>konkrét</w:t>
+      </w:r>
+      <w:proofErr w:type="gramEnd"/>
+      <w:r>
+        <w:rPr>
+          <w:rFonts w:ascii="Times New Roman" w:hAnsi="Times New Roman" w:cs="Times New Roman"/>
+          <w:sz w:val="24"/>
+          <w:szCs w:val="24"/>
+        </w:rPr>
+        <w:t xml:space="preserve"> példánya olyan, hogy kapunk egy </w:t>
       </w:r>
       <m:oMath>
         <m:r>
@@ -3168,7 +3663,25 @@
           <w:szCs w:val="24"/>
         </w:rPr>
         <w:lastRenderedPageBreak/>
-        <w:t xml:space="preserve">a rendelkezésünkre, minden egyes tárolónak a kapacitása </w:t>
+        <w:t xml:space="preserve">a rendelkezésünkre, minden egyes tárolónak a </w:t>
+      </w:r>
+      <w:proofErr w:type="gramStart"/>
+      <w:r>
+        <w:rPr>
+          <w:rFonts w:ascii="Times New Roman" w:hAnsi="Times New Roman" w:cs="Times New Roman"/>
+          <w:sz w:val="24"/>
+          <w:szCs w:val="24"/>
+        </w:rPr>
+        <w:t>kapacitása</w:t>
+      </w:r>
+      <w:proofErr w:type="gramEnd"/>
+      <w:r>
+        <w:rPr>
+          <w:rFonts w:ascii="Times New Roman" w:hAnsi="Times New Roman" w:cs="Times New Roman"/>
+          <w:sz w:val="24"/>
+          <w:szCs w:val="24"/>
+        </w:rPr>
+        <w:t xml:space="preserve"> </w:t>
       </w:r>
       <m:oMath>
         <m:r>
@@ -3508,7 +4021,25 @@
           <w:sz w:val="24"/>
           <w:szCs w:val="24"/>
         </w:rPr>
-        <w:t xml:space="preserve"> az </w:t>
+        <w:t xml:space="preserve"> </w:t>
+      </w:r>
+      <w:proofErr w:type="gramStart"/>
+      <w:r>
+        <w:rPr>
+          <w:rFonts w:ascii="Times New Roman" w:hAnsi="Times New Roman" w:cs="Times New Roman"/>
+          <w:sz w:val="24"/>
+          <w:szCs w:val="24"/>
+        </w:rPr>
+        <w:t>az</w:t>
+      </w:r>
+      <w:proofErr w:type="gramEnd"/>
+      <w:r>
+        <w:rPr>
+          <w:rFonts w:ascii="Times New Roman" w:hAnsi="Times New Roman" w:cs="Times New Roman"/>
+          <w:sz w:val="24"/>
+          <w:szCs w:val="24"/>
+        </w:rPr>
+        <w:t xml:space="preserve"> </w:t>
       </w:r>
       <m:oMath>
         <m:r>
@@ -3526,7 +4057,25 @@
           <w:sz w:val="24"/>
           <w:szCs w:val="24"/>
         </w:rPr>
-        <w:t xml:space="preserve"> ládában lévő elemek összmérete. A cél az, hogy pakoljunk minden egyes tárgyat ládába, úgy, hogy minimalizáljuk a felhasznált ládák költségeinek összegét. Ezt a problémát online ládapakolásnak nevezzük lineáris túlterhelési költséggel (online bin packing problem with linear overload cost, BPOC).</w:t>
+        <w:t xml:space="preserve"> ládában lévő elemek összmérete. A cél az, hogy pakoljunk minden egyes tárgyat ládába, úgy, hogy minimalizáljuk a felhasznált ládák költségeinek összegét. Ezt a </w:t>
+      </w:r>
+      <w:proofErr w:type="gramStart"/>
+      <w:r>
+        <w:rPr>
+          <w:rFonts w:ascii="Times New Roman" w:hAnsi="Times New Roman" w:cs="Times New Roman"/>
+          <w:sz w:val="24"/>
+          <w:szCs w:val="24"/>
+        </w:rPr>
+        <w:t>problémát</w:t>
+      </w:r>
+      <w:proofErr w:type="gramEnd"/>
+      <w:r>
+        <w:rPr>
+          <w:rFonts w:ascii="Times New Roman" w:hAnsi="Times New Roman" w:cs="Times New Roman"/>
+          <w:sz w:val="24"/>
+          <w:szCs w:val="24"/>
+        </w:rPr>
+        <w:t xml:space="preserve"> online ládapakolásnak nevezzük lineáris túlterhelési költséggel (online bin packing problem with linear overload cost, BPOC).</w:t>
       </w:r>
     </w:p>
     <w:p>
@@ -3556,7 +4105,25 @@
           <w:sz w:val="24"/>
           <w:szCs w:val="24"/>
         </w:rPr>
-        <w:t>Ebben a dolgozatban a BPOC abszolút versenyképességi arányát vizsgáljuk.</w:t>
+        <w:t xml:space="preserve">Ebben a dolgozatban a BPOC </w:t>
+      </w:r>
+      <w:proofErr w:type="gramStart"/>
+      <w:r>
+        <w:rPr>
+          <w:rFonts w:ascii="Times New Roman" w:hAnsi="Times New Roman" w:cs="Times New Roman"/>
+          <w:sz w:val="24"/>
+          <w:szCs w:val="24"/>
+        </w:rPr>
+        <w:t>abszolút</w:t>
+      </w:r>
+      <w:proofErr w:type="gramEnd"/>
+      <w:r>
+        <w:rPr>
+          <w:rFonts w:ascii="Times New Roman" w:hAnsi="Times New Roman" w:cs="Times New Roman"/>
+          <w:sz w:val="24"/>
+          <w:szCs w:val="24"/>
+        </w:rPr>
+        <w:t xml:space="preserve"> versenyképességi arányát vizsgáljuk.</w:t>
       </w:r>
     </w:p>
     <w:p>
@@ -3612,7 +4179,25 @@
           <w:sz w:val="24"/>
           <w:szCs w:val="24"/>
         </w:rPr>
-        <w:t xml:space="preserve"> a következőképpen definiálva:</w:t>
+        <w:t xml:space="preserve"> a következőképpen </w:t>
+      </w:r>
+      <w:proofErr w:type="gramStart"/>
+      <w:r>
+        <w:rPr>
+          <w:rFonts w:ascii="Times New Roman" w:hAnsi="Times New Roman" w:cs="Times New Roman"/>
+          <w:sz w:val="24"/>
+          <w:szCs w:val="24"/>
+        </w:rPr>
+        <w:t>definiálva</w:t>
+      </w:r>
+      <w:proofErr w:type="gramEnd"/>
+      <w:r>
+        <w:rPr>
+          <w:rFonts w:ascii="Times New Roman" w:hAnsi="Times New Roman" w:cs="Times New Roman"/>
+          <w:sz w:val="24"/>
+          <w:szCs w:val="24"/>
+        </w:rPr>
+        <w:t>:</w:t>
       </w:r>
     </w:p>
     <w:p>
@@ -4258,7 +4843,25 @@
           <w:sz w:val="24"/>
           <w:szCs w:val="24"/>
         </w:rPr>
-        <w:t xml:space="preserve"> a fenti intervallumokba esik, akkor nincsen jobb abszolút versenyképességi arányú online algoritmus a BPOC-feladatra (azaz ezek alsó korlátok a c különböző eseteire).</w:t>
+        <w:t xml:space="preserve"> a fenti </w:t>
+      </w:r>
+      <w:proofErr w:type="gramStart"/>
+      <w:r>
+        <w:rPr>
+          <w:rFonts w:ascii="Times New Roman" w:hAnsi="Times New Roman" w:cs="Times New Roman"/>
+          <w:sz w:val="24"/>
+          <w:szCs w:val="24"/>
+        </w:rPr>
+        <w:t>intervallumokba</w:t>
+      </w:r>
+      <w:proofErr w:type="gramEnd"/>
+      <w:r>
+        <w:rPr>
+          <w:rFonts w:ascii="Times New Roman" w:hAnsi="Times New Roman" w:cs="Times New Roman"/>
+          <w:sz w:val="24"/>
+          <w:szCs w:val="24"/>
+        </w:rPr>
+        <w:t xml:space="preserve"> esik, akkor nincsen jobb abszolút versenyképességi arányú online algoritmus a BPOC-feladatra (azaz ezek alsó korlátok a c különböző eseteire).</w:t>
       </w:r>
     </w:p>
     <w:p>
@@ -4294,7 +4897,43 @@
           <w:sz w:val="24"/>
           <w:szCs w:val="24"/>
         </w:rPr>
-        <w:t xml:space="preserve"> nevű algoritmust definiálták. (First-Fit Algorithm with Fixed Overload, röviden FFO). Hasonlóan a klasszikus online ládapakolási probléma First-Fit algoritmusához (FF), az FFO minden egyes elemet az első olyan nyitott ládába pakolja, amelybe belefér, ha nem fér bele egyetlen jelenleg megnyitott tárolóba sem, akkor nyit egy új tárolót.</w:t>
+        <w:t xml:space="preserve"> nevű algoritmust </w:t>
+      </w:r>
+      <w:proofErr w:type="gramStart"/>
+      <w:r>
+        <w:rPr>
+          <w:rFonts w:ascii="Times New Roman" w:hAnsi="Times New Roman" w:cs="Times New Roman"/>
+          <w:sz w:val="24"/>
+          <w:szCs w:val="24"/>
+        </w:rPr>
+        <w:t>definiálták</w:t>
+      </w:r>
+      <w:proofErr w:type="gramEnd"/>
+      <w:r>
+        <w:rPr>
+          <w:rFonts w:ascii="Times New Roman" w:hAnsi="Times New Roman" w:cs="Times New Roman"/>
+          <w:sz w:val="24"/>
+          <w:szCs w:val="24"/>
+        </w:rPr>
+        <w:t xml:space="preserve">. (First-Fit Algorithm with Fixed Overload, röviden FFO). Hasonlóan a </w:t>
+      </w:r>
+      <w:proofErr w:type="gramStart"/>
+      <w:r>
+        <w:rPr>
+          <w:rFonts w:ascii="Times New Roman" w:hAnsi="Times New Roman" w:cs="Times New Roman"/>
+          <w:sz w:val="24"/>
+          <w:szCs w:val="24"/>
+        </w:rPr>
+        <w:t>klasszikus</w:t>
+      </w:r>
+      <w:proofErr w:type="gramEnd"/>
+      <w:r>
+        <w:rPr>
+          <w:rFonts w:ascii="Times New Roman" w:hAnsi="Times New Roman" w:cs="Times New Roman"/>
+          <w:sz w:val="24"/>
+          <w:szCs w:val="24"/>
+        </w:rPr>
+        <w:t xml:space="preserve"> online ládapakolási probléma First-Fit algoritmusához (FF), az FFO minden egyes elemet az első olyan nyitott ládába pakolja, amelybe belefér, ha nem fér bele egyetlen jelenleg megnyitott tárolóba sem, akkor nyit egy új tárolót.</w:t>
       </w:r>
     </w:p>
     <w:p>
@@ -4313,7 +4952,25 @@
           <w:sz w:val="24"/>
           <w:szCs w:val="24"/>
         </w:rPr>
-        <w:t xml:space="preserve">A különbség az, hogy az FFO-ban a bármelyik ládához rendelt elemek teljes mérete meghaladhatja a tároló 1 kapacitását. </w:t>
+        <w:t xml:space="preserve">A különbség az, hogy az FFO-ban a bármelyik ládához rendelt elemek teljes mérete meghaladhatja a tároló 1 </w:t>
+      </w:r>
+      <w:proofErr w:type="gramStart"/>
+      <w:r>
+        <w:rPr>
+          <w:rFonts w:ascii="Times New Roman" w:hAnsi="Times New Roman" w:cs="Times New Roman"/>
+          <w:sz w:val="24"/>
+          <w:szCs w:val="24"/>
+        </w:rPr>
+        <w:t>kapacitását</w:t>
+      </w:r>
+      <w:proofErr w:type="gramEnd"/>
+      <w:r>
+        <w:rPr>
+          <w:rFonts w:ascii="Times New Roman" w:hAnsi="Times New Roman" w:cs="Times New Roman"/>
+          <w:sz w:val="24"/>
+          <w:szCs w:val="24"/>
+        </w:rPr>
+        <w:t xml:space="preserve">. </w:t>
       </w:r>
     </w:p>
     <w:p>
@@ -4408,7 +5065,25 @@
           <w:sz w:val="24"/>
           <w:szCs w:val="24"/>
         </w:rPr>
-        <w:t xml:space="preserve"> a következőképpen definiálva:</w:t>
+        <w:t xml:space="preserve"> a következőképpen </w:t>
+      </w:r>
+      <w:proofErr w:type="gramStart"/>
+      <w:r>
+        <w:rPr>
+          <w:rFonts w:ascii="Times New Roman" w:hAnsi="Times New Roman" w:cs="Times New Roman"/>
+          <w:sz w:val="24"/>
+          <w:szCs w:val="24"/>
+        </w:rPr>
+        <w:t>definiálva</w:t>
+      </w:r>
+      <w:proofErr w:type="gramEnd"/>
+      <w:r>
+        <w:rPr>
+          <w:rFonts w:ascii="Times New Roman" w:hAnsi="Times New Roman" w:cs="Times New Roman"/>
+          <w:sz w:val="24"/>
+          <w:szCs w:val="24"/>
+        </w:rPr>
+        <w:t>:</w:t>
       </w:r>
     </w:p>
     <w:p>
@@ -5298,7 +5973,25 @@
           <w:sz w:val="24"/>
           <w:szCs w:val="24"/>
         </w:rPr>
-        <w:t xml:space="preserve">Az [LS21] cikkben azt bizonyították a szerzők, hogy az FFO algoritmus abszolút versenyképességi aránya a fenti (azaz </w:t>
+        <w:t xml:space="preserve">Az [LS21] cikkben azt bizonyították a szerzők, hogy az FFO algoritmus </w:t>
+      </w:r>
+      <w:proofErr w:type="gramStart"/>
+      <w:r>
+        <w:rPr>
+          <w:rFonts w:ascii="Times New Roman" w:hAnsi="Times New Roman" w:cs="Times New Roman"/>
+          <w:sz w:val="24"/>
+          <w:szCs w:val="24"/>
+        </w:rPr>
+        <w:t>abszolút</w:t>
+      </w:r>
+      <w:proofErr w:type="gramEnd"/>
+      <w:r>
+        <w:rPr>
+          <w:rFonts w:ascii="Times New Roman" w:hAnsi="Times New Roman" w:cs="Times New Roman"/>
+          <w:sz w:val="24"/>
+          <w:szCs w:val="24"/>
+        </w:rPr>
+        <w:t xml:space="preserve"> versenyképességi aránya a fenti (azaz </w:t>
       </w:r>
       <m:oMath>
         <m:r>
@@ -5505,7 +6198,43 @@
           <w:sz w:val="24"/>
           <w:szCs w:val="24"/>
         </w:rPr>
-        <w:t>A First-Fit algoritmus minden újonnan érkező elemet az első olyan ládába pakol, amelybe befér vagy, ha nem fér be nyit egy új ládát. Az FFO algoritmus annyiban más, mint az FF algoritmus, hogy megengedi a túltöltést, egy O(c) méretű, előre meghatározott értékben.</w:t>
+        <w:t xml:space="preserve">A First-Fit algoritmus minden újonnan érkező elemet az első olyan ládába pakol, amelybe befér vagy, ha nem </w:t>
+      </w:r>
+      <w:proofErr w:type="gramStart"/>
+      <w:r>
+        <w:rPr>
+          <w:rFonts w:ascii="Times New Roman" w:hAnsi="Times New Roman" w:cs="Times New Roman"/>
+          <w:sz w:val="24"/>
+          <w:szCs w:val="24"/>
+        </w:rPr>
+        <w:t>fér</w:t>
+      </w:r>
+      <w:proofErr w:type="gramEnd"/>
+      <w:r>
+        <w:rPr>
+          <w:rFonts w:ascii="Times New Roman" w:hAnsi="Times New Roman" w:cs="Times New Roman"/>
+          <w:sz w:val="24"/>
+          <w:szCs w:val="24"/>
+        </w:rPr>
+        <w:t xml:space="preserve"> be nyit egy új ládát. Az FFO algoritmus annyiban más, mint </w:t>
+      </w:r>
+      <w:proofErr w:type="gramStart"/>
+      <w:r>
+        <w:rPr>
+          <w:rFonts w:ascii="Times New Roman" w:hAnsi="Times New Roman" w:cs="Times New Roman"/>
+          <w:sz w:val="24"/>
+          <w:szCs w:val="24"/>
+        </w:rPr>
+        <w:t>az</w:t>
+      </w:r>
+      <w:proofErr w:type="gramEnd"/>
+      <w:r>
+        <w:rPr>
+          <w:rFonts w:ascii="Times New Roman" w:hAnsi="Times New Roman" w:cs="Times New Roman"/>
+          <w:sz w:val="24"/>
+          <w:szCs w:val="24"/>
+        </w:rPr>
+        <w:t xml:space="preserve"> FF algoritmus, hogy megengedi a túltöltést, egy O(c) méretű, előre meghatározott értékben.</w:t>
       </w:r>
     </w:p>
     <w:p>
@@ -5565,7 +6294,31 @@
             <w:sz w:val="24"/>
             <w:szCs w:val="24"/>
           </w:rPr>
-          <m:t>+O(c)</m:t>
+          <m:t>+</m:t>
+        </m:r>
+        <w:proofErr w:type="gramStart"/>
+        <m:r>
+          <m:rPr>
+            <m:sty m:val="p"/>
+          </m:rPr>
+          <w:rPr>
+            <w:rFonts w:ascii="Cambria Math" w:hAnsi="Cambria Math" w:cs="Times New Roman"/>
+            <w:sz w:val="24"/>
+            <w:szCs w:val="24"/>
+          </w:rPr>
+          <m:t>O(</m:t>
+        </m:r>
+        <w:proofErr w:type="gramEnd"/>
+        <m:r>
+          <m:rPr>
+            <m:sty m:val="p"/>
+          </m:rPr>
+          <w:rPr>
+            <w:rFonts w:ascii="Cambria Math" w:hAnsi="Cambria Math" w:cs="Times New Roman"/>
+            <w:sz w:val="24"/>
+            <w:szCs w:val="24"/>
+          </w:rPr>
+          <m:t>c)</m:t>
         </m:r>
       </m:oMath>
       <w:r>
@@ -5574,7 +6327,25 @@
           <w:sz w:val="24"/>
           <w:szCs w:val="24"/>
         </w:rPr>
-        <w:t xml:space="preserve"> méretű ládába pakolunk. Bár nagyon hasonlóan „néz ki”, a nagy O jelölés itt nem a nagy ordót jelenti, ez az O(c) egyszerűen egy c-től függő szám:</w:t>
+        <w:t xml:space="preserve"> méretű ládába pakolunk. Bár nagyon hasonlóan „néz ki”, a nagy O jelölés itt nem a nagy ordót jelenti, ez az </w:t>
+      </w:r>
+      <w:proofErr w:type="gramStart"/>
+      <w:r>
+        <w:rPr>
+          <w:rFonts w:ascii="Times New Roman" w:hAnsi="Times New Roman" w:cs="Times New Roman"/>
+          <w:sz w:val="24"/>
+          <w:szCs w:val="24"/>
+        </w:rPr>
+        <w:t>O(</w:t>
+      </w:r>
+      <w:proofErr w:type="gramEnd"/>
+      <w:r>
+        <w:rPr>
+          <w:rFonts w:ascii="Times New Roman" w:hAnsi="Times New Roman" w:cs="Times New Roman"/>
+          <w:sz w:val="24"/>
+          <w:szCs w:val="24"/>
+        </w:rPr>
+        <w:t>c) egyszerűen egy c-től függő szám:</w:t>
       </w:r>
     </w:p>
     <w:p>
@@ -6194,7 +6965,25 @@
           <w:sz w:val="24"/>
           <w:szCs w:val="24"/>
         </w:rPr>
-        <w:t>Tehát ez azt jelenti, hogy a ládába tölthetünk elemeket 1 méret fölött, azonban az 1 szintet meghaladó elemméretekért annak c-szeresét kell fizetnünk. Azaz a láda költsége nem 1 lesz, hanem 1 + c-szer a „túllógás” mérete, ha mondjuk s szintig pakoljuk a ládát, és s &gt; 1, akkor 1 + c * (s - 1) lesz a láda költsége a klasszikus feladat 1 költségével szemben.</w:t>
+        <w:t xml:space="preserve">Tehát ez azt jelenti, hogy a ládába tölthetünk elemeket 1 méret fölött, azonban az 1 szintet meghaladó elemméretekért annak c-szeresét kell fizetnünk. Azaz a láda költsége nem 1 lesz, hanem 1 + c-szer a „túllógás” mérete, ha mondjuk s szintig pakoljuk a ládát, és s &gt; 1, akkor 1 + c * (s - 1) lesz a láda költsége a </w:t>
+      </w:r>
+      <w:proofErr w:type="gramStart"/>
+      <w:r>
+        <w:rPr>
+          <w:rFonts w:ascii="Times New Roman" w:hAnsi="Times New Roman" w:cs="Times New Roman"/>
+          <w:sz w:val="24"/>
+          <w:szCs w:val="24"/>
+        </w:rPr>
+        <w:t>klasszikus</w:t>
+      </w:r>
+      <w:proofErr w:type="gramEnd"/>
+      <w:r>
+        <w:rPr>
+          <w:rFonts w:ascii="Times New Roman" w:hAnsi="Times New Roman" w:cs="Times New Roman"/>
+          <w:sz w:val="24"/>
+          <w:szCs w:val="24"/>
+        </w:rPr>
+        <w:t xml:space="preserve"> feladat 1 költségével szemben.</w:t>
       </w:r>
     </w:p>
     <w:p>
@@ -6238,7 +7027,25 @@
           <w:sz w:val="24"/>
           <w:szCs w:val="24"/>
         </w:rPr>
-        <w:t>Ha c = 1,25, akkor az első ágon vagyunk (a fenti definíció első sorában), egyetlen ládánk lesz, amelyet az „égig” pakolhatunk.</w:t>
+        <w:t xml:space="preserve">Ha c = 1,25, akkor az első ágon vagyunk (a fenti </w:t>
+      </w:r>
+      <w:proofErr w:type="gramStart"/>
+      <w:r>
+        <w:rPr>
+          <w:rFonts w:ascii="Times New Roman" w:hAnsi="Times New Roman" w:cs="Times New Roman"/>
+          <w:sz w:val="24"/>
+          <w:szCs w:val="24"/>
+        </w:rPr>
+        <w:t>definíció</w:t>
+      </w:r>
+      <w:proofErr w:type="gramEnd"/>
+      <w:r>
+        <w:rPr>
+          <w:rFonts w:ascii="Times New Roman" w:hAnsi="Times New Roman" w:cs="Times New Roman"/>
+          <w:sz w:val="24"/>
+          <w:szCs w:val="24"/>
+        </w:rPr>
+        <w:t xml:space="preserve"> első sorában), egyetlen ládánk lesz, amelyet az „égig” pakolhatunk.</w:t>
       </w:r>
     </w:p>
     <w:p>
@@ -6258,7 +7065,25 @@
           <w:sz w:val="24"/>
           <w:szCs w:val="24"/>
         </w:rPr>
-        <w:t>Ha mondjuk s = 100 magasságig pakolunk, akkor a láda költsége 1 + (s - 1) * c = 1 + (100 - 1) * 1,25 = 1 + 99 * 1,25 = 124,75 lesz.</w:t>
+        <w:t xml:space="preserve">Ha </w:t>
+      </w:r>
+      <w:proofErr w:type="gramStart"/>
+      <w:r>
+        <w:rPr>
+          <w:rFonts w:ascii="Times New Roman" w:hAnsi="Times New Roman" w:cs="Times New Roman"/>
+          <w:sz w:val="24"/>
+          <w:szCs w:val="24"/>
+        </w:rPr>
+        <w:t>mondjuk</w:t>
+      </w:r>
+      <w:proofErr w:type="gramEnd"/>
+      <w:r>
+        <w:rPr>
+          <w:rFonts w:ascii="Times New Roman" w:hAnsi="Times New Roman" w:cs="Times New Roman"/>
+          <w:sz w:val="24"/>
+          <w:szCs w:val="24"/>
+        </w:rPr>
+        <w:t xml:space="preserve"> s = 100 magasságig pakolunk, akkor a láda költsége 1 + (s - 1) * c = 1 + (100 - 1) * 1,25 = 1 + 99 * 1,25 = 124,75 lesz.</w:t>
       </w:r>
     </w:p>
     <w:p>
@@ -6302,7 +7127,25 @@
           <w:sz w:val="24"/>
           <w:szCs w:val="24"/>
         </w:rPr>
-        <w:t>Ha c = 1,6, akkor a második ágon vagyunk a definíció második sorában,</w:t>
+        <w:t xml:space="preserve">Ha c = 1,6, akkor a második ágon vagyunk a </w:t>
+      </w:r>
+      <w:proofErr w:type="gramStart"/>
+      <w:r>
+        <w:rPr>
+          <w:rFonts w:ascii="Times New Roman" w:hAnsi="Times New Roman" w:cs="Times New Roman"/>
+          <w:sz w:val="24"/>
+          <w:szCs w:val="24"/>
+        </w:rPr>
+        <w:t>definíció</w:t>
+      </w:r>
+      <w:proofErr w:type="gramEnd"/>
+      <w:r>
+        <w:rPr>
+          <w:rFonts w:ascii="Times New Roman" w:hAnsi="Times New Roman" w:cs="Times New Roman"/>
+          <w:sz w:val="24"/>
+          <w:szCs w:val="24"/>
+        </w:rPr>
+        <w:t xml:space="preserve"> második sorában,</w:t>
       </w:r>
     </w:p>
     <w:p>
@@ -6322,7 +7165,79 @@
           <w:sz w:val="24"/>
           <w:szCs w:val="24"/>
         </w:rPr>
-        <w:t>Tehát ekkor az algoritmusunk úgy fog kinézni, mint a klasszikus FF algoritmus, de 1 magasságú ládák helyett 1 + 1/c = 1 + 1/1,6 = 1,625 magas ládákba fog pakolni. Azaz minden egyes láda amit tekintünk, 1,625 magas lesz ebben az esetben. Úgyis mondhatjuk, hogy minden egyes tekintett láda kapacitás 1,625 lesz, 1 helyett, és ilyen szabályok mellett pakolunk FF szabállyal. Persze kevesebb, mint 1,625 összmennyiségű elemet rakhatunk bele, sőt, a legtöbb ládát vélhetően nem tudjuk 1,625 magasságig megpakolni, mint ahogy a klasszikus esetben sem tudjuk 1 magasságig pakolni a ládáinkat, általában csak kisebb szintig.</w:t>
+        <w:t xml:space="preserve">Tehát ekkor az algoritmusunk úgy fog kinézni, mint a </w:t>
+      </w:r>
+      <w:proofErr w:type="gramStart"/>
+      <w:r>
+        <w:rPr>
+          <w:rFonts w:ascii="Times New Roman" w:hAnsi="Times New Roman" w:cs="Times New Roman"/>
+          <w:sz w:val="24"/>
+          <w:szCs w:val="24"/>
+        </w:rPr>
+        <w:t>klasszikus</w:t>
+      </w:r>
+      <w:proofErr w:type="gramEnd"/>
+      <w:r>
+        <w:rPr>
+          <w:rFonts w:ascii="Times New Roman" w:hAnsi="Times New Roman" w:cs="Times New Roman"/>
+          <w:sz w:val="24"/>
+          <w:szCs w:val="24"/>
+        </w:rPr>
+        <w:t xml:space="preserve"> FF algoritmus, de 1 magasságú ládák helyett 1 + 1/c = 1 + 1/1,6 = 1,625 magas ládákba fog pakolni. Azaz minden egyes </w:t>
+      </w:r>
+      <w:proofErr w:type="gramStart"/>
+      <w:r>
+        <w:rPr>
+          <w:rFonts w:ascii="Times New Roman" w:hAnsi="Times New Roman" w:cs="Times New Roman"/>
+          <w:sz w:val="24"/>
+          <w:szCs w:val="24"/>
+        </w:rPr>
+        <w:t>láda</w:t>
+      </w:r>
+      <w:proofErr w:type="gramEnd"/>
+      <w:r>
+        <w:rPr>
+          <w:rFonts w:ascii="Times New Roman" w:hAnsi="Times New Roman" w:cs="Times New Roman"/>
+          <w:sz w:val="24"/>
+          <w:szCs w:val="24"/>
+        </w:rPr>
+        <w:t xml:space="preserve"> amit tekintünk, 1,625 magas lesz ebben az esetben. Úgyis mondhatjuk, hogy minden egyes tekintett láda kapacitás 1,625 lesz, 1 helyett, és ilyen szabályok mellett </w:t>
+      </w:r>
+      <w:proofErr w:type="gramStart"/>
+      <w:r>
+        <w:rPr>
+          <w:rFonts w:ascii="Times New Roman" w:hAnsi="Times New Roman" w:cs="Times New Roman"/>
+          <w:sz w:val="24"/>
+          <w:szCs w:val="24"/>
+        </w:rPr>
+        <w:t>pakolunk</w:t>
+      </w:r>
+      <w:proofErr w:type="gramEnd"/>
+      <w:r>
+        <w:rPr>
+          <w:rFonts w:ascii="Times New Roman" w:hAnsi="Times New Roman" w:cs="Times New Roman"/>
+          <w:sz w:val="24"/>
+          <w:szCs w:val="24"/>
+        </w:rPr>
+        <w:t xml:space="preserve"> FF szabállyal. Persze kevesebb, mint 1,625 összmennyiségű elemet rakhatunk bele, sőt, a legtöbb ládát vélhetően nem tudjuk 1,625 magasságig megpakolni, mint ahogy a </w:t>
+      </w:r>
+      <w:proofErr w:type="gramStart"/>
+      <w:r>
+        <w:rPr>
+          <w:rFonts w:ascii="Times New Roman" w:hAnsi="Times New Roman" w:cs="Times New Roman"/>
+          <w:sz w:val="24"/>
+          <w:szCs w:val="24"/>
+        </w:rPr>
+        <w:t>klasszikus</w:t>
+      </w:r>
+      <w:proofErr w:type="gramEnd"/>
+      <w:r>
+        <w:rPr>
+          <w:rFonts w:ascii="Times New Roman" w:hAnsi="Times New Roman" w:cs="Times New Roman"/>
+          <w:sz w:val="24"/>
+          <w:szCs w:val="24"/>
+        </w:rPr>
+        <w:t xml:space="preserve"> esetben sem tudjuk 1 magasságig pakolni a ládáinkat, általában csak kisebb szintig.</w:t>
       </w:r>
     </w:p>
     <w:p>
@@ -6342,7 +7257,25 @@
           <w:sz w:val="24"/>
           <w:szCs w:val="24"/>
         </w:rPr>
-        <w:t>De persze az 1 szint feletti, túllógó  elemekért fizetnünk kell.</w:t>
+        <w:t xml:space="preserve">De persze az 1 szint feletti, </w:t>
+      </w:r>
+      <w:proofErr w:type="gramStart"/>
+      <w:r>
+        <w:rPr>
+          <w:rFonts w:ascii="Times New Roman" w:hAnsi="Times New Roman" w:cs="Times New Roman"/>
+          <w:sz w:val="24"/>
+          <w:szCs w:val="24"/>
+        </w:rPr>
+        <w:t>túllógó  elemekért</w:t>
+      </w:r>
+      <w:proofErr w:type="gramEnd"/>
+      <w:r>
+        <w:rPr>
+          <w:rFonts w:ascii="Times New Roman" w:hAnsi="Times New Roman" w:cs="Times New Roman"/>
+          <w:sz w:val="24"/>
+          <w:szCs w:val="24"/>
+        </w:rPr>
+        <w:t xml:space="preserve"> fizetnünk kell.</w:t>
       </w:r>
     </w:p>
     <w:p>
@@ -6392,7 +7325,25 @@
           <w:sz w:val="24"/>
           <w:szCs w:val="24"/>
         </w:rPr>
-        <w:t xml:space="preserve">Természetesen c értékét előre ismerjük. Azaz így az algoritmusunk először eldönti, hogy „melyik” ágon vagyunk, és annak megfelelően 1+O(c) magas ládákba pakol, minden láda ilyen kapacitású lesz. </w:t>
+        <w:t xml:space="preserve">Természetesen c értékét előre ismerjük. Azaz így az algoritmusunk először eldönti, hogy „melyik” ágon vagyunk, és annak megfelelően 1+O(c) magas ládákba pakol, minden láda ilyen </w:t>
+      </w:r>
+      <w:proofErr w:type="gramStart"/>
+      <w:r>
+        <w:rPr>
+          <w:rFonts w:ascii="Times New Roman" w:hAnsi="Times New Roman" w:cs="Times New Roman"/>
+          <w:sz w:val="24"/>
+          <w:szCs w:val="24"/>
+        </w:rPr>
+        <w:t>kapacitású</w:t>
+      </w:r>
+      <w:proofErr w:type="gramEnd"/>
+      <w:r>
+        <w:rPr>
+          <w:rFonts w:ascii="Times New Roman" w:hAnsi="Times New Roman" w:cs="Times New Roman"/>
+          <w:sz w:val="24"/>
+          <w:szCs w:val="24"/>
+        </w:rPr>
+        <w:t xml:space="preserve"> lesz. </w:t>
       </w:r>
     </w:p>
     <w:p>
@@ -6820,7 +7771,25 @@
           <w:sz w:val="24"/>
           <w:szCs w:val="24"/>
         </w:rPr>
-        <w:t xml:space="preserve"> , intervallumba esik akkor ez a költség </w:t>
+        <w:t xml:space="preserve"> , </w:t>
+      </w:r>
+      <w:proofErr w:type="gramStart"/>
+      <w:r>
+        <w:rPr>
+          <w:rFonts w:ascii="Times New Roman" w:eastAsiaTheme="minorEastAsia" w:hAnsi="Times New Roman" w:cs="Times New Roman"/>
+          <w:sz w:val="24"/>
+          <w:szCs w:val="24"/>
+        </w:rPr>
+        <w:t>intervallumba</w:t>
+      </w:r>
+      <w:proofErr w:type="gramEnd"/>
+      <w:r>
+        <w:rPr>
+          <w:rFonts w:ascii="Times New Roman" w:eastAsiaTheme="minorEastAsia" w:hAnsi="Times New Roman" w:cs="Times New Roman"/>
+          <w:sz w:val="24"/>
+          <w:szCs w:val="24"/>
+        </w:rPr>
+        <w:t xml:space="preserve"> esik akkor ez a költség </w:t>
       </w:r>
       <m:oMath>
         <m:f>
@@ -6954,15 +7923,7 @@
           <w:sz w:val="24"/>
           <w:szCs w:val="24"/>
         </w:rPr>
-        <w:t xml:space="preserve"> ez az érték, azaz a túltöltés költsége</w:t>
-      </w:r>
-      <w:r>
-        <w:rPr>
-          <w:rFonts w:ascii="Times New Roman" w:eastAsiaTheme="minorEastAsia" w:hAnsi="Times New Roman" w:cs="Times New Roman"/>
-          <w:sz w:val="24"/>
-          <w:szCs w:val="24"/>
-        </w:rPr>
-        <w:t>.</w:t>
+        <w:t xml:space="preserve"> ez az érték, azaz a túltöltés költsége.</w:t>
       </w:r>
     </w:p>
     <w:p>
@@ -7053,6 +8014,7 @@
         <w:t xml:space="preserve">3.1. Fejlesztői </w:t>
       </w:r>
       <w:commentRangeStart w:id="8"/>
+      <w:commentRangeStart w:id="9"/>
       <w:r>
         <w:rPr>
           <w:rFonts w:cs="Times New Roman"/>
@@ -7070,22 +8032,209 @@
         <w:commentReference w:id="8"/>
       </w:r>
       <w:bookmarkEnd w:id="7"/>
-    </w:p>
-    <w:p>
-      <w:pPr>
-        <w:jc w:val="both"/>
-        <w:rPr>
-          <w:rFonts w:ascii="Times New Roman" w:hAnsi="Times New Roman" w:cs="Times New Roman"/>
-          <w:sz w:val="24"/>
-        </w:rPr>
-      </w:pPr>
-      <w:r>
-        <w:rPr>
-          <w:rFonts w:ascii="Times New Roman" w:hAnsi="Times New Roman" w:cs="Times New Roman"/>
-          <w:sz w:val="24"/>
-        </w:rPr>
-        <w:t>Python (verzió), környezet, weblap a könyvtárokról…</w:t>
-      </w:r>
+      <w:commentRangeEnd w:id="9"/>
+      <w:r>
+        <w:rPr>
+          <w:rStyle w:val="Jegyzethivatkozs"/>
+          <w:rFonts w:asciiTheme="minorHAnsi" w:eastAsiaTheme="minorHAnsi" w:hAnsiTheme="minorHAnsi" w:cstheme="minorBidi"/>
+        </w:rPr>
+        <w:commentReference w:id="9"/>
+      </w:r>
+    </w:p>
+    <w:p>
+      <w:pPr>
+        <w:rPr>
+          <w:rFonts w:ascii="Times New Roman" w:hAnsi="Times New Roman" w:cs="Times New Roman"/>
+          <w:color w:val="333333"/>
+          <w:sz w:val="24"/>
+          <w:szCs w:val="24"/>
+          <w:shd w:val="clear" w:color="auto" w:fill="FFFFFF"/>
+        </w:rPr>
+      </w:pPr>
+      <w:r>
+        <w:rPr>
+          <w:rFonts w:ascii="Times New Roman" w:hAnsi="Times New Roman" w:cs="Times New Roman"/>
+          <w:sz w:val="24"/>
+          <w:szCs w:val="24"/>
+        </w:rPr>
+        <w:t xml:space="preserve">Az algoritmus implementációjához a Python programozási nyelvet választottam. </w:t>
+      </w:r>
+      <w:r>
+        <w:rPr>
+          <w:rFonts w:ascii="Times New Roman" w:hAnsi="Times New Roman" w:cs="Times New Roman"/>
+          <w:color w:val="333333"/>
+          <w:sz w:val="24"/>
+          <w:szCs w:val="24"/>
+          <w:shd w:val="clear" w:color="auto" w:fill="FFFFFF"/>
+        </w:rPr>
+        <w:t>A Python programozási nyelvet Guido van Rossuam holland programozó kezdte el fej</w:t>
+      </w:r>
+      <w:r>
+        <w:rPr>
+          <w:rFonts w:ascii="Times New Roman" w:hAnsi="Times New Roman" w:cs="Times New Roman"/>
+          <w:color w:val="333333"/>
+          <w:sz w:val="24"/>
+          <w:szCs w:val="24"/>
+          <w:shd w:val="clear" w:color="auto" w:fill="FFFFFF"/>
+        </w:rPr>
+        <w:t xml:space="preserve">leszteni 1989-ben, majd 1991-ben hozta nyilvánosságra. </w:t>
+      </w:r>
+      <w:r>
+        <w:rPr>
+          <w:rFonts w:ascii="Times New Roman" w:hAnsi="Times New Roman" w:cs="Times New Roman"/>
+          <w:sz w:val="24"/>
+          <w:szCs w:val="24"/>
+        </w:rPr>
+        <w:t>Választásom legfőbb szempontja</w:t>
+      </w:r>
+      <w:r>
+        <w:rPr>
+          <w:rFonts w:ascii="Times New Roman" w:hAnsi="Times New Roman" w:cs="Times New Roman"/>
+          <w:sz w:val="24"/>
+          <w:szCs w:val="24"/>
+        </w:rPr>
+        <w:t xml:space="preserve"> a nyelv magasszi</w:t>
+      </w:r>
+      <w:r>
+        <w:rPr>
+          <w:rFonts w:ascii="Times New Roman" w:hAnsi="Times New Roman" w:cs="Times New Roman"/>
+          <w:sz w:val="24"/>
+          <w:szCs w:val="24"/>
+        </w:rPr>
+        <w:t xml:space="preserve">ntű adatstruktúrái, valamint a </w:t>
+      </w:r>
+      <w:r>
+        <w:rPr>
+          <w:rFonts w:ascii="Times New Roman" w:hAnsi="Times New Roman" w:cs="Times New Roman"/>
+          <w:sz w:val="24"/>
+          <w:szCs w:val="24"/>
+        </w:rPr>
+        <w:t xml:space="preserve">kevésbé </w:t>
+      </w:r>
+      <w:proofErr w:type="gramStart"/>
+      <w:r>
+        <w:rPr>
+          <w:rFonts w:ascii="Times New Roman" w:hAnsi="Times New Roman" w:cs="Times New Roman"/>
+          <w:sz w:val="24"/>
+          <w:szCs w:val="24"/>
+        </w:rPr>
+        <w:t>komplex</w:t>
+      </w:r>
+      <w:proofErr w:type="gramEnd"/>
+      <w:r>
+        <w:rPr>
+          <w:rFonts w:ascii="Times New Roman" w:hAnsi="Times New Roman" w:cs="Times New Roman"/>
+          <w:sz w:val="24"/>
+          <w:szCs w:val="24"/>
+        </w:rPr>
+        <w:t xml:space="preserve"> szintaxisa volt. </w:t>
+      </w:r>
+      <w:r>
+        <w:rPr>
+          <w:rFonts w:ascii="Times New Roman" w:hAnsi="Times New Roman" w:cs="Times New Roman"/>
+          <w:color w:val="333333"/>
+          <w:sz w:val="24"/>
+          <w:szCs w:val="24"/>
+          <w:shd w:val="clear" w:color="auto" w:fill="FFFFFF"/>
+        </w:rPr>
+        <w:t>Rövid programok írása gyors, egyszerű és jól áttekinthető.</w:t>
+      </w:r>
+      <w:r>
+        <w:rPr>
+          <w:rFonts w:ascii="Times New Roman" w:hAnsi="Times New Roman" w:cs="Times New Roman"/>
+          <w:color w:val="333333"/>
+          <w:sz w:val="24"/>
+          <w:szCs w:val="24"/>
+          <w:shd w:val="clear" w:color="auto" w:fill="FFFFFF"/>
+        </w:rPr>
+        <w:t xml:space="preserve"> Ezenívül a Python egy folyamatosan fejlődő, gazdag felhasználó és fejlesztő bázissal rendelkező teljesen ingyenesen és korlátozások nélkül használható programozási nyelv. Megemlítendő még, hogy a Python dinamikus adattípusokat használ, tehát a progamozó által használt minden </w:t>
+      </w:r>
+      <w:proofErr w:type="gramStart"/>
+      <w:r>
+        <w:rPr>
+          <w:rFonts w:ascii="Times New Roman" w:hAnsi="Times New Roman" w:cs="Times New Roman"/>
+          <w:color w:val="333333"/>
+          <w:sz w:val="24"/>
+          <w:szCs w:val="24"/>
+          <w:shd w:val="clear" w:color="auto" w:fill="FFFFFF"/>
+        </w:rPr>
+        <w:t>objektumnak</w:t>
+      </w:r>
+      <w:proofErr w:type="gramEnd"/>
+      <w:r>
+        <w:rPr>
+          <w:rFonts w:ascii="Times New Roman" w:hAnsi="Times New Roman" w:cs="Times New Roman"/>
+          <w:color w:val="333333"/>
+          <w:sz w:val="24"/>
+          <w:szCs w:val="24"/>
+          <w:shd w:val="clear" w:color="auto" w:fill="FFFFFF"/>
+        </w:rPr>
+        <w:t xml:space="preserve"> a végrehajtáskor jól definiált típusa van, ezt nem kell előre definiálni, ez nagyban megkönnyíti a nyelv használhatóságát.</w:t>
+      </w:r>
+    </w:p>
+    <w:p>
+      <w:pPr>
+        <w:rPr>
+          <w:rFonts w:ascii="Times New Roman" w:hAnsi="Times New Roman" w:cs="Times New Roman"/>
+          <w:color w:val="333333"/>
+          <w:sz w:val="24"/>
+          <w:szCs w:val="24"/>
+          <w:shd w:val="clear" w:color="auto" w:fill="FFFFFF"/>
+        </w:rPr>
+      </w:pPr>
+      <w:r>
+        <w:rPr>
+          <w:rFonts w:ascii="Times New Roman" w:hAnsi="Times New Roman" w:cs="Times New Roman"/>
+          <w:color w:val="333333"/>
+          <w:sz w:val="24"/>
+          <w:szCs w:val="24"/>
+          <w:shd w:val="clear" w:color="auto" w:fill="FFFFFF"/>
+        </w:rPr>
+        <w:t xml:space="preserve">Az általam írt kód Python 3.10.4 –ben készült, a program elkészítéséhez az OS és a SYS könyvtárakat használtam fel. Az előbbi különböző </w:t>
+      </w:r>
+      <w:proofErr w:type="gramStart"/>
+      <w:r>
+        <w:rPr>
+          <w:rFonts w:ascii="Times New Roman" w:hAnsi="Times New Roman" w:cs="Times New Roman"/>
+          <w:color w:val="333333"/>
+          <w:sz w:val="24"/>
+          <w:szCs w:val="24"/>
+          <w:shd w:val="clear" w:color="auto" w:fill="FFFFFF"/>
+        </w:rPr>
+        <w:t>funkciókkal</w:t>
+      </w:r>
+      <w:proofErr w:type="gramEnd"/>
+      <w:r>
+        <w:rPr>
+          <w:rFonts w:ascii="Times New Roman" w:hAnsi="Times New Roman" w:cs="Times New Roman"/>
+          <w:color w:val="333333"/>
+          <w:sz w:val="24"/>
+          <w:szCs w:val="24"/>
+          <w:shd w:val="clear" w:color="auto" w:fill="FFFFFF"/>
+        </w:rPr>
+        <w:t xml:space="preserve"> teszi lehetővé az operációs rendszer</w:t>
+      </w:r>
+      <w:r>
+        <w:rPr>
+          <w:rFonts w:ascii="Times New Roman" w:hAnsi="Times New Roman" w:cs="Times New Roman"/>
+          <w:color w:val="333333"/>
+          <w:sz w:val="24"/>
+          <w:szCs w:val="24"/>
+          <w:shd w:val="clear" w:color="auto" w:fill="FFFFFF"/>
+        </w:rPr>
+        <w:t>rel való kommunikálást. Az utóbbi segítségével pedig a futási környezet különböző részeihez kapunk hozzáférést.</w:t>
+      </w:r>
+      <w:bookmarkStart w:id="10" w:name="_GoBack"/>
+      <w:bookmarkEnd w:id="10"/>
+    </w:p>
+    <w:p>
+      <w:pPr>
+        <w:rPr>
+          <w:rFonts w:ascii="Times New Roman" w:hAnsi="Times New Roman" w:cs="Times New Roman"/>
+          <w:sz w:val="24"/>
+          <w:szCs w:val="24"/>
+        </w:rPr>
+      </w:pPr>
     </w:p>
     <w:p>
       <w:pPr>
@@ -7094,7 +8243,7 @@
           <w:rFonts w:cs="Times New Roman"/>
         </w:rPr>
       </w:pPr>
-      <w:bookmarkStart w:id="9" w:name="_Toc99793096"/>
+      <w:bookmarkStart w:id="11" w:name="_Toc99793096"/>
       <w:r>
         <w:rPr>
           <w:rFonts w:cs="Times New Roman"/>
@@ -7107,7 +8256,7 @@
         </w:rPr>
         <w:t>Flowchart</w:t>
       </w:r>
-      <w:bookmarkEnd w:id="9"/>
+      <w:bookmarkEnd w:id="11"/>
     </w:p>
     <w:p>
       <w:pPr>
@@ -7116,7 +8265,7 @@
           <w:rFonts w:cs="Times New Roman"/>
         </w:rPr>
       </w:pPr>
-      <w:bookmarkStart w:id="10" w:name="_Toc99793097"/>
+      <w:bookmarkStart w:id="12" w:name="_Toc99793097"/>
       <w:r>
         <w:rPr>
           <w:rFonts w:cs="Times New Roman"/>
@@ -7129,7 +8278,7 @@
         </w:rPr>
         <w:t>First Fit algoritmus</w:t>
       </w:r>
-      <w:bookmarkEnd w:id="10"/>
+      <w:bookmarkEnd w:id="12"/>
     </w:p>
     <w:p>
       <w:pPr>
@@ -7168,7 +8317,25 @@
           <w:sz w:val="24"/>
           <w:szCs w:val="24"/>
         </w:rPr>
-        <w:t xml:space="preserve"> az aktuális ládaszámot (az algoritmus által addig megnyitott ládák számát egy adott ponton), továbbá jelölje </w:t>
+        <w:t xml:space="preserve"> az </w:t>
+      </w:r>
+      <w:proofErr w:type="gramStart"/>
+      <w:r>
+        <w:rPr>
+          <w:rFonts w:ascii="Times New Roman" w:eastAsiaTheme="minorEastAsia" w:hAnsi="Times New Roman" w:cs="Times New Roman"/>
+          <w:sz w:val="24"/>
+          <w:szCs w:val="24"/>
+        </w:rPr>
+        <w:t>aktuális</w:t>
+      </w:r>
+      <w:proofErr w:type="gramEnd"/>
+      <w:r>
+        <w:rPr>
+          <w:rFonts w:ascii="Times New Roman" w:eastAsiaTheme="minorEastAsia" w:hAnsi="Times New Roman" w:cs="Times New Roman"/>
+          <w:sz w:val="24"/>
+          <w:szCs w:val="24"/>
+        </w:rPr>
+        <w:t xml:space="preserve"> ládaszámot (az algoritmus által addig megnyitott ládák számát egy adott ponton), továbbá jelölje </w:t>
       </w:r>
       <m:oMath>
         <m:sSub>
@@ -7308,7 +8475,25 @@
           <w:sz w:val="24"/>
           <w:szCs w:val="24"/>
         </w:rPr>
-        <w:t xml:space="preserve">-edik láda (sőt tulajdonképpen minden láda) kapacitása az FFO esetében </w:t>
+        <w:t xml:space="preserve">-edik láda (sőt tulajdonképpen minden láda) </w:t>
+      </w:r>
+      <w:proofErr w:type="gramStart"/>
+      <w:r>
+        <w:rPr>
+          <w:rFonts w:ascii="Times New Roman" w:eastAsiaTheme="minorEastAsia" w:hAnsi="Times New Roman" w:cs="Times New Roman"/>
+          <w:sz w:val="24"/>
+          <w:szCs w:val="24"/>
+        </w:rPr>
+        <w:t>kapacitása</w:t>
+      </w:r>
+      <w:proofErr w:type="gramEnd"/>
+      <w:r>
+        <w:rPr>
+          <w:rFonts w:ascii="Times New Roman" w:eastAsiaTheme="minorEastAsia" w:hAnsi="Times New Roman" w:cs="Times New Roman"/>
+          <w:sz w:val="24"/>
+          <w:szCs w:val="24"/>
+        </w:rPr>
+        <w:t xml:space="preserve"> az FFO esetében </w:t>
       </w:r>
       <m:oMath>
         <m:sSub>
@@ -7465,6 +8650,7 @@
         </w:rPr>
         <w:tab/>
       </w:r>
+      <w:proofErr w:type="gramStart"/>
       <w:r>
         <w:rPr>
           <w:rFonts w:ascii="Times New Roman" w:eastAsiaTheme="minorEastAsia" w:hAnsi="Times New Roman" w:cs="Times New Roman"/>
@@ -7472,7 +8658,17 @@
           <w:sz w:val="24"/>
           <w:szCs w:val="24"/>
         </w:rPr>
-        <w:t>Input:</w:t>
+        <w:t>Input</w:t>
+      </w:r>
+      <w:proofErr w:type="gramEnd"/>
+      <w:r>
+        <w:rPr>
+          <w:rFonts w:ascii="Times New Roman" w:eastAsiaTheme="minorEastAsia" w:hAnsi="Times New Roman" w:cs="Times New Roman"/>
+          <w:b/>
+          <w:sz w:val="24"/>
+          <w:szCs w:val="24"/>
+        </w:rPr>
+        <w:t>:</w:t>
       </w:r>
       <w:r>
         <w:rPr>
@@ -7527,6 +8723,7 @@
         </w:rPr>
         <w:tab/>
       </w:r>
+      <w:proofErr w:type="gramStart"/>
       <w:r>
         <w:rPr>
           <w:rFonts w:ascii="Times New Roman" w:eastAsiaTheme="minorEastAsia" w:hAnsi="Times New Roman" w:cs="Times New Roman"/>
@@ -7534,7 +8731,17 @@
           <w:sz w:val="24"/>
           <w:szCs w:val="24"/>
         </w:rPr>
-        <w:t>Inicializálás:</w:t>
+        <w:t>Inicializálás</w:t>
+      </w:r>
+      <w:proofErr w:type="gramEnd"/>
+      <w:r>
+        <w:rPr>
+          <w:rFonts w:ascii="Times New Roman" w:eastAsiaTheme="minorEastAsia" w:hAnsi="Times New Roman" w:cs="Times New Roman"/>
+          <w:b/>
+          <w:sz w:val="24"/>
+          <w:szCs w:val="24"/>
+        </w:rPr>
+        <w:t>:</w:t>
       </w:r>
       <w:r>
         <w:rPr>
@@ -7617,61 +8824,85 @@
             <w:sz w:val="24"/>
             <w:szCs w:val="24"/>
           </w:rPr>
-          <m:t>=1+O(c)</m:t>
+          <m:t>=1+</m:t>
         </m:r>
-      </m:oMath>
-    </w:p>
-    <w:p>
-      <w:pPr>
-        <w:spacing w:after="0" w:line="360" w:lineRule="auto"/>
-        <w:jc w:val="both"/>
-        <w:rPr>
-          <w:rFonts w:ascii="Times New Roman" w:eastAsiaTheme="minorEastAsia" w:hAnsi="Times New Roman" w:cs="Times New Roman"/>
-          <w:sz w:val="24"/>
-          <w:szCs w:val="24"/>
-        </w:rPr>
-      </w:pPr>
-      <w:r>
-        <w:rPr>
-          <w:rFonts w:ascii="Times New Roman" w:eastAsiaTheme="minorEastAsia" w:hAnsi="Times New Roman" w:cs="Times New Roman"/>
-          <w:b/>
-          <w:sz w:val="24"/>
-          <w:szCs w:val="24"/>
-        </w:rPr>
-        <w:t>3</w:t>
-      </w:r>
-      <w:r>
-        <w:rPr>
-          <w:rFonts w:ascii="Times New Roman" w:eastAsiaTheme="minorEastAsia" w:hAnsi="Times New Roman" w:cs="Times New Roman"/>
-          <w:sz w:val="24"/>
-          <w:szCs w:val="24"/>
-        </w:rPr>
-        <w:tab/>
-      </w:r>
-      <w:r>
-        <w:rPr>
-          <w:rFonts w:ascii="Times New Roman" w:eastAsiaTheme="minorEastAsia" w:hAnsi="Times New Roman" w:cs="Times New Roman"/>
-          <w:b/>
-          <w:sz w:val="24"/>
-          <w:szCs w:val="24"/>
-        </w:rPr>
-        <w:t>for each</w:t>
-      </w:r>
-      <w:r>
-        <w:rPr>
-          <w:rFonts w:ascii="Times New Roman" w:eastAsiaTheme="minorEastAsia" w:hAnsi="Times New Roman" w:cs="Times New Roman"/>
-          <w:sz w:val="24"/>
-          <w:szCs w:val="24"/>
-        </w:rPr>
-        <w:t xml:space="preserve"> </w:t>
-      </w:r>
-      <m:oMath>
+        <w:proofErr w:type="gramStart"/>
         <m:r>
+          <m:rPr>
+            <m:sty m:val="p"/>
+          </m:rPr>
           <w:rPr>
             <w:rFonts w:ascii="Cambria Math" w:eastAsiaTheme="minorEastAsia" w:hAnsi="Cambria Math" w:cs="Times New Roman"/>
             <w:sz w:val="24"/>
             <w:szCs w:val="24"/>
           </w:rPr>
+          <m:t>O(</m:t>
+        </m:r>
+        <w:proofErr w:type="gramEnd"/>
+        <m:r>
+          <m:rPr>
+            <m:sty m:val="p"/>
+          </m:rPr>
+          <w:rPr>
+            <w:rFonts w:ascii="Cambria Math" w:eastAsiaTheme="minorEastAsia" w:hAnsi="Cambria Math" w:cs="Times New Roman"/>
+            <w:sz w:val="24"/>
+            <w:szCs w:val="24"/>
+          </w:rPr>
+          <m:t>c)</m:t>
+        </m:r>
+      </m:oMath>
+    </w:p>
+    <w:p>
+      <w:pPr>
+        <w:spacing w:after="0" w:line="360" w:lineRule="auto"/>
+        <w:jc w:val="both"/>
+        <w:rPr>
+          <w:rFonts w:ascii="Times New Roman" w:eastAsiaTheme="minorEastAsia" w:hAnsi="Times New Roman" w:cs="Times New Roman"/>
+          <w:sz w:val="24"/>
+          <w:szCs w:val="24"/>
+        </w:rPr>
+      </w:pPr>
+      <w:r>
+        <w:rPr>
+          <w:rFonts w:ascii="Times New Roman" w:eastAsiaTheme="minorEastAsia" w:hAnsi="Times New Roman" w:cs="Times New Roman"/>
+          <w:b/>
+          <w:sz w:val="24"/>
+          <w:szCs w:val="24"/>
+        </w:rPr>
+        <w:t>3</w:t>
+      </w:r>
+      <w:r>
+        <w:rPr>
+          <w:rFonts w:ascii="Times New Roman" w:eastAsiaTheme="minorEastAsia" w:hAnsi="Times New Roman" w:cs="Times New Roman"/>
+          <w:sz w:val="24"/>
+          <w:szCs w:val="24"/>
+        </w:rPr>
+        <w:tab/>
+      </w:r>
+      <w:r>
+        <w:rPr>
+          <w:rFonts w:ascii="Times New Roman" w:eastAsiaTheme="minorEastAsia" w:hAnsi="Times New Roman" w:cs="Times New Roman"/>
+          <w:b/>
+          <w:sz w:val="24"/>
+          <w:szCs w:val="24"/>
+        </w:rPr>
+        <w:t>for each</w:t>
+      </w:r>
+      <w:r>
+        <w:rPr>
+          <w:rFonts w:ascii="Times New Roman" w:eastAsiaTheme="minorEastAsia" w:hAnsi="Times New Roman" w:cs="Times New Roman"/>
+          <w:sz w:val="24"/>
+          <w:szCs w:val="24"/>
+        </w:rPr>
+        <w:t xml:space="preserve"> </w:t>
+      </w:r>
+      <m:oMath>
+        <m:r>
+          <w:rPr>
+            <w:rFonts w:ascii="Cambria Math" w:eastAsiaTheme="minorEastAsia" w:hAnsi="Cambria Math" w:cs="Times New Roman"/>
+            <w:sz w:val="24"/>
+            <w:szCs w:val="24"/>
+          </w:rPr>
           <m:t>i</m:t>
         </m:r>
       </m:oMath>
@@ -7698,7 +8929,25 @@
           <w:sz w:val="24"/>
           <w:szCs w:val="24"/>
         </w:rPr>
-        <w:t xml:space="preserve"> (minden érkező i inputelem – i a következő eleme az inputnak -- esetén csináljuk a következőt )</w:t>
+        <w:t xml:space="preserve"> (minden érkező i </w:t>
+      </w:r>
+      <w:proofErr w:type="gramStart"/>
+      <w:r>
+        <w:rPr>
+          <w:rFonts w:ascii="Times New Roman" w:eastAsiaTheme="minorEastAsia" w:hAnsi="Times New Roman" w:cs="Times New Roman"/>
+          <w:sz w:val="24"/>
+          <w:szCs w:val="24"/>
+        </w:rPr>
+        <w:t>input</w:t>
+      </w:r>
+      <w:proofErr w:type="gramEnd"/>
+      <w:r>
+        <w:rPr>
+          <w:rFonts w:ascii="Times New Roman" w:eastAsiaTheme="minorEastAsia" w:hAnsi="Times New Roman" w:cs="Times New Roman"/>
+          <w:sz w:val="24"/>
+          <w:szCs w:val="24"/>
+        </w:rPr>
+        <w:t>elem – i a következő eleme az inputnak -- esetén csináljuk a következőt )</w:t>
       </w:r>
     </w:p>
     <w:p>
@@ -8023,6 +9272,7 @@
           <w:sz w:val="24"/>
           <w:szCs w:val="24"/>
         </w:rPr>
+        <w:lastRenderedPageBreak/>
         <w:tab/>
       </w:r>
       <w:r>
@@ -8107,7 +9357,25 @@
           <w:szCs w:val="24"/>
         </w:rPr>
         <w:tab/>
-        <w:t xml:space="preserve">az aktuálisan éppen </w:t>
+        <w:t xml:space="preserve">az </w:t>
+      </w:r>
+      <w:proofErr w:type="gramStart"/>
+      <w:r>
+        <w:rPr>
+          <w:rFonts w:ascii="Times New Roman" w:hAnsi="Times New Roman" w:cs="Times New Roman"/>
+          <w:sz w:val="24"/>
+          <w:szCs w:val="24"/>
+        </w:rPr>
+        <w:t>aktuálisan</w:t>
+      </w:r>
+      <w:proofErr w:type="gramEnd"/>
+      <w:r>
+        <w:rPr>
+          <w:rFonts w:ascii="Times New Roman" w:hAnsi="Times New Roman" w:cs="Times New Roman"/>
+          <w:sz w:val="24"/>
+          <w:szCs w:val="24"/>
+        </w:rPr>
+        <w:t xml:space="preserve"> éppen </w:t>
       </w:r>
       <m:oMath>
         <m:sSub>
@@ -8443,7 +9711,25 @@
           <w:szCs w:val="24"/>
         </w:rPr>
         <w:tab/>
-        <w:t xml:space="preserve">megengedett kapacitását. Ha ez a különbség egy pozitív (vagy legalábbis nemnegatív) </w:t>
+        <w:t xml:space="preserve">megengedett </w:t>
+      </w:r>
+      <w:proofErr w:type="gramStart"/>
+      <w:r>
+        <w:rPr>
+          <w:rFonts w:ascii="Times New Roman" w:eastAsiaTheme="minorEastAsia" w:hAnsi="Times New Roman" w:cs="Times New Roman"/>
+          <w:sz w:val="24"/>
+          <w:szCs w:val="24"/>
+        </w:rPr>
+        <w:t>kapacitását</w:t>
+      </w:r>
+      <w:proofErr w:type="gramEnd"/>
+      <w:r>
+        <w:rPr>
+          <w:rFonts w:ascii="Times New Roman" w:eastAsiaTheme="minorEastAsia" w:hAnsi="Times New Roman" w:cs="Times New Roman"/>
+          <w:sz w:val="24"/>
+          <w:szCs w:val="24"/>
+        </w:rPr>
+        <w:t xml:space="preserve">. Ha ez a különbség egy pozitív (vagy legalábbis nemnegatív) </w:t>
       </w:r>
       <w:r>
         <w:rPr>
@@ -8567,7 +9853,6 @@
           <w:sz w:val="24"/>
           <w:szCs w:val="24"/>
         </w:rPr>
-        <w:lastRenderedPageBreak/>
         <w:t>7</w:t>
       </w:r>
       <w:r>
@@ -8656,8 +9941,21 @@
                 <w:sz w:val="24"/>
                 <w:szCs w:val="24"/>
               </w:rPr>
-              <m:t>1,2,…,</m:t>
+              <m:t>1,2</m:t>
             </m:r>
+            <w:proofErr w:type="gramStart"/>
+            <m:r>
+              <m:rPr>
+                <m:sty m:val="p"/>
+              </m:rPr>
+              <w:rPr>
+                <w:rFonts w:ascii="Cambria Math" w:hAnsi="Cambria Math" w:cs="Times New Roman"/>
+                <w:sz w:val="24"/>
+                <w:szCs w:val="24"/>
+              </w:rPr>
+              <m:t>,…,</m:t>
+            </m:r>
+            <w:proofErr w:type="gramEnd"/>
             <m:r>
               <w:rPr>
                 <w:rFonts w:ascii="Cambria Math" w:hAnsi="Cambria Math" w:cs="Times New Roman"/>
@@ -8669,8 +9967,6 @@
           </m:e>
         </m:d>
       </m:oMath>
-      <w:bookmarkStart w:id="11" w:name="_GoBack"/>
-      <w:bookmarkEnd w:id="11"/>
     </w:p>
     <w:p>
       <w:pPr>
@@ -9013,7 +10309,25 @@
           <w:sz w:val="24"/>
           <w:szCs w:val="24"/>
         </w:rPr>
-        <w:t xml:space="preserve"> darab ládánk van aktuálisan, kérdés, hogy belefér-e az aktuális i elem </w:t>
+        <w:t xml:space="preserve"> darab ládánk van </w:t>
+      </w:r>
+      <w:proofErr w:type="gramStart"/>
+      <w:r>
+        <w:rPr>
+          <w:rFonts w:ascii="Times New Roman" w:eastAsiaTheme="minorEastAsia" w:hAnsi="Times New Roman" w:cs="Times New Roman"/>
+          <w:sz w:val="24"/>
+          <w:szCs w:val="24"/>
+        </w:rPr>
+        <w:t>aktuálisan</w:t>
+      </w:r>
+      <w:proofErr w:type="gramEnd"/>
+      <w:r>
+        <w:rPr>
+          <w:rFonts w:ascii="Times New Roman" w:eastAsiaTheme="minorEastAsia" w:hAnsi="Times New Roman" w:cs="Times New Roman"/>
+          <w:sz w:val="24"/>
+          <w:szCs w:val="24"/>
+        </w:rPr>
+        <w:t xml:space="preserve">, kérdés, hogy belefér-e az aktuális i elem </w:t>
       </w:r>
       <w:r>
         <w:rPr>
@@ -9377,7 +10691,25 @@
           <w:sz w:val="24"/>
           <w:szCs w:val="24"/>
         </w:rPr>
-        <w:t xml:space="preserve"> elemet a </w:t>
+        <w:t xml:space="preserve"> elemet </w:t>
+      </w:r>
+      <w:proofErr w:type="gramStart"/>
+      <w:r>
+        <w:rPr>
+          <w:rFonts w:ascii="Times New Roman" w:eastAsiaTheme="minorEastAsia" w:hAnsi="Times New Roman" w:cs="Times New Roman"/>
+          <w:sz w:val="24"/>
+          <w:szCs w:val="24"/>
+        </w:rPr>
+        <w:t>a</w:t>
+      </w:r>
+      <w:proofErr w:type="gramEnd"/>
+      <w:r>
+        <w:rPr>
+          <w:rFonts w:ascii="Times New Roman" w:eastAsiaTheme="minorEastAsia" w:hAnsi="Times New Roman" w:cs="Times New Roman"/>
+          <w:sz w:val="24"/>
+          <w:szCs w:val="24"/>
+        </w:rPr>
+        <w:t xml:space="preserve"> </w:t>
       </w:r>
       <m:oMath>
         <m:r>
@@ -9508,7 +10840,25 @@
           <w:szCs w:val="24"/>
         </w:rPr>
         <w:tab/>
-        <w:t xml:space="preserve">tehát ekkor nyitunk egy új ládát, h számú ládánk volt, ez lesz a h+1., az első h számú ládába </w:t>
+        <w:t xml:space="preserve">tehát ekkor nyitunk egy új ládát, h számú ládánk volt, ez lesz a h+1., az első h számú </w:t>
+      </w:r>
+      <w:proofErr w:type="gramStart"/>
+      <w:r>
+        <w:rPr>
+          <w:rFonts w:ascii="Times New Roman" w:eastAsiaTheme="minorEastAsia" w:hAnsi="Times New Roman" w:cs="Times New Roman"/>
+          <w:sz w:val="24"/>
+          <w:szCs w:val="24"/>
+        </w:rPr>
+        <w:t>ládába</w:t>
+      </w:r>
+      <w:proofErr w:type="gramEnd"/>
+      <w:r>
+        <w:rPr>
+          <w:rFonts w:ascii="Times New Roman" w:eastAsiaTheme="minorEastAsia" w:hAnsi="Times New Roman" w:cs="Times New Roman"/>
+          <w:sz w:val="24"/>
+          <w:szCs w:val="24"/>
+        </w:rPr>
+        <w:t xml:space="preserve"> </w:t>
       </w:r>
       <w:r>
         <w:rPr>
@@ -9734,6 +11084,7 @@
         </w:rPr>
         <w:tab/>
       </w:r>
+      <w:proofErr w:type="gramStart"/>
       <w:r>
         <w:rPr>
           <w:rFonts w:ascii="Times New Roman" w:eastAsiaTheme="minorEastAsia" w:hAnsi="Times New Roman" w:cs="Times New Roman"/>
@@ -9741,7 +11092,17 @@
           <w:sz w:val="24"/>
           <w:szCs w:val="24"/>
         </w:rPr>
-        <w:t>Output:</w:t>
+        <w:t>Output</w:t>
+      </w:r>
+      <w:proofErr w:type="gramEnd"/>
+      <w:r>
+        <w:rPr>
+          <w:rFonts w:ascii="Times New Roman" w:eastAsiaTheme="minorEastAsia" w:hAnsi="Times New Roman" w:cs="Times New Roman"/>
+          <w:b/>
+          <w:sz w:val="24"/>
+          <w:szCs w:val="24"/>
+        </w:rPr>
+        <w:t>:</w:t>
       </w:r>
       <w:r>
         <w:rPr>
@@ -9876,7 +11237,25 @@
           <w:sz w:val="24"/>
           <w:szCs w:val="24"/>
         </w:rPr>
-        <w:t xml:space="preserve"> érték, ami a túltöltés értékét jelöli. Ezután inicializáljuk a kódban használt értékeket</w:t>
+        <w:t xml:space="preserve"> érték, ami a túltöltés értékét jelöli. Ezután </w:t>
+      </w:r>
+      <w:proofErr w:type="gramStart"/>
+      <w:r>
+        <w:rPr>
+          <w:rFonts w:ascii="Times New Roman" w:hAnsi="Times New Roman" w:cs="Times New Roman"/>
+          <w:sz w:val="24"/>
+          <w:szCs w:val="24"/>
+        </w:rPr>
+        <w:t>inicializáljuk</w:t>
+      </w:r>
+      <w:proofErr w:type="gramEnd"/>
+      <w:r>
+        <w:rPr>
+          <w:rFonts w:ascii="Times New Roman" w:hAnsi="Times New Roman" w:cs="Times New Roman"/>
+          <w:sz w:val="24"/>
+          <w:szCs w:val="24"/>
+        </w:rPr>
+        <w:t xml:space="preserve"> a kódban használt értékeket</w:t>
       </w:r>
     </w:p>
     <w:p>
@@ -9902,6 +11281,7 @@
         </w:rPr>
         <w:t xml:space="preserve">Itt </w:t>
       </w:r>
+      <w:proofErr w:type="gramStart"/>
       <m:oMath>
         <m:r>
           <m:rPr>
@@ -9912,7 +11292,19 @@
             <w:sz w:val="24"/>
             <w:szCs w:val="24"/>
           </w:rPr>
-          <m:t>O(c)</m:t>
+          <m:t>O(</m:t>
+        </m:r>
+        <w:proofErr w:type="gramEnd"/>
+        <m:r>
+          <m:rPr>
+            <m:sty m:val="p"/>
+          </m:rPr>
+          <w:rPr>
+            <w:rFonts w:ascii="Cambria Math" w:hAnsi="Cambria Math" w:cs="Times New Roman"/>
+            <w:sz w:val="24"/>
+            <w:szCs w:val="24"/>
+          </w:rPr>
+          <m:t>c)</m:t>
         </m:r>
       </m:oMath>
       <w:r>
@@ -9955,7 +11347,25 @@
           <w:sz w:val="24"/>
           <w:szCs w:val="24"/>
         </w:rPr>
-        <w:t xml:space="preserve"> az aktuálisan megnyitott ládák számát,</w:t>
+        <w:t xml:space="preserve"> az </w:t>
+      </w:r>
+      <w:proofErr w:type="gramStart"/>
+      <w:r>
+        <w:rPr>
+          <w:rFonts w:ascii="Times New Roman" w:hAnsi="Times New Roman" w:cs="Times New Roman"/>
+          <w:sz w:val="24"/>
+          <w:szCs w:val="24"/>
+        </w:rPr>
+        <w:t>aktuálisan</w:t>
+      </w:r>
+      <w:proofErr w:type="gramEnd"/>
+      <w:r>
+        <w:rPr>
+          <w:rFonts w:ascii="Times New Roman" w:hAnsi="Times New Roman" w:cs="Times New Roman"/>
+          <w:sz w:val="24"/>
+          <w:szCs w:val="24"/>
+        </w:rPr>
+        <w:t xml:space="preserve"> megnyitott ládák számát,</w:t>
       </w:r>
     </w:p>
     <w:p>
@@ -10013,7 +11423,25 @@
           <w:sz w:val="24"/>
           <w:szCs w:val="24"/>
         </w:rPr>
-        <w:t xml:space="preserve"> a j-edik láda mindenkori aktuális szintjét (az addig a pontig belepakolt, benne lévő elemek méretének összegét),</w:t>
+        <w:t xml:space="preserve"> a j-edik láda mindenkori </w:t>
+      </w:r>
+      <w:proofErr w:type="gramStart"/>
+      <w:r>
+        <w:rPr>
+          <w:rFonts w:ascii="Times New Roman" w:eastAsiaTheme="minorEastAsia" w:hAnsi="Times New Roman" w:cs="Times New Roman"/>
+          <w:sz w:val="24"/>
+          <w:szCs w:val="24"/>
+        </w:rPr>
+        <w:t>aktuális</w:t>
+      </w:r>
+      <w:proofErr w:type="gramEnd"/>
+      <w:r>
+        <w:rPr>
+          <w:rFonts w:ascii="Times New Roman" w:eastAsiaTheme="minorEastAsia" w:hAnsi="Times New Roman" w:cs="Times New Roman"/>
+          <w:sz w:val="24"/>
+          <w:szCs w:val="24"/>
+        </w:rPr>
+        <w:t xml:space="preserve"> szintjét (az addig a pontig belepakolt, benne lévő elemek méretének összegét),</w:t>
       </w:r>
     </w:p>
     <w:p>
@@ -10071,7 +11499,25 @@
           <w:sz w:val="24"/>
           <w:szCs w:val="24"/>
         </w:rPr>
-        <w:t xml:space="preserve"> az aktuálisan érkező </w:t>
+        <w:t xml:space="preserve"> az </w:t>
+      </w:r>
+      <w:proofErr w:type="gramStart"/>
+      <w:r>
+        <w:rPr>
+          <w:rFonts w:ascii="Times New Roman" w:eastAsiaTheme="minorEastAsia" w:hAnsi="Times New Roman" w:cs="Times New Roman"/>
+          <w:sz w:val="24"/>
+          <w:szCs w:val="24"/>
+        </w:rPr>
+        <w:t>aktuálisan</w:t>
+      </w:r>
+      <w:proofErr w:type="gramEnd"/>
+      <w:r>
+        <w:rPr>
+          <w:rFonts w:ascii="Times New Roman" w:eastAsiaTheme="minorEastAsia" w:hAnsi="Times New Roman" w:cs="Times New Roman"/>
+          <w:sz w:val="24"/>
+          <w:szCs w:val="24"/>
+        </w:rPr>
+        <w:t xml:space="preserve"> érkező </w:t>
       </w:r>
       <m:oMath>
         <m:r>
@@ -10113,7 +11559,26 @@
           <w:sz w:val="24"/>
           <w:szCs w:val="24"/>
         </w:rPr>
-        <w:t xml:space="preserve">a láda max kapacitása (1)  + a túltöltés értéke, azaz 1+O(c) </w:t>
+        <w:lastRenderedPageBreak/>
+        <w:t xml:space="preserve">a láda max </w:t>
+      </w:r>
+      <w:proofErr w:type="gramStart"/>
+      <w:r>
+        <w:rPr>
+          <w:rFonts w:ascii="Times New Roman" w:hAnsi="Times New Roman" w:cs="Times New Roman"/>
+          <w:sz w:val="24"/>
+          <w:szCs w:val="24"/>
+        </w:rPr>
+        <w:t>kapacitása</w:t>
+      </w:r>
+      <w:proofErr w:type="gramEnd"/>
+      <w:r>
+        <w:rPr>
+          <w:rFonts w:ascii="Times New Roman" w:hAnsi="Times New Roman" w:cs="Times New Roman"/>
+          <w:sz w:val="24"/>
+          <w:szCs w:val="24"/>
+        </w:rPr>
+        <w:t xml:space="preserve"> (1)  + a túltöltés értéke, azaz 1+O(c) </w:t>
       </w:r>
     </w:p>
     <w:p>
@@ -10132,7 +11597,25 @@
           <w:sz w:val="24"/>
           <w:szCs w:val="24"/>
         </w:rPr>
-        <w:t>Ezután egy for each ciklussal végig megyünk az összes elemen egyesével. Ebbe a for ciklusba ágyazunk még egy belső for ciklust ami 1-től az összes (h számú) ládán végigmegy.</w:t>
+        <w:t xml:space="preserve">Ezután egy for each ciklussal végig megyünk az összes elemen egyesével. Ebbe a for ciklusba ágyazunk még egy belső for </w:t>
+      </w:r>
+      <w:proofErr w:type="gramStart"/>
+      <w:r>
+        <w:rPr>
+          <w:rFonts w:ascii="Times New Roman" w:hAnsi="Times New Roman" w:cs="Times New Roman"/>
+          <w:sz w:val="24"/>
+          <w:szCs w:val="24"/>
+        </w:rPr>
+        <w:t>ciklust</w:t>
+      </w:r>
+      <w:proofErr w:type="gramEnd"/>
+      <w:r>
+        <w:rPr>
+          <w:rFonts w:ascii="Times New Roman" w:hAnsi="Times New Roman" w:cs="Times New Roman"/>
+          <w:sz w:val="24"/>
+          <w:szCs w:val="24"/>
+        </w:rPr>
+        <w:t xml:space="preserve"> ami 1-től az összes (h számú) ládán végigmegy.</w:t>
       </w:r>
     </w:p>
     <w:p>
@@ -10168,7 +11651,25 @@
           <w:sz w:val="24"/>
           <w:szCs w:val="24"/>
         </w:rPr>
-        <w:t>értékét, am i azt jelenti, hogy ha az i-edik elemet a j-edik ládába raknnk be, akkor abban mennyi hely maradna. Ezt úgy számítjuk ki, hogy a láda általunk megengedett kapacitásából kivonjuk a láda eddig szintjének és az érkező elem p</w:t>
+        <w:t xml:space="preserve">értékét, am i azt jelenti, hogy ha az i-edik elemet a j-edik ládába raknnk be, akkor abban mennyi hely maradna. Ezt úgy számítjuk ki, hogy a láda általunk megengedett </w:t>
+      </w:r>
+      <w:proofErr w:type="gramStart"/>
+      <w:r>
+        <w:rPr>
+          <w:rFonts w:ascii="Times New Roman" w:hAnsi="Times New Roman" w:cs="Times New Roman"/>
+          <w:sz w:val="24"/>
+          <w:szCs w:val="24"/>
+        </w:rPr>
+        <w:t>kapacitásából</w:t>
+      </w:r>
+      <w:proofErr w:type="gramEnd"/>
+      <w:r>
+        <w:rPr>
+          <w:rFonts w:ascii="Times New Roman" w:hAnsi="Times New Roman" w:cs="Times New Roman"/>
+          <w:sz w:val="24"/>
+          <w:szCs w:val="24"/>
+        </w:rPr>
+        <w:t xml:space="preserve"> kivonjuk a láda eddig szintjének és az érkező elem p</w:t>
       </w:r>
       <w:r>
         <w:rPr>
@@ -10204,7 +11705,25 @@
           <w:sz w:val="24"/>
           <w:szCs w:val="24"/>
         </w:rPr>
-        <w:t>A belső ciklusból kilépve egy if feltétellel ellenőrizzük, hogy létezik-e j, ami megfelel a {1,2…,h} halmaz egyik tagjának, vagyis van-e olyan j érték, amelyre 1</w:t>
+        <w:t>A belső ciklusból kilépve egy if feltétellel ellenőrizzük, hogy létezik-e j, ami megfelel a {1,2</w:t>
+      </w:r>
+      <w:proofErr w:type="gramStart"/>
+      <w:r>
+        <w:rPr>
+          <w:rFonts w:ascii="Times New Roman" w:hAnsi="Times New Roman" w:cs="Times New Roman"/>
+          <w:sz w:val="24"/>
+          <w:szCs w:val="24"/>
+        </w:rPr>
+        <w:t>…,</w:t>
+      </w:r>
+      <w:proofErr w:type="gramEnd"/>
+      <w:r>
+        <w:rPr>
+          <w:rFonts w:ascii="Times New Roman" w:hAnsi="Times New Roman" w:cs="Times New Roman"/>
+          <w:sz w:val="24"/>
+          <w:szCs w:val="24"/>
+        </w:rPr>
+        <w:t>h} halmaz egyik tagjának, vagyis van-e olyan j érték, amelyre 1</w:t>
       </w:r>
       <m:oMath>
         <m:r>
@@ -10312,16 +11831,7 @@
           <w:sz w:val="24"/>
           <w:szCs w:val="24"/>
         </w:rPr>
-        <w:t xml:space="preserve">}, majd a j-edik láda </w:t>
-      </w:r>
-      <w:r>
-        <w:rPr>
-          <w:rFonts w:ascii="Times New Roman" w:eastAsiaTheme="minorEastAsia" w:hAnsi="Times New Roman" w:cs="Times New Roman"/>
-          <w:sz w:val="24"/>
-          <w:szCs w:val="24"/>
-        </w:rPr>
-        <w:lastRenderedPageBreak/>
-        <w:t>méretét súlyát (w</w:t>
+        <w:t>}, majd a j-edik láda méretét súlyát (w</w:t>
       </w:r>
       <w:r>
         <w:rPr>
@@ -10355,7 +11865,43 @@
           <w:sz w:val="24"/>
           <w:szCs w:val="24"/>
         </w:rPr>
-        <w:t>-vel. Különben a h értékét megnöveljük eggyel, majd a h-adik új láda kapacitásának értékéül is az 1 + O(c)–t adjuk. Ezután az i elemee belerakjuk ebbe az újonnan nyitott h-adik ládába és a h-adik láda induló méreteként megadjuk a p</w:t>
+        <w:t xml:space="preserve">-vel. Különben a h értékét megnöveljük eggyel, majd a h-adik új láda </w:t>
+      </w:r>
+      <w:proofErr w:type="gramStart"/>
+      <w:r>
+        <w:rPr>
+          <w:rFonts w:ascii="Times New Roman" w:eastAsiaTheme="minorEastAsia" w:hAnsi="Times New Roman" w:cs="Times New Roman"/>
+          <w:sz w:val="24"/>
+          <w:szCs w:val="24"/>
+        </w:rPr>
+        <w:t>kapacitásának</w:t>
+      </w:r>
+      <w:proofErr w:type="gramEnd"/>
+      <w:r>
+        <w:rPr>
+          <w:rFonts w:ascii="Times New Roman" w:eastAsiaTheme="minorEastAsia" w:hAnsi="Times New Roman" w:cs="Times New Roman"/>
+          <w:sz w:val="24"/>
+          <w:szCs w:val="24"/>
+        </w:rPr>
+        <w:t xml:space="preserve"> értékéül is az 1 + O(c)–t adjuk. Ezután az i elemee belerakjuk ebbe az újonnan nyitott h-adik ládába és a h-adik </w:t>
+      </w:r>
+      <w:proofErr w:type="gramStart"/>
+      <w:r>
+        <w:rPr>
+          <w:rFonts w:ascii="Times New Roman" w:eastAsiaTheme="minorEastAsia" w:hAnsi="Times New Roman" w:cs="Times New Roman"/>
+          <w:sz w:val="24"/>
+          <w:szCs w:val="24"/>
+        </w:rPr>
+        <w:t>láda induló</w:t>
+      </w:r>
+      <w:proofErr w:type="gramEnd"/>
+      <w:r>
+        <w:rPr>
+          <w:rFonts w:ascii="Times New Roman" w:eastAsiaTheme="minorEastAsia" w:hAnsi="Times New Roman" w:cs="Times New Roman"/>
+          <w:sz w:val="24"/>
+          <w:szCs w:val="24"/>
+        </w:rPr>
+        <w:t xml:space="preserve"> méreteként megadjuk a p</w:t>
       </w:r>
       <w:r>
         <w:rPr>
@@ -10391,7 +11937,25 @@
           <w:sz w:val="24"/>
           <w:szCs w:val="24"/>
         </w:rPr>
-        <w:t>Miután lefutott a kód az output k = h darab láda lesz, ahol w</w:t>
+        <w:t xml:space="preserve">Miután lefutott a kód az </w:t>
+      </w:r>
+      <w:proofErr w:type="gramStart"/>
+      <w:r>
+        <w:rPr>
+          <w:rFonts w:ascii="Times New Roman" w:eastAsiaTheme="minorEastAsia" w:hAnsi="Times New Roman" w:cs="Times New Roman"/>
+          <w:sz w:val="24"/>
+          <w:szCs w:val="24"/>
+        </w:rPr>
+        <w:t>output</w:t>
+      </w:r>
+      <w:proofErr w:type="gramEnd"/>
+      <w:r>
+        <w:rPr>
+          <w:rFonts w:ascii="Times New Roman" w:eastAsiaTheme="minorEastAsia" w:hAnsi="Times New Roman" w:cs="Times New Roman"/>
+          <w:sz w:val="24"/>
+          <w:szCs w:val="24"/>
+        </w:rPr>
+        <w:t xml:space="preserve"> k = h darab láda lesz, ahol w</w:t>
       </w:r>
       <w:r>
         <w:rPr>
@@ -10502,7 +12066,43 @@
           <w:sz w:val="24"/>
           <w:szCs w:val="24"/>
         </w:rPr>
-        <w:t>Kép forrása: Luo, K. and Spieksma, F.C.R.: Online Bin Packing with Overload Cost, A. Mudgal and C. R. Subramanian (Eds.): CALDAM 2021, LNCS 12601, pp. 3–15, 2021. 6.oldal 1. ábra</w:t>
+        <w:t xml:space="preserve">Kép forrása: Luo, K. and Spieksma, F.C.R.: Online Bin Packing with Overload Cost, </w:t>
+      </w:r>
+      <w:proofErr w:type="gramStart"/>
+      <w:r>
+        <w:rPr>
+          <w:rFonts w:ascii="Times New Roman" w:hAnsi="Times New Roman" w:cs="Times New Roman"/>
+          <w:sz w:val="24"/>
+          <w:szCs w:val="24"/>
+        </w:rPr>
+        <w:t>A</w:t>
+      </w:r>
+      <w:proofErr w:type="gramEnd"/>
+      <w:r>
+        <w:rPr>
+          <w:rFonts w:ascii="Times New Roman" w:hAnsi="Times New Roman" w:cs="Times New Roman"/>
+          <w:sz w:val="24"/>
+          <w:szCs w:val="24"/>
+        </w:rPr>
+        <w:t>. Mudgal and C. R. Subramanian (Eds.): CALDAM 2021, LNCS 12601, pp. 3–15, 2021. 6</w:t>
+      </w:r>
+      <w:proofErr w:type="gramStart"/>
+      <w:r>
+        <w:rPr>
+          <w:rFonts w:ascii="Times New Roman" w:hAnsi="Times New Roman" w:cs="Times New Roman"/>
+          <w:sz w:val="24"/>
+          <w:szCs w:val="24"/>
+        </w:rPr>
+        <w:t>.oldal</w:t>
+      </w:r>
+      <w:proofErr w:type="gramEnd"/>
+      <w:r>
+        <w:rPr>
+          <w:rFonts w:ascii="Times New Roman" w:hAnsi="Times New Roman" w:cs="Times New Roman"/>
+          <w:sz w:val="24"/>
+          <w:szCs w:val="24"/>
+        </w:rPr>
+        <w:t xml:space="preserve"> 1. ábra</w:t>
       </w:r>
     </w:p>
     <w:p>
@@ -10546,14 +12146,15 @@
           <w:rFonts w:cs="Times New Roman"/>
         </w:rPr>
       </w:pPr>
-      <w:bookmarkStart w:id="12" w:name="_Toc99793098"/>
+      <w:bookmarkStart w:id="13" w:name="_Toc99793098"/>
       <w:r>
         <w:rPr>
           <w:rFonts w:cs="Times New Roman"/>
         </w:rPr>
+        <w:lastRenderedPageBreak/>
         <w:t>3.2.2. második algoritmus -&gt; függvények</w:t>
       </w:r>
-      <w:bookmarkEnd w:id="12"/>
+      <w:bookmarkEnd w:id="13"/>
     </w:p>
     <w:p>
       <w:pPr>
@@ -10562,14 +12163,14 @@
           <w:rFonts w:cs="Times New Roman"/>
         </w:rPr>
       </w:pPr>
-      <w:bookmarkStart w:id="13" w:name="_Toc99793099"/>
+      <w:bookmarkStart w:id="14" w:name="_Toc99793099"/>
       <w:r>
         <w:rPr>
           <w:rFonts w:cs="Times New Roman"/>
         </w:rPr>
         <w:t>3.2.3. harmadik algoritmus -&gt; függvények</w:t>
       </w:r>
-      <w:bookmarkEnd w:id="13"/>
+      <w:bookmarkEnd w:id="14"/>
     </w:p>
     <w:p>
       <w:pPr>
@@ -10578,29 +12179,29 @@
           <w:rFonts w:cs="Times New Roman"/>
         </w:rPr>
       </w:pPr>
-      <w:bookmarkStart w:id="14" w:name="_Toc99793100"/>
+      <w:bookmarkStart w:id="15" w:name="_Toc99793100"/>
       <w:r>
         <w:rPr>
           <w:rFonts w:cs="Times New Roman"/>
         </w:rPr>
         <w:t xml:space="preserve">3.3. A futtatáshoz szükséges bemeneti adatok – python </w:t>
       </w:r>
-      <w:commentRangeStart w:id="15"/>
+      <w:commentRangeStart w:id="16"/>
       <w:r>
         <w:rPr>
           <w:rFonts w:cs="Times New Roman"/>
         </w:rPr>
         <w:t>könyvtárak</w:t>
       </w:r>
-      <w:commentRangeEnd w:id="15"/>
+      <w:commentRangeEnd w:id="16"/>
       <w:r>
         <w:rPr>
           <w:rStyle w:val="Jegyzethivatkozs"/>
           <w:rFonts w:eastAsiaTheme="minorHAnsi" w:cs="Times New Roman"/>
         </w:rPr>
-        <w:commentReference w:id="15"/>
-      </w:r>
-      <w:bookmarkEnd w:id="14"/>
+        <w:commentReference w:id="16"/>
+      </w:r>
+      <w:bookmarkEnd w:id="15"/>
     </w:p>
     <w:p>
       <w:pPr>
@@ -10609,14 +12210,14 @@
           <w:rFonts w:cs="Times New Roman"/>
         </w:rPr>
       </w:pPr>
-      <w:bookmarkStart w:id="16" w:name="_Toc99793101"/>
+      <w:bookmarkStart w:id="17" w:name="_Toc99793101"/>
       <w:r>
         <w:rPr>
           <w:rFonts w:cs="Times New Roman"/>
         </w:rPr>
         <w:t>3.5. Bővítési lehetőségek</w:t>
       </w:r>
-      <w:bookmarkEnd w:id="16"/>
+      <w:bookmarkEnd w:id="17"/>
     </w:p>
     <w:p/>
     <w:p>
@@ -10631,7 +12232,7 @@
           <w:rFonts w:cs="Times New Roman"/>
         </w:rPr>
       </w:pPr>
-      <w:bookmarkStart w:id="17" w:name="_Toc99793102"/>
+      <w:bookmarkStart w:id="18" w:name="_Toc99793102"/>
       <w:r>
         <w:rPr>
           <w:rFonts w:cs="Times New Roman"/>
@@ -10639,7 +12240,7 @@
         <w:lastRenderedPageBreak/>
         <w:t>4. Forrásjegyzet</w:t>
       </w:r>
-      <w:bookmarkEnd w:id="17"/>
+      <w:bookmarkEnd w:id="18"/>
     </w:p>
     <w:p>
       <w:pPr>
@@ -10670,6 +12271,7 @@
         </w:rPr>
         <w:tab/>
       </w:r>
+      <w:proofErr w:type="gramStart"/>
       <w:r>
         <w:rPr>
           <w:rFonts w:ascii="Times New Roman" w:hAnsi="Times New Roman" w:cs="Times New Roman"/>
@@ -10677,7 +12279,17 @@
           <w:sz w:val="24"/>
           <w:szCs w:val="24"/>
         </w:rPr>
-        <w:t>A fő hivatkozás:</w:t>
+        <w:t>A</w:t>
+      </w:r>
+      <w:proofErr w:type="gramEnd"/>
+      <w:r>
+        <w:rPr>
+          <w:rFonts w:ascii="Times New Roman" w:hAnsi="Times New Roman" w:cs="Times New Roman"/>
+          <w:bCs/>
+          <w:sz w:val="24"/>
+          <w:szCs w:val="24"/>
+        </w:rPr>
+        <w:t xml:space="preserve"> fő hivatkozás:</w:t>
       </w:r>
     </w:p>
     <w:p>
@@ -10697,7 +12309,25 @@
           <w:sz w:val="24"/>
           <w:szCs w:val="24"/>
         </w:rPr>
-        <w:t>Luo, K. and Spieksma, F.C.R.: Online Bin Packing with Overload Cost, A. Mudgal and C. R. Subramanian (Eds.): CALDAM 2021, LNCS 12601, pp. 3–15, 2021. DOI: https://doi.org/10.1007/978-3-030-67899-9_1</w:t>
+        <w:t xml:space="preserve">Luo, K. and Spieksma, F.C.R.: Online Bin Packing with Overload Cost, </w:t>
+      </w:r>
+      <w:proofErr w:type="gramStart"/>
+      <w:r>
+        <w:rPr>
+          <w:rFonts w:ascii="Times New Roman" w:hAnsi="Times New Roman" w:cs="Times New Roman"/>
+          <w:sz w:val="24"/>
+          <w:szCs w:val="24"/>
+        </w:rPr>
+        <w:t>A</w:t>
+      </w:r>
+      <w:proofErr w:type="gramEnd"/>
+      <w:r>
+        <w:rPr>
+          <w:rFonts w:ascii="Times New Roman" w:hAnsi="Times New Roman" w:cs="Times New Roman"/>
+          <w:sz w:val="24"/>
+          <w:szCs w:val="24"/>
+        </w:rPr>
+        <w:t>. Mudgal and C. R. Subramanian (Eds.): CALDAM 2021, LNCS 12601, pp. 3–15, 2021. DOI: https://doi.org/10.1007/978-3-030-67899-9_1</w:t>
       </w:r>
     </w:p>
     <w:p>
@@ -10746,7 +12376,25 @@
           <w:sz w:val="24"/>
           <w:szCs w:val="24"/>
         </w:rPr>
-        <w:t>Ullman, J.D.: The performance of a memory allocation algorithm. Technical report 100, Princeton University, Princeton, NJ (1971)</w:t>
+        <w:t>Ullman, J</w:t>
+      </w:r>
+      <w:proofErr w:type="gramStart"/>
+      <w:r>
+        <w:rPr>
+          <w:rFonts w:ascii="Times New Roman" w:hAnsi="Times New Roman" w:cs="Times New Roman"/>
+          <w:sz w:val="24"/>
+          <w:szCs w:val="24"/>
+        </w:rPr>
+        <w:t>.D</w:t>
+      </w:r>
+      <w:proofErr w:type="gramEnd"/>
+      <w:r>
+        <w:rPr>
+          <w:rFonts w:ascii="Times New Roman" w:hAnsi="Times New Roman" w:cs="Times New Roman"/>
+          <w:sz w:val="24"/>
+          <w:szCs w:val="24"/>
+        </w:rPr>
+        <w:t>.: The performance of a memory allocation algorithm. Technical report 100, Princeton University, Princeton, NJ (1971)</w:t>
       </w:r>
     </w:p>
     <w:p>
@@ -10795,7 +12443,43 @@
           <w:sz w:val="24"/>
           <w:szCs w:val="24"/>
         </w:rPr>
-        <w:t>Sgall, J.: Online bin packing: old algorithms and new results. In: Beckmann, A., Csuhaj-Varjú, E., Meer, K. (eds.) CiE 2014. LNCS, vol. 8493, pp. 362–372. Springer, Cham (2014). https://doi.org/10.1007/978-3-319-08019-2 38</w:t>
+        <w:t>Sgall, J</w:t>
+      </w:r>
+      <w:proofErr w:type="gramStart"/>
+      <w:r>
+        <w:rPr>
+          <w:rFonts w:ascii="Times New Roman" w:hAnsi="Times New Roman" w:cs="Times New Roman"/>
+          <w:sz w:val="24"/>
+          <w:szCs w:val="24"/>
+        </w:rPr>
+        <w:t>.:</w:t>
+      </w:r>
+      <w:proofErr w:type="gramEnd"/>
+      <w:r>
+        <w:rPr>
+          <w:rFonts w:ascii="Times New Roman" w:hAnsi="Times New Roman" w:cs="Times New Roman"/>
+          <w:sz w:val="24"/>
+          <w:szCs w:val="24"/>
+        </w:rPr>
+        <w:t xml:space="preserve"> Online bin packing: old algorithms and new results. In: Beckmann, </w:t>
+      </w:r>
+      <w:proofErr w:type="gramStart"/>
+      <w:r>
+        <w:rPr>
+          <w:rFonts w:ascii="Times New Roman" w:hAnsi="Times New Roman" w:cs="Times New Roman"/>
+          <w:sz w:val="24"/>
+          <w:szCs w:val="24"/>
+        </w:rPr>
+        <w:t>A</w:t>
+      </w:r>
+      <w:proofErr w:type="gramEnd"/>
+      <w:r>
+        <w:rPr>
+          <w:rFonts w:ascii="Times New Roman" w:hAnsi="Times New Roman" w:cs="Times New Roman"/>
+          <w:sz w:val="24"/>
+          <w:szCs w:val="24"/>
+        </w:rPr>
+        <w:t>., Csuhaj-Varjú, E., Meer, K. (eds.) CiE 2014. LNCS, vol. 8493, pp. 362–372. Springer, Cham (2014). https://doi.org/10.1007/978-3-319-08019-2 38</w:t>
       </w:r>
     </w:p>
     <w:p>
@@ -10824,7 +12508,25 @@
           <w:szCs w:val="24"/>
         </w:rPr>
         <w:tab/>
-        <w:t xml:space="preserve">BF és FF aszimptotikus teljesítményaránya 1,7: </w:t>
+        <w:t xml:space="preserve">BF és </w:t>
+      </w:r>
+      <w:proofErr w:type="gramStart"/>
+      <w:r>
+        <w:rPr>
+          <w:rFonts w:ascii="Times New Roman" w:hAnsi="Times New Roman" w:cs="Times New Roman"/>
+          <w:sz w:val="24"/>
+          <w:szCs w:val="24"/>
+        </w:rPr>
+        <w:t>FF</w:t>
+      </w:r>
+      <w:proofErr w:type="gramEnd"/>
+      <w:r>
+        <w:rPr>
+          <w:rFonts w:ascii="Times New Roman" w:hAnsi="Times New Roman" w:cs="Times New Roman"/>
+          <w:sz w:val="24"/>
+          <w:szCs w:val="24"/>
+        </w:rPr>
+        <w:t xml:space="preserve"> aszimptotikus teljesítményaránya 1,7: </w:t>
       </w:r>
     </w:p>
     <w:p>
@@ -10844,7 +12546,25 @@
           <w:sz w:val="24"/>
           <w:szCs w:val="24"/>
         </w:rPr>
-        <w:t>Johnson, D.S., Demers, A.J., Ullman, J.D., Garey, M.R., Graham, R.L.: Worstcase performance bounds for simple one-dimensional packing algorithms. SIAM J. Comput. 3(4), 299–325 (1974)</w:t>
+        <w:t xml:space="preserve">Johnson, D.S., Demers, </w:t>
+      </w:r>
+      <w:proofErr w:type="gramStart"/>
+      <w:r>
+        <w:rPr>
+          <w:rFonts w:ascii="Times New Roman" w:hAnsi="Times New Roman" w:cs="Times New Roman"/>
+          <w:sz w:val="24"/>
+          <w:szCs w:val="24"/>
+        </w:rPr>
+        <w:t>A</w:t>
+      </w:r>
+      <w:proofErr w:type="gramEnd"/>
+      <w:r>
+        <w:rPr>
+          <w:rFonts w:ascii="Times New Roman" w:hAnsi="Times New Roman" w:cs="Times New Roman"/>
+          <w:sz w:val="24"/>
+          <w:szCs w:val="24"/>
+        </w:rPr>
+        <w:t>.J., Ullman, J.D., Garey, M.R., Graham, R.L.: Worstcase performance bounds for simple one-dimensional packing algorithms. SIAM J. Comput. 3(4), 299–325 (1974)</w:t>
       </w:r>
     </w:p>
     <w:p>
@@ -10894,7 +12614,43 @@
           <w:sz w:val="24"/>
           <w:szCs w:val="24"/>
         </w:rPr>
-        <w:t>Balogh, J., Békési, J., Dósa, G., Epstein, L., Levin, A.: A new lower bound for classic online bin packing. In: Bampis, E., Megow, N. (eds.) WAOA 2019. LNCS, vol. 11926, pp. 18–28. Springer, Cham (2020).</w:t>
+        <w:t xml:space="preserve">Balogh, J., Békési, J., Dósa, G., Epstein, L., Levin, </w:t>
+      </w:r>
+      <w:proofErr w:type="gramStart"/>
+      <w:r>
+        <w:rPr>
+          <w:rFonts w:ascii="Times New Roman" w:hAnsi="Times New Roman" w:cs="Times New Roman"/>
+          <w:sz w:val="24"/>
+          <w:szCs w:val="24"/>
+        </w:rPr>
+        <w:t>A</w:t>
+      </w:r>
+      <w:proofErr w:type="gramEnd"/>
+      <w:r>
+        <w:rPr>
+          <w:rFonts w:ascii="Times New Roman" w:hAnsi="Times New Roman" w:cs="Times New Roman"/>
+          <w:sz w:val="24"/>
+          <w:szCs w:val="24"/>
+        </w:rPr>
+        <w:t>.: A new lower bound for classic online bin packing. In: Bampis, E</w:t>
+      </w:r>
+      <w:proofErr w:type="gramStart"/>
+      <w:r>
+        <w:rPr>
+          <w:rFonts w:ascii="Times New Roman" w:hAnsi="Times New Roman" w:cs="Times New Roman"/>
+          <w:sz w:val="24"/>
+          <w:szCs w:val="24"/>
+        </w:rPr>
+        <w:t>.,</w:t>
+      </w:r>
+      <w:proofErr w:type="gramEnd"/>
+      <w:r>
+        <w:rPr>
+          <w:rFonts w:ascii="Times New Roman" w:hAnsi="Times New Roman" w:cs="Times New Roman"/>
+          <w:sz w:val="24"/>
+          <w:szCs w:val="24"/>
+        </w:rPr>
+        <w:t xml:space="preserve"> Megow, N. (eds.) WAOA 2019. LNCS, vol. 11926, pp. 18–28. Springer, Cham (2020).</w:t>
       </w:r>
     </w:p>
     <w:p>
@@ -10963,7 +12719,43 @@
           <w:sz w:val="24"/>
           <w:szCs w:val="24"/>
         </w:rPr>
-        <w:t>Balogh, J., Békési, J., Dósa, G., Epstein, L., Levin, A.: A new and improved algorithm for online bin packing. In: Azar, Y., Bast, H., Herman, G. (eds.) 26th Annual European Symposium on Algorithms, ESA 2018, 20–22 August 2018, Helsinki, Finland. LIPIcs, vol. 112, pp. 5:1–5:14. Schloss Dagstuhl - Leibniz-Zentrum für Informatik (2018)</w:t>
+        <w:t xml:space="preserve">Balogh, J., Békési, J., Dósa, G., Epstein, L., Levin, </w:t>
+      </w:r>
+      <w:proofErr w:type="gramStart"/>
+      <w:r>
+        <w:rPr>
+          <w:rFonts w:ascii="Times New Roman" w:hAnsi="Times New Roman" w:cs="Times New Roman"/>
+          <w:sz w:val="24"/>
+          <w:szCs w:val="24"/>
+        </w:rPr>
+        <w:t>A</w:t>
+      </w:r>
+      <w:proofErr w:type="gramEnd"/>
+      <w:r>
+        <w:rPr>
+          <w:rFonts w:ascii="Times New Roman" w:hAnsi="Times New Roman" w:cs="Times New Roman"/>
+          <w:sz w:val="24"/>
+          <w:szCs w:val="24"/>
+        </w:rPr>
+        <w:t>.: A new and improved algorithm for online bin packing. In: Azar, Y., Bast, H</w:t>
+      </w:r>
+      <w:proofErr w:type="gramStart"/>
+      <w:r>
+        <w:rPr>
+          <w:rFonts w:ascii="Times New Roman" w:hAnsi="Times New Roman" w:cs="Times New Roman"/>
+          <w:sz w:val="24"/>
+          <w:szCs w:val="24"/>
+        </w:rPr>
+        <w:t>.,</w:t>
+      </w:r>
+      <w:proofErr w:type="gramEnd"/>
+      <w:r>
+        <w:rPr>
+          <w:rFonts w:ascii="Times New Roman" w:hAnsi="Times New Roman" w:cs="Times New Roman"/>
+          <w:sz w:val="24"/>
+          <w:szCs w:val="24"/>
+        </w:rPr>
+        <w:t xml:space="preserve"> Herman, G. (eds.) 26th Annual European Symposium on Algorithms, ESA 2018, 20–22 August 2018, Helsinki, Finland. LIPIcs, vol. 112, pp. 5:1–5:14. Schloss Dagstuhl - Leibniz-Zentrum für Informatik (2018)</w:t>
       </w:r>
     </w:p>
     <w:p>
@@ -10992,7 +12784,25 @@
           <w:szCs w:val="24"/>
         </w:rPr>
         <w:tab/>
-        <w:t>FF és BF abszolút versenyképességi aránya is 1,7:</w:t>
+        <w:t xml:space="preserve">FF és BF </w:t>
+      </w:r>
+      <w:proofErr w:type="gramStart"/>
+      <w:r>
+        <w:rPr>
+          <w:rFonts w:ascii="Times New Roman" w:hAnsi="Times New Roman" w:cs="Times New Roman"/>
+          <w:sz w:val="24"/>
+          <w:szCs w:val="24"/>
+        </w:rPr>
+        <w:t>abszolút</w:t>
+      </w:r>
+      <w:proofErr w:type="gramEnd"/>
+      <w:r>
+        <w:rPr>
+          <w:rFonts w:ascii="Times New Roman" w:hAnsi="Times New Roman" w:cs="Times New Roman"/>
+          <w:sz w:val="24"/>
+          <w:szCs w:val="24"/>
+        </w:rPr>
+        <w:t xml:space="preserve"> versenyképességi aránya is 1,7:</w:t>
       </w:r>
     </w:p>
     <w:p>
@@ -11012,7 +12822,25 @@
           <w:sz w:val="24"/>
           <w:szCs w:val="24"/>
         </w:rPr>
-        <w:t>Dósa, G., Sgall, J.: First fit bin packing: a tight analysis. In: 30th International Symposium on Theoretical Aspects of Computer Science (STACS 2013). Schloss Dagstuhl-Leibniz-Zentrum fuer Informatik (2013)</w:t>
+        <w:t>Dósa, G</w:t>
+      </w:r>
+      <w:proofErr w:type="gramStart"/>
+      <w:r>
+        <w:rPr>
+          <w:rFonts w:ascii="Times New Roman" w:hAnsi="Times New Roman" w:cs="Times New Roman"/>
+          <w:sz w:val="24"/>
+          <w:szCs w:val="24"/>
+        </w:rPr>
+        <w:t>.,</w:t>
+      </w:r>
+      <w:proofErr w:type="gramEnd"/>
+      <w:r>
+        <w:rPr>
+          <w:rFonts w:ascii="Times New Roman" w:hAnsi="Times New Roman" w:cs="Times New Roman"/>
+          <w:sz w:val="24"/>
+          <w:szCs w:val="24"/>
+        </w:rPr>
+        <w:t xml:space="preserve"> Sgall, J.: First fit bin packing: a tight analysis. In: 30th International Symposium on Theoretical Aspects of Computer Science (STACS 2013). Schloss Dagstuhl-Leibniz-Zentrum fuer Informatik (2013)</w:t>
       </w:r>
     </w:p>
     <w:p>
@@ -11050,7 +12878,43 @@
           <w:sz w:val="24"/>
           <w:szCs w:val="24"/>
         </w:rPr>
-        <w:t>FF és BF abszolút versenyképességi aránya is 1.7:Dósa, G., Sgall, J.: Optimal analysis of best fit bin packing. In: Esparza, J., Fraigniaud, P., Husfeldt, T., Koutsoupias, E. (eds.) ICALP 2014. LNCS, vol. 8572, pp.429–441. Springer, Heidelberg (2014).</w:t>
+        <w:t xml:space="preserve">FF és BF </w:t>
+      </w:r>
+      <w:proofErr w:type="gramStart"/>
+      <w:r>
+        <w:rPr>
+          <w:rFonts w:ascii="Times New Roman" w:hAnsi="Times New Roman" w:cs="Times New Roman"/>
+          <w:sz w:val="24"/>
+          <w:szCs w:val="24"/>
+        </w:rPr>
+        <w:t>abszolút</w:t>
+      </w:r>
+      <w:proofErr w:type="gramEnd"/>
+      <w:r>
+        <w:rPr>
+          <w:rFonts w:ascii="Times New Roman" w:hAnsi="Times New Roman" w:cs="Times New Roman"/>
+          <w:sz w:val="24"/>
+          <w:szCs w:val="24"/>
+        </w:rPr>
+        <w:t xml:space="preserve"> versenyképességi aránya is 1.7:Dósa, G., Sgall, J.: Optimal analysis of best fit bin packing. In: Esparza, J</w:t>
+      </w:r>
+      <w:proofErr w:type="gramStart"/>
+      <w:r>
+        <w:rPr>
+          <w:rFonts w:ascii="Times New Roman" w:hAnsi="Times New Roman" w:cs="Times New Roman"/>
+          <w:sz w:val="24"/>
+          <w:szCs w:val="24"/>
+        </w:rPr>
+        <w:t>.,</w:t>
+      </w:r>
+      <w:proofErr w:type="gramEnd"/>
+      <w:r>
+        <w:rPr>
+          <w:rFonts w:ascii="Times New Roman" w:hAnsi="Times New Roman" w:cs="Times New Roman"/>
+          <w:sz w:val="24"/>
+          <w:szCs w:val="24"/>
+        </w:rPr>
+        <w:t xml:space="preserve"> Fraigniaud, P., Husfeldt, T., Koutsoupias, E. (eds.) ICALP 2014. LNCS, vol. 8572, pp.429–441. Springer, Heidelberg (2014).</w:t>
       </w:r>
     </w:p>
     <w:p>
@@ -11108,7 +12972,25 @@
           <w:sz w:val="24"/>
           <w:szCs w:val="24"/>
         </w:rPr>
-        <w:t>A legjobb elérhető, 5/3-os abszolút versenyképességi arányú online algoritmus:</w:t>
+        <w:t xml:space="preserve">A legjobb elérhető, 5/3-os </w:t>
+      </w:r>
+      <w:proofErr w:type="gramStart"/>
+      <w:r>
+        <w:rPr>
+          <w:rFonts w:ascii="Times New Roman" w:hAnsi="Times New Roman" w:cs="Times New Roman"/>
+          <w:sz w:val="24"/>
+          <w:szCs w:val="24"/>
+        </w:rPr>
+        <w:t>abszolút</w:t>
+      </w:r>
+      <w:proofErr w:type="gramEnd"/>
+      <w:r>
+        <w:rPr>
+          <w:rFonts w:ascii="Times New Roman" w:hAnsi="Times New Roman" w:cs="Times New Roman"/>
+          <w:sz w:val="24"/>
+          <w:szCs w:val="24"/>
+        </w:rPr>
+        <w:t xml:space="preserve"> versenyképességi arányú online algoritmus:</w:t>
       </w:r>
     </w:p>
     <w:p>
@@ -11128,7 +13010,25 @@
           <w:sz w:val="24"/>
           <w:szCs w:val="24"/>
         </w:rPr>
-        <w:t>Balogh, J., Békési, J., Dósa, G., Sgall, J., van Stee, R.: The optimal absolute ratio for online bin packing. J. Comput. Syst. Sci. 102, 1–17 (2019)</w:t>
+        <w:t>Balogh, J</w:t>
+      </w:r>
+      <w:proofErr w:type="gramStart"/>
+      <w:r>
+        <w:rPr>
+          <w:rFonts w:ascii="Times New Roman" w:hAnsi="Times New Roman" w:cs="Times New Roman"/>
+          <w:sz w:val="24"/>
+          <w:szCs w:val="24"/>
+        </w:rPr>
+        <w:t>.,</w:t>
+      </w:r>
+      <w:proofErr w:type="gramEnd"/>
+      <w:r>
+        <w:rPr>
+          <w:rFonts w:ascii="Times New Roman" w:hAnsi="Times New Roman" w:cs="Times New Roman"/>
+          <w:sz w:val="24"/>
+          <w:szCs w:val="24"/>
+        </w:rPr>
+        <w:t xml:space="preserve"> Békési, J., Dósa, G., Sgall, J., van Stee, R.: The optimal absolute ratio for online bin packing. J. Comput. Syst. Sci. 102, 1–17 (2019)</w:t>
       </w:r>
     </w:p>
     <w:p>
@@ -11177,7 +13077,25 @@
           <w:sz w:val="24"/>
           <w:szCs w:val="24"/>
         </w:rPr>
-        <w:t>Kinnersley, N.G., Langston, M.A.: Online variable-sized bin packing. Discrete Appl. Math. 22(2), 143–148 (1989)</w:t>
+        <w:t>Kinnersley, N.G., Langston, M.</w:t>
+      </w:r>
+      <w:proofErr w:type="gramStart"/>
+      <w:r>
+        <w:rPr>
+          <w:rFonts w:ascii="Times New Roman" w:hAnsi="Times New Roman" w:cs="Times New Roman"/>
+          <w:sz w:val="24"/>
+          <w:szCs w:val="24"/>
+        </w:rPr>
+        <w:t>A</w:t>
+      </w:r>
+      <w:proofErr w:type="gramEnd"/>
+      <w:r>
+        <w:rPr>
+          <w:rFonts w:ascii="Times New Roman" w:hAnsi="Times New Roman" w:cs="Times New Roman"/>
+          <w:sz w:val="24"/>
+          <w:szCs w:val="24"/>
+        </w:rPr>
+        <w:t>.: Online variable-sized bin packing. Discrete Appl. Math. 22(2), 143–148 (1989)</w:t>
       </w:r>
     </w:p>
     <w:p>
@@ -11226,7 +13144,25 @@
           <w:sz w:val="24"/>
           <w:szCs w:val="24"/>
         </w:rPr>
-        <w:t>Csirik, J.: An on-line algorithm for variable-sized bin packing. Acta Inf. 26(8), 697–709 (1989)</w:t>
+        <w:t>Csirik, J</w:t>
+      </w:r>
+      <w:proofErr w:type="gramStart"/>
+      <w:r>
+        <w:rPr>
+          <w:rFonts w:ascii="Times New Roman" w:hAnsi="Times New Roman" w:cs="Times New Roman"/>
+          <w:sz w:val="24"/>
+          <w:szCs w:val="24"/>
+        </w:rPr>
+        <w:t>.:</w:t>
+      </w:r>
+      <w:proofErr w:type="gramEnd"/>
+      <w:r>
+        <w:rPr>
+          <w:rFonts w:ascii="Times New Roman" w:hAnsi="Times New Roman" w:cs="Times New Roman"/>
+          <w:sz w:val="24"/>
+          <w:szCs w:val="24"/>
+        </w:rPr>
+        <w:t xml:space="preserve"> An on-line algorithm for variable-sized bin packing. Acta Inf. 26(8), 697–709 (1989)</w:t>
       </w:r>
     </w:p>
     <w:p>
@@ -11275,7 +13211,25 @@
           <w:sz w:val="24"/>
           <w:szCs w:val="24"/>
         </w:rPr>
-        <w:t>Seiden, S.S.: An optimal online algorithm for bounded space variable-sized bin packing. SIAM J. Discrete Math. 14(4), 458–470 (2001)</w:t>
+        <w:t>Seiden, S</w:t>
+      </w:r>
+      <w:proofErr w:type="gramStart"/>
+      <w:r>
+        <w:rPr>
+          <w:rFonts w:ascii="Times New Roman" w:hAnsi="Times New Roman" w:cs="Times New Roman"/>
+          <w:sz w:val="24"/>
+          <w:szCs w:val="24"/>
+        </w:rPr>
+        <w:t>.S</w:t>
+      </w:r>
+      <w:proofErr w:type="gramEnd"/>
+      <w:r>
+        <w:rPr>
+          <w:rFonts w:ascii="Times New Roman" w:hAnsi="Times New Roman" w:cs="Times New Roman"/>
+          <w:sz w:val="24"/>
+          <w:szCs w:val="24"/>
+        </w:rPr>
+        <w:t>.: An optimal online algorithm for bounded space variable-sized bin packing. SIAM J. Discrete Math. 14(4), 458–470 (2001)</w:t>
       </w:r>
     </w:p>
     <w:p>
@@ -11324,7 +13278,43 @@
           <w:sz w:val="24"/>
           <w:szCs w:val="24"/>
         </w:rPr>
-        <w:t>Yang, J., Leung, J.Y.: The ordered open-end bin-packing problem. Oper. Res.51(5), 759–770 (2003)</w:t>
+        <w:t>Yang, J</w:t>
+      </w:r>
+      <w:proofErr w:type="gramStart"/>
+      <w:r>
+        <w:rPr>
+          <w:rFonts w:ascii="Times New Roman" w:hAnsi="Times New Roman" w:cs="Times New Roman"/>
+          <w:sz w:val="24"/>
+          <w:szCs w:val="24"/>
+        </w:rPr>
+        <w:t>.,</w:t>
+      </w:r>
+      <w:proofErr w:type="gramEnd"/>
+      <w:r>
+        <w:rPr>
+          <w:rFonts w:ascii="Times New Roman" w:hAnsi="Times New Roman" w:cs="Times New Roman"/>
+          <w:sz w:val="24"/>
+          <w:szCs w:val="24"/>
+        </w:rPr>
+        <w:t xml:space="preserve"> Leung, J.Y.: The ordered open-end bin-packing problem. Oper. Res.</w:t>
+      </w:r>
+      <w:proofErr w:type="gramStart"/>
+      <w:r>
+        <w:rPr>
+          <w:rFonts w:ascii="Times New Roman" w:hAnsi="Times New Roman" w:cs="Times New Roman"/>
+          <w:sz w:val="24"/>
+          <w:szCs w:val="24"/>
+        </w:rPr>
+        <w:t>51(</w:t>
+      </w:r>
+      <w:proofErr w:type="gramEnd"/>
+      <w:r>
+        <w:rPr>
+          <w:rFonts w:ascii="Times New Roman" w:hAnsi="Times New Roman" w:cs="Times New Roman"/>
+          <w:sz w:val="24"/>
+          <w:szCs w:val="24"/>
+        </w:rPr>
+        <w:t>5), 759–770 (2003)</w:t>
       </w:r>
     </w:p>
     <w:p>
@@ -11373,7 +13363,25 @@
           <w:sz w:val="24"/>
           <w:szCs w:val="24"/>
         </w:rPr>
-        <w:t>Epstein, L., Levin, A.: Asymptotic fully polynomial approximation schemes for variants of open-end bin packing. Inf. Process. Lett. 109(1), 32–37 (2008)</w:t>
+        <w:t xml:space="preserve">Epstein, L., Levin, </w:t>
+      </w:r>
+      <w:proofErr w:type="gramStart"/>
+      <w:r>
+        <w:rPr>
+          <w:rFonts w:ascii="Times New Roman" w:hAnsi="Times New Roman" w:cs="Times New Roman"/>
+          <w:sz w:val="24"/>
+          <w:szCs w:val="24"/>
+        </w:rPr>
+        <w:t>A</w:t>
+      </w:r>
+      <w:proofErr w:type="gramEnd"/>
+      <w:r>
+        <w:rPr>
+          <w:rFonts w:ascii="Times New Roman" w:hAnsi="Times New Roman" w:cs="Times New Roman"/>
+          <w:sz w:val="24"/>
+          <w:szCs w:val="24"/>
+        </w:rPr>
+        <w:t>.: Asymptotic fully polynomial approximation schemes for variants of open-end bin packing. Inf. Process. Lett. 109(1), 32–37 (2008)</w:t>
       </w:r>
     </w:p>
     <w:p>
@@ -11403,7 +13411,43 @@
           <w:szCs w:val="24"/>
         </w:rPr>
         <w:tab/>
-        <w:t>Li, C.L., Chen, Z.L.: Bin-packing problem with concave costs of bin utilization. Naval Res. Logist. (NRL) 53(4), 298–308 (2006)</w:t>
+        <w:t>Li, C.L., Chen, Z</w:t>
+      </w:r>
+      <w:proofErr w:type="gramStart"/>
+      <w:r>
+        <w:rPr>
+          <w:rFonts w:ascii="Times New Roman" w:hAnsi="Times New Roman" w:cs="Times New Roman"/>
+          <w:sz w:val="24"/>
+          <w:szCs w:val="24"/>
+        </w:rPr>
+        <w:t>.L.</w:t>
+      </w:r>
+      <w:proofErr w:type="gramEnd"/>
+      <w:r>
+        <w:rPr>
+          <w:rFonts w:ascii="Times New Roman" w:hAnsi="Times New Roman" w:cs="Times New Roman"/>
+          <w:sz w:val="24"/>
+          <w:szCs w:val="24"/>
+        </w:rPr>
+        <w:t xml:space="preserve">: Bin-packing problem with concave costs of bin utilization. Naval Res. Logist. (NRL) </w:t>
+      </w:r>
+      <w:proofErr w:type="gramStart"/>
+      <w:r>
+        <w:rPr>
+          <w:rFonts w:ascii="Times New Roman" w:hAnsi="Times New Roman" w:cs="Times New Roman"/>
+          <w:sz w:val="24"/>
+          <w:szCs w:val="24"/>
+        </w:rPr>
+        <w:t>53(</w:t>
+      </w:r>
+      <w:proofErr w:type="gramEnd"/>
+      <w:r>
+        <w:rPr>
+          <w:rFonts w:ascii="Times New Roman" w:hAnsi="Times New Roman" w:cs="Times New Roman"/>
+          <w:sz w:val="24"/>
+          <w:szCs w:val="24"/>
+        </w:rPr>
+        <w:t>4), 298–308 (2006)</w:t>
       </w:r>
     </w:p>
     <w:p>
@@ -11433,7 +13477,25 @@
           <w:szCs w:val="24"/>
         </w:rPr>
         <w:tab/>
-        <w:t>Epstein, L., Levin, A.: Bin packing with general cost structures. Math. Program. 132(1–2), 355–391 (2012)</w:t>
+        <w:t xml:space="preserve">Epstein, L., Levin, </w:t>
+      </w:r>
+      <w:proofErr w:type="gramStart"/>
+      <w:r>
+        <w:rPr>
+          <w:rFonts w:ascii="Times New Roman" w:hAnsi="Times New Roman" w:cs="Times New Roman"/>
+          <w:sz w:val="24"/>
+          <w:szCs w:val="24"/>
+        </w:rPr>
+        <w:t>A</w:t>
+      </w:r>
+      <w:proofErr w:type="gramEnd"/>
+      <w:r>
+        <w:rPr>
+          <w:rFonts w:ascii="Times New Roman" w:hAnsi="Times New Roman" w:cs="Times New Roman"/>
+          <w:sz w:val="24"/>
+          <w:szCs w:val="24"/>
+        </w:rPr>
+        <w:t>.: Bin packing with general cost structures. Math. Program. 132(1–2), 355–391 (2012)</w:t>
       </w:r>
     </w:p>
     <w:p>
@@ -11462,7 +13524,25 @@
           <w:szCs w:val="24"/>
         </w:rPr>
         <w:tab/>
-        <w:t>Epstein, L., Levin, A.: An AFPTAS for variable sized bin packing with general</w:t>
+        <w:t xml:space="preserve">Epstein, L., Levin, </w:t>
+      </w:r>
+      <w:proofErr w:type="gramStart"/>
+      <w:r>
+        <w:rPr>
+          <w:rFonts w:ascii="Times New Roman" w:hAnsi="Times New Roman" w:cs="Times New Roman"/>
+          <w:sz w:val="24"/>
+          <w:szCs w:val="24"/>
+        </w:rPr>
+        <w:t>A</w:t>
+      </w:r>
+      <w:proofErr w:type="gramEnd"/>
+      <w:r>
+        <w:rPr>
+          <w:rFonts w:ascii="Times New Roman" w:hAnsi="Times New Roman" w:cs="Times New Roman"/>
+          <w:sz w:val="24"/>
+          <w:szCs w:val="24"/>
+        </w:rPr>
+        <w:t>.: An AFPTAS for variable sized bin packing with general</w:t>
       </w:r>
       <w:r>
         <w:rPr>
@@ -11511,13 +13591,31 @@
       </w:r>
     </w:p>
   </w:comment>
-  <w:comment w:id="15" w:author="Gábor" w:date="2022-03-30T21:36:00Z" w:initials="G">
+  <w:comment w:id="9" w:author="Bendegúz Horváth" w:date="2022-04-03T21:16:00Z" w:initials="BH">
     <w:p>
       <w:pPr>
         <w:pStyle w:val="Jegyzetszveg"/>
       </w:pPr>
       <w:r>
-        <w:t xml:space="preserve">felépítés pontosan (a legelső tartalmazza az N-t, a másodikban vannak az xyonok….), </w:t>
+        <w:rPr>
+          <w:rStyle w:val="Jegyzethivatkozs"/>
+        </w:rPr>
+        <w:annotationRef/>
+      </w:r>
+    </w:p>
+  </w:comment>
+  <w:comment w:id="16" w:author="Gábor" w:date="2022-03-30T21:36:00Z" w:initials="G">
+    <w:p>
+      <w:pPr>
+        <w:pStyle w:val="Jegyzetszveg"/>
+      </w:pPr>
+      <w:proofErr w:type="gramStart"/>
+      <w:r>
+        <w:t>felépítés</w:t>
+      </w:r>
+      <w:proofErr w:type="gramEnd"/>
+      <w:r>
+        <w:t xml:space="preserve"> pontosan (a legelső tartalmazza az N-t, a másodikban vannak az xyonok….), </w:t>
       </w:r>
       <w:r>
         <w:rPr>
@@ -11536,6 +13634,7 @@
 <file path=word/commentsExtended.xml><?xml version="1.0" encoding="utf-8"?>
 <w15:commentsEx xmlns:wpc="http://schemas.microsoft.com/office/word/2010/wordprocessingCanvas" xmlns:cx="http://schemas.microsoft.com/office/drawing/2014/chartex" xmlns:cx1="http://schemas.microsoft.com/office/drawing/2015/9/8/chartex" xmlns:mc="http://schemas.openxmlformats.org/markup-compatibility/2006" xmlns:o="urn:schemas-microsoft-com:office:office" xmlns:r="http://schemas.openxmlformats.org/officeDocument/2006/relationships" xmlns:m="http://schemas.openxmlformats.org/officeDocument/2006/math" xmlns:v="urn:schemas-microsoft-com:vml" xmlns:wp14="http://schemas.microsoft.com/office/word/2010/wordprocessingDrawing" xmlns:wp="http://schemas.openxmlformats.org/drawingml/2006/wordprocessingDrawing" xmlns:w10="urn:schemas-microsoft-com:office:word" xmlns:w="http://schemas.openxmlformats.org/wordprocessingml/2006/main" xmlns:w14="http://schemas.microsoft.com/office/word/2010/wordml" xmlns:w15="http://schemas.microsoft.com/office/word/2012/wordml" xmlns:w16se="http://schemas.microsoft.com/office/word/2015/wordml/symex" xmlns:wpg="http://schemas.microsoft.com/office/word/2010/wordprocessingGroup" xmlns:wpi="http://schemas.microsoft.com/office/word/2010/wordprocessingInk" xmlns:wne="http://schemas.microsoft.com/office/word/2006/wordml" xmlns:wps="http://schemas.microsoft.com/office/word/2010/wordprocessingShape" mc:Ignorable="w14 w15 w16se wp14">
   <w15:commentEx w15:paraId="08384275" w15:done="0"/>
+  <w15:commentEx w15:paraId="01CCCF08" w15:paraIdParent="08384275" w15:done="0"/>
   <w15:commentEx w15:paraId="715A48C9" w15:done="0"/>
 </w15:commentsEx>
 </file>
@@ -11594,7 +13693,7 @@
           <w:rPr>
             <w:noProof/>
           </w:rPr>
-          <w:t>11</w:t>
+          <w:t>17</w:t>
         </w:r>
         <w:r>
           <w:fldChar w:fldCharType="end"/>
@@ -12292,6 +14391,9 @@
 <w15:people xmlns:wpc="http://schemas.microsoft.com/office/word/2010/wordprocessingCanvas" xmlns:cx="http://schemas.microsoft.com/office/drawing/2014/chartex" xmlns:cx1="http://schemas.microsoft.com/office/drawing/2015/9/8/chartex" xmlns:mc="http://schemas.openxmlformats.org/markup-compatibility/2006" xmlns:o="urn:schemas-microsoft-com:office:office" xmlns:r="http://schemas.openxmlformats.org/officeDocument/2006/relationships" xmlns:m="http://schemas.openxmlformats.org/officeDocument/2006/math" xmlns:v="urn:schemas-microsoft-com:vml" xmlns:wp14="http://schemas.microsoft.com/office/word/2010/wordprocessingDrawing" xmlns:wp="http://schemas.openxmlformats.org/drawingml/2006/wordprocessingDrawing" xmlns:w10="urn:schemas-microsoft-com:office:word" xmlns:w="http://schemas.openxmlformats.org/wordprocessingml/2006/main" xmlns:w14="http://schemas.microsoft.com/office/word/2010/wordml" xmlns:w15="http://schemas.microsoft.com/office/word/2012/wordml" xmlns:w16se="http://schemas.microsoft.com/office/word/2015/wordml/symex" xmlns:wpg="http://schemas.microsoft.com/office/word/2010/wordprocessingGroup" xmlns:wpi="http://schemas.microsoft.com/office/word/2010/wordprocessingInk" xmlns:wne="http://schemas.microsoft.com/office/word/2006/wordml" xmlns:wps="http://schemas.microsoft.com/office/word/2010/wordprocessingShape" mc:Ignorable="w14 w15 w16se wp14">
   <w15:person w15:author="Gábor">
     <w15:presenceInfo w15:providerId="None" w15:userId="Gábor"/>
+  </w15:person>
+  <w15:person w15:author="Bendegúz Horváth">
+    <w15:presenceInfo w15:providerId="Windows Live" w15:userId="f4c364381f1caca8"/>
   </w15:person>
 </w15:people>
 </file>
@@ -13054,6 +15156,34 @@
       <w:szCs w:val="18"/>
     </w:rPr>
   </w:style>
+  <w:style w:type="paragraph" w:styleId="Megjegyzstrgya">
+    <w:name w:val="annotation subject"/>
+    <w:basedOn w:val="Jegyzetszveg"/>
+    <w:next w:val="Jegyzetszveg"/>
+    <w:link w:val="MegjegyzstrgyaChar"/>
+    <w:uiPriority w:val="99"/>
+    <w:semiHidden/>
+    <w:unhideWhenUsed/>
+    <w:rsid w:val="00913C01"/>
+    <w:rPr>
+      <w:b/>
+      <w:bCs/>
+    </w:rPr>
+  </w:style>
+  <w:style w:type="character" w:customStyle="1" w:styleId="MegjegyzstrgyaChar">
+    <w:name w:val="Megjegyzés tárgya Char"/>
+    <w:basedOn w:val="JegyzetszvegChar"/>
+    <w:link w:val="Megjegyzstrgya"/>
+    <w:uiPriority w:val="99"/>
+    <w:semiHidden/>
+    <w:rsid w:val="00913C01"/>
+    <w:rPr>
+      <w:b/>
+      <w:bCs/>
+      <w:sz w:val="20"/>
+      <w:szCs w:val="20"/>
+    </w:rPr>
+  </w:style>
 </w:styles>
 </file>
 
@@ -13323,7 +15453,7 @@
 </file>
 
 <file path=customXml/itemProps1.xml><?xml version="1.0" encoding="utf-8"?>
-<ds:datastoreItem xmlns:ds="http://schemas.openxmlformats.org/officeDocument/2006/customXml" ds:itemID="{6D75354F-3E01-4ADA-BF2F-1D3791E5DDD9}">
+<ds:datastoreItem xmlns:ds="http://schemas.openxmlformats.org/officeDocument/2006/customXml" ds:itemID="{06B0C994-C864-48CB-A79C-F6F0AB1605FF}">
   <ds:schemaRefs>
     <ds:schemaRef ds:uri="http://schemas.openxmlformats.org/officeDocument/2006/bibliography"/>
   </ds:schemaRefs>

</xml_diff>

<commit_message>
best fit, worst fit
</commit_message>
<xml_diff>
--- a/Szakdolgozat_Horvath_Bendeguz.docx
+++ b/Szakdolgozat_Horvath_Bendeguz.docx
@@ -8043,17 +8043,16 @@
     </w:p>
     <w:p>
       <w:pPr>
-        <w:rPr>
-          <w:rFonts w:ascii="Times New Roman" w:hAnsi="Times New Roman" w:cs="Times New Roman"/>
-          <w:color w:val="333333"/>
-          <w:sz w:val="24"/>
-          <w:szCs w:val="24"/>
-          <w:shd w:val="clear" w:color="auto" w:fill="FFFFFF"/>
-        </w:rPr>
-      </w:pPr>
-      <w:r>
-        <w:rPr>
-          <w:rFonts w:ascii="Times New Roman" w:hAnsi="Times New Roman" w:cs="Times New Roman"/>
+        <w:spacing w:line="360" w:lineRule="auto"/>
+        <w:rPr>
+          <w:rFonts w:ascii="Times New Roman" w:eastAsiaTheme="minorEastAsia" w:hAnsi="Times New Roman" w:cs="Times New Roman"/>
+          <w:sz w:val="24"/>
+          <w:szCs w:val="24"/>
+        </w:rPr>
+      </w:pPr>
+      <w:r>
+        <w:rPr>
+          <w:rFonts w:ascii="Times New Roman" w:eastAsiaTheme="minorEastAsia" w:hAnsi="Times New Roman" w:cs="Times New Roman"/>
           <w:sz w:val="24"/>
           <w:szCs w:val="24"/>
         </w:rPr>
@@ -8061,43 +8060,15 @@
       </w:r>
       <w:r>
         <w:rPr>
-          <w:rFonts w:ascii="Times New Roman" w:hAnsi="Times New Roman" w:cs="Times New Roman"/>
-          <w:color w:val="333333"/>
-          <w:sz w:val="24"/>
-          <w:szCs w:val="24"/>
-          <w:shd w:val="clear" w:color="auto" w:fill="FFFFFF"/>
-        </w:rPr>
-        <w:t>A Python programozási nyelvet Guido van Rossuam holland programozó kezdte el fej</w:t>
-      </w:r>
-      <w:r>
-        <w:rPr>
-          <w:rFonts w:ascii="Times New Roman" w:hAnsi="Times New Roman" w:cs="Times New Roman"/>
-          <w:color w:val="333333"/>
-          <w:sz w:val="24"/>
-          <w:szCs w:val="24"/>
-          <w:shd w:val="clear" w:color="auto" w:fill="FFFFFF"/>
-        </w:rPr>
-        <w:t xml:space="preserve">leszteni 1989-ben, majd 1991-ben hozta nyilvánosságra. </w:t>
-      </w:r>
-      <w:r>
-        <w:rPr>
-          <w:rFonts w:ascii="Times New Roman" w:hAnsi="Times New Roman" w:cs="Times New Roman"/>
-          <w:sz w:val="24"/>
-          <w:szCs w:val="24"/>
-        </w:rPr>
-        <w:t>Választásom legfőbb szempontja</w:t>
-      </w:r>
-      <w:r>
-        <w:rPr>
-          <w:rFonts w:ascii="Times New Roman" w:hAnsi="Times New Roman" w:cs="Times New Roman"/>
-          <w:sz w:val="24"/>
-          <w:szCs w:val="24"/>
-        </w:rPr>
-        <w:t xml:space="preserve"> a nyelv magasszi</w:t>
-      </w:r>
-      <w:r>
-        <w:rPr>
-          <w:rFonts w:ascii="Times New Roman" w:hAnsi="Times New Roman" w:cs="Times New Roman"/>
+          <w:rFonts w:ascii="Times New Roman" w:eastAsiaTheme="minorEastAsia" w:hAnsi="Times New Roman" w:cs="Times New Roman"/>
+          <w:sz w:val="24"/>
+          <w:szCs w:val="24"/>
+        </w:rPr>
+        <w:t>A Python programozási nyelvet Guido van Rossuam holland programozó kezdte el fejleszteni 1989-ben, majd 1991-ben hozta nyilvánosságra. Választásom legfőbb szempontja a nyelv magasszi</w:t>
+      </w:r>
+      <w:r>
+        <w:rPr>
+          <w:rFonts w:ascii="Times New Roman" w:eastAsiaTheme="minorEastAsia" w:hAnsi="Times New Roman" w:cs="Times New Roman"/>
           <w:sz w:val="24"/>
           <w:szCs w:val="24"/>
         </w:rPr>
@@ -8105,7 +8076,7 @@
       </w:r>
       <w:r>
         <w:rPr>
-          <w:rFonts w:ascii="Times New Roman" w:hAnsi="Times New Roman" w:cs="Times New Roman"/>
+          <w:rFonts w:ascii="Times New Roman" w:eastAsiaTheme="minorEastAsia" w:hAnsi="Times New Roman" w:cs="Times New Roman"/>
           <w:sz w:val="24"/>
           <w:szCs w:val="24"/>
         </w:rPr>
@@ -8114,7 +8085,7 @@
       <w:proofErr w:type="gramStart"/>
       <w:r>
         <w:rPr>
-          <w:rFonts w:ascii="Times New Roman" w:hAnsi="Times New Roman" w:cs="Times New Roman"/>
+          <w:rFonts w:ascii="Times New Roman" w:eastAsiaTheme="minorEastAsia" w:hAnsi="Times New Roman" w:cs="Times New Roman"/>
           <w:sz w:val="24"/>
           <w:szCs w:val="24"/>
         </w:rPr>
@@ -8123,118 +8094,825 @@
       <w:proofErr w:type="gramEnd"/>
       <w:r>
         <w:rPr>
-          <w:rFonts w:ascii="Times New Roman" w:hAnsi="Times New Roman" w:cs="Times New Roman"/>
-          <w:sz w:val="24"/>
-          <w:szCs w:val="24"/>
-        </w:rPr>
-        <w:t xml:space="preserve"> szintaxisa volt. </w:t>
-      </w:r>
-      <w:r>
-        <w:rPr>
-          <w:rFonts w:ascii="Times New Roman" w:hAnsi="Times New Roman" w:cs="Times New Roman"/>
-          <w:color w:val="333333"/>
-          <w:sz w:val="24"/>
-          <w:szCs w:val="24"/>
-          <w:shd w:val="clear" w:color="auto" w:fill="FFFFFF"/>
-        </w:rPr>
-        <w:t>Rövid programok írása gyors, egyszerű és jól áttekinthető.</w:t>
-      </w:r>
-      <w:r>
-        <w:rPr>
-          <w:rFonts w:ascii="Times New Roman" w:hAnsi="Times New Roman" w:cs="Times New Roman"/>
-          <w:color w:val="333333"/>
-          <w:sz w:val="24"/>
-          <w:szCs w:val="24"/>
-          <w:shd w:val="clear" w:color="auto" w:fill="FFFFFF"/>
+          <w:rFonts w:ascii="Times New Roman" w:eastAsiaTheme="minorEastAsia" w:hAnsi="Times New Roman" w:cs="Times New Roman"/>
+          <w:sz w:val="24"/>
+          <w:szCs w:val="24"/>
+        </w:rPr>
+        <w:t xml:space="preserve"> szintaxisa volt. Rövid programok írása gyors, egyszerű és jól áttekinthető.</w:t>
+      </w:r>
+      <w:r>
+        <w:rPr>
+          <w:rFonts w:ascii="Times New Roman" w:eastAsiaTheme="minorEastAsia" w:hAnsi="Times New Roman" w:cs="Times New Roman"/>
+          <w:sz w:val="24"/>
+          <w:szCs w:val="24"/>
         </w:rPr>
         <w:t xml:space="preserve"> Ezenívül a Python egy folyamatosan fejlődő, gazdag felhasználó és fejlesztő bázissal rendelkező teljesen ingyenesen és korlátozások nélkül használható programozási nyelv. Megemlítendő még, hogy a Python dinamikus adattípusokat használ, tehát a progamozó által használt minden </w:t>
       </w:r>
       <w:proofErr w:type="gramStart"/>
       <w:r>
         <w:rPr>
-          <w:rFonts w:ascii="Times New Roman" w:hAnsi="Times New Roman" w:cs="Times New Roman"/>
-          <w:color w:val="333333"/>
-          <w:sz w:val="24"/>
-          <w:szCs w:val="24"/>
-          <w:shd w:val="clear" w:color="auto" w:fill="FFFFFF"/>
+          <w:rFonts w:ascii="Times New Roman" w:eastAsiaTheme="minorEastAsia" w:hAnsi="Times New Roman" w:cs="Times New Roman"/>
+          <w:sz w:val="24"/>
+          <w:szCs w:val="24"/>
         </w:rPr>
         <w:t>objektumnak</w:t>
       </w:r>
       <w:proofErr w:type="gramEnd"/>
       <w:r>
         <w:rPr>
-          <w:rFonts w:ascii="Times New Roman" w:hAnsi="Times New Roman" w:cs="Times New Roman"/>
-          <w:color w:val="333333"/>
-          <w:sz w:val="24"/>
-          <w:szCs w:val="24"/>
-          <w:shd w:val="clear" w:color="auto" w:fill="FFFFFF"/>
+          <w:rFonts w:ascii="Times New Roman" w:eastAsiaTheme="minorEastAsia" w:hAnsi="Times New Roman" w:cs="Times New Roman"/>
+          <w:sz w:val="24"/>
+          <w:szCs w:val="24"/>
         </w:rPr>
         <w:t xml:space="preserve"> a végrehajtáskor jól definiált típusa van, ezt nem kell előre definiálni, ez nagyban megkönnyíti a nyelv használhatóságát.</w:t>
       </w:r>
     </w:p>
     <w:p>
       <w:pPr>
-        <w:rPr>
-          <w:rFonts w:ascii="Times New Roman" w:hAnsi="Times New Roman" w:cs="Times New Roman"/>
-          <w:color w:val="333333"/>
-          <w:sz w:val="24"/>
-          <w:szCs w:val="24"/>
-          <w:shd w:val="clear" w:color="auto" w:fill="FFFFFF"/>
-        </w:rPr>
-      </w:pPr>
-      <w:r>
-        <w:rPr>
-          <w:rFonts w:ascii="Times New Roman" w:hAnsi="Times New Roman" w:cs="Times New Roman"/>
-          <w:color w:val="333333"/>
-          <w:sz w:val="24"/>
-          <w:szCs w:val="24"/>
-          <w:shd w:val="clear" w:color="auto" w:fill="FFFFFF"/>
+        <w:spacing w:line="360" w:lineRule="auto"/>
+        <w:rPr>
+          <w:rFonts w:ascii="Times New Roman" w:eastAsiaTheme="minorEastAsia" w:hAnsi="Times New Roman" w:cs="Times New Roman"/>
+          <w:sz w:val="24"/>
+          <w:szCs w:val="24"/>
+        </w:rPr>
+      </w:pPr>
+      <w:r>
+        <w:rPr>
+          <w:rFonts w:ascii="Times New Roman" w:eastAsiaTheme="minorEastAsia" w:hAnsi="Times New Roman" w:cs="Times New Roman"/>
+          <w:sz w:val="24"/>
+          <w:szCs w:val="24"/>
         </w:rPr>
         <w:t xml:space="preserve">Az általam írt kód Python 3.10.4 –ben készült, a program elkészítéséhez az OS és a SYS könyvtárakat használtam fel. Az előbbi különböző </w:t>
       </w:r>
       <w:proofErr w:type="gramStart"/>
       <w:r>
         <w:rPr>
-          <w:rFonts w:ascii="Times New Roman" w:hAnsi="Times New Roman" w:cs="Times New Roman"/>
-          <w:color w:val="333333"/>
-          <w:sz w:val="24"/>
-          <w:szCs w:val="24"/>
-          <w:shd w:val="clear" w:color="auto" w:fill="FFFFFF"/>
+          <w:rFonts w:ascii="Times New Roman" w:eastAsiaTheme="minorEastAsia" w:hAnsi="Times New Roman" w:cs="Times New Roman"/>
+          <w:sz w:val="24"/>
+          <w:szCs w:val="24"/>
         </w:rPr>
         <w:t>funkciókkal</w:t>
       </w:r>
       <w:proofErr w:type="gramEnd"/>
       <w:r>
         <w:rPr>
-          <w:rFonts w:ascii="Times New Roman" w:hAnsi="Times New Roman" w:cs="Times New Roman"/>
-          <w:color w:val="333333"/>
-          <w:sz w:val="24"/>
-          <w:szCs w:val="24"/>
-          <w:shd w:val="clear" w:color="auto" w:fill="FFFFFF"/>
+          <w:rFonts w:ascii="Times New Roman" w:eastAsiaTheme="minorEastAsia" w:hAnsi="Times New Roman" w:cs="Times New Roman"/>
+          <w:sz w:val="24"/>
+          <w:szCs w:val="24"/>
         </w:rPr>
         <w:t xml:space="preserve"> teszi lehetővé az operációs rendszer</w:t>
       </w:r>
       <w:r>
         <w:rPr>
-          <w:rFonts w:ascii="Times New Roman" w:hAnsi="Times New Roman" w:cs="Times New Roman"/>
-          <w:color w:val="333333"/>
-          <w:sz w:val="24"/>
-          <w:szCs w:val="24"/>
-          <w:shd w:val="clear" w:color="auto" w:fill="FFFFFF"/>
-        </w:rPr>
-        <w:t>rel való kommunikálást. Az utóbbi segítségével pedig a futási környezet különböző részeihez kapunk hozzáférést.</w:t>
+          <w:rFonts w:ascii="Times New Roman" w:eastAsiaTheme="minorEastAsia" w:hAnsi="Times New Roman" w:cs="Times New Roman"/>
+          <w:sz w:val="24"/>
+          <w:szCs w:val="24"/>
+        </w:rPr>
+        <w:t xml:space="preserve">rel való kommunikálást. </w:t>
+      </w:r>
+      <w:r>
+        <w:rPr>
+          <w:rFonts w:ascii="Times New Roman" w:eastAsiaTheme="minorEastAsia" w:hAnsi="Times New Roman" w:cs="Times New Roman"/>
+          <w:sz w:val="24"/>
+          <w:szCs w:val="24"/>
+        </w:rPr>
+        <w:t xml:space="preserve">E könyvtár segítségével operációs rendszertől függően tudunnk műveleteket végrehajtani. Ilyenek például </w:t>
+      </w:r>
+      <w:r>
+        <w:rPr>
+          <w:rFonts w:ascii="Times New Roman" w:eastAsiaTheme="minorEastAsia" w:hAnsi="Times New Roman" w:cs="Times New Roman"/>
+          <w:sz w:val="24"/>
+          <w:szCs w:val="24"/>
+        </w:rPr>
+        <w:t xml:space="preserve">a </w:t>
+      </w:r>
+      <w:proofErr w:type="gramStart"/>
+      <w:r>
+        <w:rPr>
+          <w:rFonts w:ascii="Times New Roman" w:eastAsiaTheme="minorEastAsia" w:hAnsi="Times New Roman" w:cs="Times New Roman"/>
+          <w:sz w:val="24"/>
+          <w:szCs w:val="24"/>
+        </w:rPr>
+        <w:t>fájlok</w:t>
+      </w:r>
+      <w:proofErr w:type="gramEnd"/>
+      <w:r>
+        <w:rPr>
+          <w:rFonts w:ascii="Times New Roman" w:eastAsiaTheme="minorEastAsia" w:hAnsi="Times New Roman" w:cs="Times New Roman"/>
+          <w:sz w:val="24"/>
+          <w:szCs w:val="24"/>
+        </w:rPr>
+        <w:t xml:space="preserve"> és mappák tartalmának lekérdezése, törlés, létrehozás, átnevezés funkciók. </w:t>
+      </w:r>
+      <w:proofErr w:type="gramStart"/>
+      <w:r>
+        <w:rPr>
+          <w:rFonts w:ascii="Times New Roman" w:eastAsiaTheme="minorEastAsia" w:hAnsi="Times New Roman" w:cs="Times New Roman"/>
+          <w:sz w:val="24"/>
+          <w:szCs w:val="24"/>
+        </w:rPr>
+        <w:t>Ezenkívül</w:t>
+      </w:r>
+      <w:proofErr w:type="gramEnd"/>
+      <w:r>
+        <w:rPr>
+          <w:rFonts w:ascii="Times New Roman" w:eastAsiaTheme="minorEastAsia" w:hAnsi="Times New Roman" w:cs="Times New Roman"/>
+          <w:sz w:val="24"/>
+          <w:szCs w:val="24"/>
+        </w:rPr>
+        <w:t xml:space="preserve"> tudunk a mappaszerkezetben lépegetni, fájlok méretét meghatározni.</w:t>
+      </w:r>
+      <w:r>
+        <w:t xml:space="preserve"> </w:t>
+      </w:r>
+      <w:r>
+        <w:rPr>
+          <w:rFonts w:ascii="Times New Roman" w:eastAsiaTheme="minorEastAsia" w:hAnsi="Times New Roman" w:cs="Times New Roman"/>
+          <w:sz w:val="24"/>
+          <w:szCs w:val="24"/>
+        </w:rPr>
+        <w:t>Az utóbbi segítségével pedig a futási környezet különböző részeihez kapunk hozzáférést.</w:t>
+      </w:r>
+      <w:r>
+        <w:rPr>
+          <w:rFonts w:ascii="Times New Roman" w:eastAsiaTheme="minorEastAsia" w:hAnsi="Times New Roman" w:cs="Times New Roman"/>
+          <w:sz w:val="24"/>
+          <w:szCs w:val="24"/>
+        </w:rPr>
+        <w:t xml:space="preserve"> Lehetővé teszi</w:t>
+      </w:r>
+      <w:r>
+        <w:rPr>
+          <w:rFonts w:ascii="Times New Roman" w:eastAsiaTheme="minorEastAsia" w:hAnsi="Times New Roman" w:cs="Times New Roman"/>
+          <w:sz w:val="24"/>
+          <w:szCs w:val="24"/>
+        </w:rPr>
+        <w:t xml:space="preserve"> interpreterrel való</w:t>
+      </w:r>
+      <w:r>
+        <w:rPr>
+          <w:rFonts w:ascii="Times New Roman" w:eastAsiaTheme="minorEastAsia" w:hAnsi="Times New Roman" w:cs="Times New Roman"/>
+          <w:sz w:val="24"/>
+          <w:szCs w:val="24"/>
+        </w:rPr>
+        <w:t xml:space="preserve"> </w:t>
+      </w:r>
+      <w:proofErr w:type="gramStart"/>
+      <w:r>
+        <w:rPr>
+          <w:rFonts w:ascii="Times New Roman" w:eastAsiaTheme="minorEastAsia" w:hAnsi="Times New Roman" w:cs="Times New Roman"/>
+          <w:sz w:val="24"/>
+          <w:szCs w:val="24"/>
+        </w:rPr>
+        <w:t>műveletek  végrehajtását</w:t>
+      </w:r>
+      <w:proofErr w:type="gramEnd"/>
+      <w:r>
+        <w:rPr>
+          <w:rFonts w:ascii="Times New Roman" w:eastAsiaTheme="minorEastAsia" w:hAnsi="Times New Roman" w:cs="Times New Roman"/>
+          <w:sz w:val="24"/>
+          <w:szCs w:val="24"/>
+        </w:rPr>
+        <w:t>, mivel hozzáférést biztosít az interpreterrel szoros kölcsönhatásban álló változókhoz és függvényekhez.</w:t>
+      </w:r>
+    </w:p>
+    <w:p>
+      <w:pPr>
+        <w:spacing w:line="360" w:lineRule="auto"/>
+        <w:rPr>
+          <w:rFonts w:ascii="Times New Roman" w:eastAsiaTheme="minorEastAsia" w:hAnsi="Times New Roman" w:cs="Times New Roman"/>
+          <w:sz w:val="24"/>
+          <w:szCs w:val="24"/>
+        </w:rPr>
+      </w:pPr>
+      <w:r>
+        <w:rPr>
+          <w:rFonts w:ascii="Times New Roman" w:eastAsiaTheme="minorEastAsia" w:hAnsi="Times New Roman" w:cs="Times New Roman"/>
+          <w:sz w:val="24"/>
+          <w:szCs w:val="24"/>
+        </w:rPr>
+        <w:t xml:space="preserve">Fejlesztő környezetnek a JetBrains által </w:t>
+      </w:r>
+      <w:proofErr w:type="gramStart"/>
+      <w:r>
+        <w:rPr>
+          <w:rFonts w:ascii="Times New Roman" w:eastAsiaTheme="minorEastAsia" w:hAnsi="Times New Roman" w:cs="Times New Roman"/>
+          <w:sz w:val="24"/>
+          <w:szCs w:val="24"/>
+        </w:rPr>
+        <w:t>forgalmazott  PyCharm</w:t>
+      </w:r>
+      <w:proofErr w:type="gramEnd"/>
+      <w:r>
+        <w:rPr>
+          <w:rFonts w:ascii="Times New Roman" w:eastAsiaTheme="minorEastAsia" w:hAnsi="Times New Roman" w:cs="Times New Roman"/>
+          <w:sz w:val="24"/>
+          <w:szCs w:val="24"/>
+        </w:rPr>
+        <w:t xml:space="preserve"> IDE-t használtam.  E</w:t>
+      </w:r>
+      <w:r>
+        <w:rPr>
+          <w:rFonts w:ascii="Times New Roman" w:eastAsiaTheme="minorEastAsia" w:hAnsi="Times New Roman" w:cs="Times New Roman"/>
+          <w:sz w:val="24"/>
+          <w:szCs w:val="24"/>
+        </w:rPr>
+        <w:t>z a környezet 2010-ben jelent meg</w:t>
+      </w:r>
+      <w:r>
+        <w:rPr>
+          <w:rFonts w:ascii="Times New Roman" w:eastAsiaTheme="minorEastAsia" w:hAnsi="Times New Roman" w:cs="Times New Roman"/>
+          <w:sz w:val="24"/>
+          <w:szCs w:val="24"/>
+        </w:rPr>
+        <w:t xml:space="preserve">, Java és Python nyelven lett megírva, a legtöbb operációs rendszeren elérhető. A </w:t>
+      </w:r>
+      <w:r>
+        <w:rPr>
+          <w:rFonts w:ascii="Times New Roman" w:eastAsiaTheme="minorEastAsia" w:hAnsi="Times New Roman" w:cs="Times New Roman"/>
+          <w:sz w:val="24"/>
+          <w:szCs w:val="24"/>
+        </w:rPr>
+        <w:t>terméknek van ingyenes verziója is</w:t>
+      </w:r>
+      <w:r>
+        <w:rPr>
+          <w:rFonts w:ascii="Times New Roman" w:eastAsiaTheme="minorEastAsia" w:hAnsi="Times New Roman" w:cs="Times New Roman"/>
+          <w:sz w:val="24"/>
+          <w:szCs w:val="24"/>
+        </w:rPr>
+        <w:t xml:space="preserve">, azonban egyetemi licenszel </w:t>
+      </w:r>
+      <w:r>
+        <w:rPr>
+          <w:rFonts w:ascii="Times New Roman" w:eastAsiaTheme="minorEastAsia" w:hAnsi="Times New Roman" w:cs="Times New Roman"/>
+          <w:sz w:val="24"/>
+          <w:szCs w:val="24"/>
+        </w:rPr>
+        <w:t xml:space="preserve">a </w:t>
+      </w:r>
+      <w:proofErr w:type="gramStart"/>
+      <w:r>
+        <w:rPr>
+          <w:rFonts w:ascii="Times New Roman" w:eastAsiaTheme="minorEastAsia" w:hAnsi="Times New Roman" w:cs="Times New Roman"/>
+          <w:sz w:val="24"/>
+          <w:szCs w:val="24"/>
+        </w:rPr>
+        <w:t>professzionális</w:t>
+      </w:r>
+      <w:proofErr w:type="gramEnd"/>
+      <w:r>
+        <w:rPr>
+          <w:rFonts w:ascii="Times New Roman" w:eastAsiaTheme="minorEastAsia" w:hAnsi="Times New Roman" w:cs="Times New Roman"/>
+          <w:sz w:val="24"/>
+          <w:szCs w:val="24"/>
+        </w:rPr>
+        <w:t xml:space="preserve"> verziót is</w:t>
+      </w:r>
+      <w:r>
+        <w:rPr>
+          <w:rFonts w:ascii="Times New Roman" w:eastAsiaTheme="minorEastAsia" w:hAnsi="Times New Roman" w:cs="Times New Roman"/>
+          <w:sz w:val="24"/>
+          <w:szCs w:val="24"/>
+        </w:rPr>
+        <w:t xml:space="preserve"> tudtam használni. </w:t>
+      </w:r>
+      <w:r>
+        <w:rPr>
+          <w:rFonts w:ascii="Times New Roman" w:eastAsiaTheme="minorEastAsia" w:hAnsi="Times New Roman" w:cs="Times New Roman"/>
+          <w:sz w:val="24"/>
+          <w:szCs w:val="24"/>
+        </w:rPr>
+        <w:t xml:space="preserve">PyCharm segítségével a forráskódjainkat projektbe tudjuk szervezni, ezen belül külön-külön lehet őket futtatni. Az IDE feltérképezi a használt Python könyvtárakat, kódkiegészítő </w:t>
+      </w:r>
+      <w:proofErr w:type="gramStart"/>
+      <w:r>
+        <w:rPr>
+          <w:rFonts w:ascii="Times New Roman" w:eastAsiaTheme="minorEastAsia" w:hAnsi="Times New Roman" w:cs="Times New Roman"/>
+          <w:sz w:val="24"/>
+          <w:szCs w:val="24"/>
+        </w:rPr>
+        <w:t>funkciókat</w:t>
+      </w:r>
+      <w:proofErr w:type="gramEnd"/>
+      <w:r>
+        <w:rPr>
+          <w:rFonts w:ascii="Times New Roman" w:eastAsiaTheme="minorEastAsia" w:hAnsi="Times New Roman" w:cs="Times New Roman"/>
+          <w:sz w:val="24"/>
+          <w:szCs w:val="24"/>
+        </w:rPr>
+        <w:t>, valamint a projekt egészére terjedő refaktorálást is lehetővé tesz.</w:t>
+      </w:r>
+    </w:p>
+    <w:p>
+      <w:pPr>
+        <w:spacing w:line="360" w:lineRule="auto"/>
+        <w:rPr>
+          <w:rFonts w:ascii="Times New Roman" w:eastAsiaTheme="minorEastAsia" w:hAnsi="Times New Roman" w:cs="Times New Roman"/>
+          <w:sz w:val="24"/>
+          <w:szCs w:val="24"/>
+        </w:rPr>
+      </w:pPr>
+      <w:r>
+        <w:rPr>
+          <w:rFonts w:ascii="Times New Roman" w:eastAsiaTheme="minorEastAsia" w:hAnsi="Times New Roman" w:cs="Times New Roman"/>
+          <w:sz w:val="24"/>
+          <w:szCs w:val="24"/>
+        </w:rPr>
+        <w:t>A kódom verziókövetéséhez Git-et használtam, a kódomat egy publikus GitHub repository-ba töltöttem fel minden fejlesztés után. Ehhez a GitHub Desktop verzióját használtam, mivel a grafikus felület nagyban felgyorsítja a Git használatát.</w:t>
+      </w:r>
+    </w:p>
+    <w:p>
+      <w:pPr>
+        <w:spacing w:line="360" w:lineRule="auto"/>
+        <w:rPr>
+          <w:rFonts w:ascii="Times New Roman" w:eastAsiaTheme="minorEastAsia" w:hAnsi="Times New Roman" w:cs="Times New Roman"/>
+          <w:sz w:val="24"/>
+          <w:szCs w:val="24"/>
+        </w:rPr>
+      </w:pPr>
+      <w:r>
+        <w:rPr>
+          <w:rFonts w:ascii="Times New Roman" w:eastAsiaTheme="minorEastAsia" w:hAnsi="Times New Roman" w:cs="Times New Roman"/>
+          <w:sz w:val="24"/>
+          <w:szCs w:val="24"/>
+        </w:rPr>
+        <w:t xml:space="preserve">Mivel a megírt algoritmusok megfelelő terszteléséhez több féle beemeneti </w:t>
+      </w:r>
+      <w:proofErr w:type="gramStart"/>
+      <w:r>
+        <w:rPr>
+          <w:rFonts w:ascii="Times New Roman" w:eastAsiaTheme="minorEastAsia" w:hAnsi="Times New Roman" w:cs="Times New Roman"/>
+          <w:sz w:val="24"/>
+          <w:szCs w:val="24"/>
+        </w:rPr>
+        <w:t>fájlra</w:t>
+      </w:r>
+      <w:proofErr w:type="gramEnd"/>
+      <w:r>
+        <w:rPr>
+          <w:rFonts w:ascii="Times New Roman" w:eastAsiaTheme="minorEastAsia" w:hAnsi="Times New Roman" w:cs="Times New Roman"/>
+          <w:sz w:val="24"/>
+          <w:szCs w:val="24"/>
+        </w:rPr>
+        <w:t xml:space="preserve"> volt szükségem, így külső forrásokra volt szükségem. </w:t>
+      </w:r>
+      <w:proofErr w:type="gramStart"/>
+      <w:r>
+        <w:rPr>
+          <w:rFonts w:ascii="Times New Roman" w:eastAsiaTheme="minorEastAsia" w:hAnsi="Times New Roman" w:cs="Times New Roman"/>
+          <w:sz w:val="24"/>
+          <w:szCs w:val="24"/>
+        </w:rPr>
+        <w:t>Konzulensem</w:t>
+      </w:r>
+      <w:proofErr w:type="gramEnd"/>
+      <w:r>
+        <w:rPr>
+          <w:rFonts w:ascii="Times New Roman" w:eastAsiaTheme="minorEastAsia" w:hAnsi="Times New Roman" w:cs="Times New Roman"/>
+          <w:sz w:val="24"/>
+          <w:szCs w:val="24"/>
+        </w:rPr>
+        <w:t xml:space="preserve"> tanácsára az M. Delorme, M. </w:t>
+      </w:r>
+      <w:r>
+        <w:rPr>
+          <w:rFonts w:ascii="Times New Roman" w:eastAsiaTheme="minorEastAsia" w:hAnsi="Times New Roman" w:cs="Times New Roman"/>
+          <w:sz w:val="24"/>
+          <w:szCs w:val="24"/>
+        </w:rPr>
+        <w:lastRenderedPageBreak/>
+        <w:t xml:space="preserve">Iori és S. Martello BPPLIB ládapakolás </w:t>
+      </w:r>
+      <w:proofErr w:type="gramStart"/>
+      <w:r>
+        <w:rPr>
+          <w:rFonts w:ascii="Times New Roman" w:eastAsiaTheme="minorEastAsia" w:hAnsi="Times New Roman" w:cs="Times New Roman"/>
+          <w:sz w:val="24"/>
+          <w:szCs w:val="24"/>
+        </w:rPr>
+        <w:t>probléma</w:t>
+      </w:r>
+      <w:proofErr w:type="gramEnd"/>
+      <w:r>
+        <w:rPr>
+          <w:rFonts w:ascii="Times New Roman" w:eastAsiaTheme="minorEastAsia" w:hAnsi="Times New Roman" w:cs="Times New Roman"/>
+          <w:sz w:val="24"/>
+          <w:szCs w:val="24"/>
+        </w:rPr>
+        <w:t xml:space="preserve"> könyvtárban kerestem megfelelő input csomagot. A választás végül a SCHOLL 1 nevezetű könyvtárra esett, mivel ez egy soksz</w:t>
+      </w:r>
+      <w:r>
+        <w:rPr>
+          <w:rFonts w:ascii="Times New Roman" w:eastAsiaTheme="minorEastAsia" w:hAnsi="Times New Roman" w:cs="Times New Roman"/>
+          <w:sz w:val="24"/>
+          <w:szCs w:val="24"/>
+        </w:rPr>
+        <w:t xml:space="preserve">ínű példatár, amely segítségével </w:t>
+      </w:r>
+      <w:r>
+        <w:rPr>
+          <w:rFonts w:ascii="Times New Roman" w:eastAsiaTheme="minorEastAsia" w:hAnsi="Times New Roman" w:cs="Times New Roman"/>
+          <w:sz w:val="24"/>
+          <w:szCs w:val="24"/>
+        </w:rPr>
+        <w:t>különböző</w:t>
+      </w:r>
+      <w:r>
+        <w:rPr>
+          <w:rFonts w:ascii="Times New Roman" w:eastAsiaTheme="minorEastAsia" w:hAnsi="Times New Roman" w:cs="Times New Roman"/>
+          <w:sz w:val="24"/>
+          <w:szCs w:val="24"/>
+        </w:rPr>
+        <w:t xml:space="preserve"> </w:t>
+      </w:r>
+      <w:proofErr w:type="gramStart"/>
+      <w:r>
+        <w:rPr>
+          <w:rFonts w:ascii="Times New Roman" w:eastAsiaTheme="minorEastAsia" w:hAnsi="Times New Roman" w:cs="Times New Roman"/>
+          <w:sz w:val="24"/>
+          <w:szCs w:val="24"/>
+        </w:rPr>
+        <w:t>inputokra</w:t>
+      </w:r>
+      <w:proofErr w:type="gramEnd"/>
+      <w:r>
+        <w:rPr>
+          <w:rFonts w:ascii="Times New Roman" w:eastAsiaTheme="minorEastAsia" w:hAnsi="Times New Roman" w:cs="Times New Roman"/>
+          <w:sz w:val="24"/>
+          <w:szCs w:val="24"/>
+        </w:rPr>
+        <w:t xml:space="preserve"> tudtam futtatni az algoritmusom. </w:t>
+      </w:r>
+      <w:proofErr w:type="gramStart"/>
+      <w:r>
+        <w:rPr>
+          <w:rFonts w:ascii="Times New Roman" w:eastAsiaTheme="minorEastAsia" w:hAnsi="Times New Roman" w:cs="Times New Roman"/>
+          <w:sz w:val="24"/>
+          <w:szCs w:val="24"/>
+        </w:rPr>
+        <w:t>Ezenkívül</w:t>
+      </w:r>
+      <w:proofErr w:type="gramEnd"/>
+      <w:r>
+        <w:rPr>
+          <w:rFonts w:ascii="Times New Roman" w:eastAsiaTheme="minorEastAsia" w:hAnsi="Times New Roman" w:cs="Times New Roman"/>
+          <w:sz w:val="24"/>
+          <w:szCs w:val="24"/>
+        </w:rPr>
+        <w:t xml:space="preserve"> a könyvtár rendelkezik optimális megoldással minden egyes bemeneti fájlhoz. A könyvtár 720 darab .BPP terjesztésű </w:t>
+      </w:r>
+      <w:proofErr w:type="gramStart"/>
+      <w:r>
+        <w:rPr>
+          <w:rFonts w:ascii="Times New Roman" w:eastAsiaTheme="minorEastAsia" w:hAnsi="Times New Roman" w:cs="Times New Roman"/>
+          <w:sz w:val="24"/>
+          <w:szCs w:val="24"/>
+        </w:rPr>
+        <w:t>fájlból</w:t>
+      </w:r>
+      <w:proofErr w:type="gramEnd"/>
+      <w:r>
+        <w:rPr>
+          <w:rFonts w:ascii="Times New Roman" w:eastAsiaTheme="minorEastAsia" w:hAnsi="Times New Roman" w:cs="Times New Roman"/>
+          <w:sz w:val="24"/>
+          <w:szCs w:val="24"/>
+        </w:rPr>
+        <w:t xml:space="preserve"> áll, ezeknek mérete</w:t>
+      </w:r>
+      <w:r>
+        <w:rPr>
+          <w:rFonts w:ascii="Times New Roman" w:eastAsiaTheme="minorEastAsia" w:hAnsi="Times New Roman" w:cs="Times New Roman"/>
+          <w:sz w:val="24"/>
+          <w:szCs w:val="24"/>
+        </w:rPr>
+        <w:t>(n)</w:t>
+      </w:r>
+      <w:r>
+        <w:rPr>
+          <w:rFonts w:ascii="Times New Roman" w:eastAsiaTheme="minorEastAsia" w:hAnsi="Times New Roman" w:cs="Times New Roman"/>
+          <w:sz w:val="24"/>
+          <w:szCs w:val="24"/>
+        </w:rPr>
+        <w:t xml:space="preserve"> lehet 50, 100, 200 vagy 500 sor, soronként 1 darab elemmel. Az elemek mérete</w:t>
+      </w:r>
+      <w:r>
+        <w:rPr>
+          <w:rFonts w:ascii="Times New Roman" w:eastAsiaTheme="minorEastAsia" w:hAnsi="Times New Roman" w:cs="Times New Roman"/>
+          <w:sz w:val="24"/>
+          <w:szCs w:val="24"/>
+        </w:rPr>
+        <w:t>(w)</w:t>
+      </w:r>
+      <w:r>
+        <w:rPr>
+          <w:rFonts w:ascii="Times New Roman" w:eastAsiaTheme="minorEastAsia" w:hAnsi="Times New Roman" w:cs="Times New Roman"/>
+          <w:sz w:val="24"/>
+          <w:szCs w:val="24"/>
+        </w:rPr>
+        <w:t xml:space="preserve"> </w:t>
+      </w:r>
+      <w:proofErr w:type="gramStart"/>
+      <w:r>
+        <w:rPr>
+          <w:rFonts w:ascii="Times New Roman" w:eastAsiaTheme="minorEastAsia" w:hAnsi="Times New Roman" w:cs="Times New Roman"/>
+          <w:sz w:val="24"/>
+          <w:szCs w:val="24"/>
+        </w:rPr>
+        <w:t>fájlonként</w:t>
+      </w:r>
+      <w:proofErr w:type="gramEnd"/>
+      <w:r>
+        <w:rPr>
+          <w:rFonts w:ascii="Times New Roman" w:eastAsiaTheme="minorEastAsia" w:hAnsi="Times New Roman" w:cs="Times New Roman"/>
+          <w:sz w:val="24"/>
+          <w:szCs w:val="24"/>
+        </w:rPr>
+        <w:t xml:space="preserve"> </w:t>
+      </w:r>
+      <w:r>
+        <w:rPr>
+          <w:rFonts w:ascii="Times New Roman" w:eastAsiaTheme="minorEastAsia" w:hAnsi="Times New Roman" w:cs="Times New Roman"/>
+          <w:sz w:val="24"/>
+          <w:szCs w:val="24"/>
+        </w:rPr>
+        <w:t xml:space="preserve">a [1,100], [20,200], [30,100] interevallumok valamelyikébe esik. A harmadik érték a tároló ládák </w:t>
+      </w:r>
+      <w:proofErr w:type="gramStart"/>
+      <w:r>
+        <w:rPr>
+          <w:rFonts w:ascii="Times New Roman" w:eastAsiaTheme="minorEastAsia" w:hAnsi="Times New Roman" w:cs="Times New Roman"/>
+          <w:sz w:val="24"/>
+          <w:szCs w:val="24"/>
+        </w:rPr>
+        <w:t>kapacitás</w:t>
+      </w:r>
+      <w:r>
+        <w:rPr>
+          <w:rFonts w:ascii="Times New Roman" w:eastAsiaTheme="minorEastAsia" w:hAnsi="Times New Roman" w:cs="Times New Roman"/>
+          <w:sz w:val="24"/>
+          <w:szCs w:val="24"/>
+        </w:rPr>
+        <w:t>a</w:t>
+      </w:r>
+      <w:proofErr w:type="gramEnd"/>
+      <w:r>
+        <w:rPr>
+          <w:rFonts w:ascii="Times New Roman" w:eastAsiaTheme="minorEastAsia" w:hAnsi="Times New Roman" w:cs="Times New Roman"/>
+          <w:sz w:val="24"/>
+          <w:szCs w:val="24"/>
+        </w:rPr>
+        <w:t>(c)</w:t>
+      </w:r>
+      <w:r>
+        <w:rPr>
+          <w:rFonts w:ascii="Times New Roman" w:eastAsiaTheme="minorEastAsia" w:hAnsi="Times New Roman" w:cs="Times New Roman"/>
+          <w:sz w:val="24"/>
+          <w:szCs w:val="24"/>
+        </w:rPr>
+        <w:t>, ezek lehe</w:t>
+      </w:r>
+      <w:r>
+        <w:rPr>
+          <w:rFonts w:ascii="Times New Roman" w:eastAsiaTheme="minorEastAsia" w:hAnsi="Times New Roman" w:cs="Times New Roman"/>
+          <w:sz w:val="24"/>
+          <w:szCs w:val="24"/>
+        </w:rPr>
+        <w:t>tnek 100, 120 vagy 150 méretűek.</w:t>
+      </w:r>
+      <w:r>
+        <w:rPr>
+          <w:rFonts w:ascii="Times New Roman" w:eastAsiaTheme="minorEastAsia" w:hAnsi="Times New Roman" w:cs="Times New Roman"/>
+          <w:sz w:val="24"/>
+          <w:szCs w:val="24"/>
+        </w:rPr>
+        <w:t xml:space="preserve"> Ezek az adatok kiolvashatóak már a </w:t>
+      </w:r>
+      <w:proofErr w:type="gramStart"/>
+      <w:r>
+        <w:rPr>
+          <w:rFonts w:ascii="Times New Roman" w:eastAsiaTheme="minorEastAsia" w:hAnsi="Times New Roman" w:cs="Times New Roman"/>
+          <w:sz w:val="24"/>
+          <w:szCs w:val="24"/>
+        </w:rPr>
+        <w:t>fájlok</w:t>
+      </w:r>
+      <w:proofErr w:type="gramEnd"/>
+      <w:r>
+        <w:rPr>
+          <w:rFonts w:ascii="Times New Roman" w:eastAsiaTheme="minorEastAsia" w:hAnsi="Times New Roman" w:cs="Times New Roman"/>
+          <w:sz w:val="24"/>
+          <w:szCs w:val="24"/>
+        </w:rPr>
+        <w:t xml:space="preserve"> elnevezéséből is, az alábbi kép szemlél</w:t>
+      </w:r>
+      <w:r>
+        <w:rPr>
+          <w:rFonts w:ascii="Times New Roman" w:eastAsiaTheme="minorEastAsia" w:hAnsi="Times New Roman" w:cs="Times New Roman"/>
+          <w:sz w:val="24"/>
+          <w:szCs w:val="24"/>
+        </w:rPr>
+        <w:t>teti ezt</w:t>
+      </w:r>
+      <w:r>
+        <w:rPr>
+          <w:rFonts w:ascii="Times New Roman" w:eastAsiaTheme="minorEastAsia" w:hAnsi="Times New Roman" w:cs="Times New Roman"/>
+          <w:sz w:val="24"/>
+          <w:szCs w:val="24"/>
+        </w:rPr>
+        <w:t>:</w:t>
+      </w:r>
+    </w:p>
+    <w:p>
+      <w:pPr>
+        <w:spacing w:line="360" w:lineRule="auto"/>
+        <w:jc w:val="center"/>
+      </w:pPr>
+      <w:r>
+        <w:drawing>
+          <wp:inline distT="0" distB="0" distL="0" distR="0" wp14:anchorId="1E010338" wp14:editId="05A300C0">
+            <wp:extent cx="4202723" cy="2205132"/>
+            <wp:effectExtent l="0" t="0" r="7620" b="5080"/>
+            <wp:docPr id="2" name="Kép 2"/>
+            <wp:cNvGraphicFramePr>
+              <a:graphicFrameLocks xmlns:a="http://schemas.openxmlformats.org/drawingml/2006/main" noChangeAspect="1"/>
+            </wp:cNvGraphicFramePr>
+            <a:graphic xmlns:a="http://schemas.openxmlformats.org/drawingml/2006/main">
+              <a:graphicData uri="http://schemas.openxmlformats.org/drawingml/2006/picture">
+                <pic:pic xmlns:pic="http://schemas.openxmlformats.org/drawingml/2006/picture">
+                  <pic:nvPicPr>
+                    <pic:cNvPr id="1" name=""/>
+                    <pic:cNvPicPr/>
+                  </pic:nvPicPr>
+                  <pic:blipFill>
+                    <a:blip r:embed="rId11"/>
+                    <a:stretch>
+                      <a:fillRect/>
+                    </a:stretch>
+                  </pic:blipFill>
+                  <pic:spPr>
+                    <a:xfrm>
+                      <a:off x="0" y="0"/>
+                      <a:ext cx="4219683" cy="2214031"/>
+                    </a:xfrm>
+                    <a:prstGeom prst="rect">
+                      <a:avLst/>
+                    </a:prstGeom>
+                  </pic:spPr>
+                </pic:pic>
+              </a:graphicData>
+            </a:graphic>
+          </wp:inline>
+        </w:drawing>
+      </w:r>
+    </w:p>
+    <w:p>
+      <w:pPr>
+        <w:spacing w:line="360" w:lineRule="auto"/>
+        <w:jc w:val="center"/>
+        <w:rPr>
+          <w:rFonts w:ascii="Times New Roman" w:hAnsi="Times New Roman" w:cs="Times New Roman"/>
+          <w:i/>
+        </w:rPr>
+      </w:pPr>
+      <w:r>
+        <w:rPr>
+          <w:rFonts w:ascii="Times New Roman" w:hAnsi="Times New Roman" w:cs="Times New Roman"/>
+          <w:i/>
+        </w:rPr>
+        <w:t>3.1 ábra</w:t>
+      </w:r>
+      <w:r>
+        <w:rPr>
+          <w:rFonts w:ascii="Times New Roman" w:hAnsi="Times New Roman" w:cs="Times New Roman"/>
+          <w:i/>
+        </w:rPr>
+        <w:t xml:space="preserve">: Bemeneti </w:t>
+      </w:r>
+      <w:proofErr w:type="gramStart"/>
+      <w:r>
+        <w:rPr>
+          <w:rFonts w:ascii="Times New Roman" w:hAnsi="Times New Roman" w:cs="Times New Roman"/>
+          <w:i/>
+        </w:rPr>
+        <w:t>fájlok</w:t>
+      </w:r>
+      <w:proofErr w:type="gramEnd"/>
+      <w:r>
+        <w:rPr>
+          <w:rFonts w:ascii="Times New Roman" w:hAnsi="Times New Roman" w:cs="Times New Roman"/>
+          <w:i/>
+        </w:rPr>
+        <w:t xml:space="preserve"> elnevezésének rendszere</w:t>
+      </w:r>
+    </w:p>
+    <w:p>
+      <w:pPr>
+        <w:spacing w:line="360" w:lineRule="auto"/>
+        <w:rPr>
+          <w:rFonts w:ascii="Times New Roman" w:hAnsi="Times New Roman" w:cs="Times New Roman"/>
+          <w:sz w:val="24"/>
+          <w:szCs w:val="24"/>
+        </w:rPr>
+      </w:pPr>
+      <w:r>
+        <w:rPr>
+          <w:rFonts w:ascii="Times New Roman" w:hAnsi="Times New Roman" w:cs="Times New Roman"/>
+          <w:sz w:val="24"/>
+          <w:szCs w:val="24"/>
+        </w:rPr>
+        <w:t>Itt „x</w:t>
       </w:r>
       <w:bookmarkStart w:id="10" w:name="_GoBack"/>
       <w:bookmarkEnd w:id="10"/>
-    </w:p>
-    <w:p>
-      <w:pPr>
-        <w:rPr>
-          <w:rFonts w:ascii="Times New Roman" w:hAnsi="Times New Roman" w:cs="Times New Roman"/>
-          <w:sz w:val="24"/>
-          <w:szCs w:val="24"/>
-        </w:rPr>
-      </w:pPr>
+      <w:r>
+        <w:rPr>
+          <w:rFonts w:ascii="Times New Roman" w:hAnsi="Times New Roman" w:cs="Times New Roman"/>
+          <w:sz w:val="24"/>
+          <w:szCs w:val="24"/>
+        </w:rPr>
+        <w:t xml:space="preserve">” értéke jelöli a sorszámot, „y” a ládák </w:t>
+      </w:r>
+      <w:proofErr w:type="gramStart"/>
+      <w:r>
+        <w:rPr>
+          <w:rFonts w:ascii="Times New Roman" w:hAnsi="Times New Roman" w:cs="Times New Roman"/>
+          <w:sz w:val="24"/>
+          <w:szCs w:val="24"/>
+        </w:rPr>
+        <w:t>kapacitását</w:t>
+      </w:r>
+      <w:proofErr w:type="gramEnd"/>
+      <w:r>
+        <w:rPr>
+          <w:rFonts w:ascii="Times New Roman" w:hAnsi="Times New Roman" w:cs="Times New Roman"/>
+          <w:sz w:val="24"/>
+          <w:szCs w:val="24"/>
+        </w:rPr>
+        <w:t>, valamint z azt, hogy az elemek mely intervallumból származnak. A feladattípus sorszámát pedig „v” jelöli.</w:t>
+      </w:r>
+    </w:p>
+    <w:p>
+      <w:pPr>
+        <w:spacing w:line="360" w:lineRule="auto"/>
+        <w:rPr>
+          <w:rFonts w:ascii="Times New Roman" w:hAnsi="Times New Roman" w:cs="Times New Roman"/>
+          <w:sz w:val="24"/>
+          <w:szCs w:val="24"/>
+        </w:rPr>
+      </w:pPr>
+      <w:r>
+        <w:rPr>
+          <w:rFonts w:ascii="Times New Roman" w:hAnsi="Times New Roman" w:cs="Times New Roman"/>
+          <w:sz w:val="24"/>
+          <w:szCs w:val="24"/>
+        </w:rPr>
+        <w:t>A fenti meghatározások alapján</w:t>
+      </w:r>
+      <w:r>
+        <w:rPr>
+          <w:rFonts w:ascii="Times New Roman" w:hAnsi="Times New Roman" w:cs="Times New Roman"/>
+          <w:sz w:val="24"/>
+          <w:szCs w:val="24"/>
+        </w:rPr>
+        <w:t xml:space="preserve"> minden típusból 20 eset van, összesen 36 feladattípus van </w:t>
+      </w:r>
+      <w:proofErr w:type="gramStart"/>
+      <w:r>
+        <w:rPr>
+          <w:rFonts w:ascii="Times New Roman" w:hAnsi="Times New Roman" w:cs="Times New Roman"/>
+          <w:sz w:val="24"/>
+          <w:szCs w:val="24"/>
+        </w:rPr>
+        <w:t>a</w:t>
+      </w:r>
+      <w:proofErr w:type="gramEnd"/>
+      <w:r>
+        <w:rPr>
+          <w:rFonts w:ascii="Times New Roman" w:hAnsi="Times New Roman" w:cs="Times New Roman"/>
+          <w:sz w:val="24"/>
+          <w:szCs w:val="24"/>
+        </w:rPr>
+        <w:t xml:space="preserve"> </w:t>
+      </w:r>
+      <w:proofErr w:type="gramStart"/>
+      <w:r>
+        <w:rPr>
+          <w:rFonts w:ascii="Times New Roman" w:hAnsi="Times New Roman" w:cs="Times New Roman"/>
+          <w:sz w:val="24"/>
+          <w:szCs w:val="24"/>
+        </w:rPr>
+        <w:t>könyvtárban</w:t>
+      </w:r>
+      <w:proofErr w:type="gramEnd"/>
+      <w:r>
+        <w:rPr>
+          <w:rFonts w:ascii="Times New Roman" w:hAnsi="Times New Roman" w:cs="Times New Roman"/>
+          <w:sz w:val="24"/>
+          <w:szCs w:val="24"/>
+        </w:rPr>
+        <w:t>, összesen 720db feladattal.</w:t>
+      </w:r>
     </w:p>
     <w:p>
       <w:pPr>
@@ -9272,7 +9950,6 @@
           <w:sz w:val="24"/>
           <w:szCs w:val="24"/>
         </w:rPr>
-        <w:lastRenderedPageBreak/>
         <w:tab/>
       </w:r>
       <w:r>
@@ -9941,21 +10618,8 @@
                 <w:sz w:val="24"/>
                 <w:szCs w:val="24"/>
               </w:rPr>
-              <m:t>1,2</m:t>
+              <m:t>1,2,…,</m:t>
             </m:r>
-            <w:proofErr w:type="gramStart"/>
-            <m:r>
-              <m:rPr>
-                <m:sty m:val="p"/>
-              </m:rPr>
-              <w:rPr>
-                <w:rFonts w:ascii="Cambria Math" w:hAnsi="Cambria Math" w:cs="Times New Roman"/>
-                <w:sz w:val="24"/>
-                <w:szCs w:val="24"/>
-              </w:rPr>
-              <m:t>,…,</m:t>
-            </m:r>
-            <w:proofErr w:type="gramEnd"/>
             <m:r>
               <w:rPr>
                 <w:rFonts w:ascii="Cambria Math" w:hAnsi="Cambria Math" w:cs="Times New Roman"/>
@@ -11004,6 +11668,7 @@
           <w:sz w:val="24"/>
           <w:szCs w:val="24"/>
         </w:rPr>
+        <w:lastRenderedPageBreak/>
         <w:t>11</w:t>
       </w:r>
       <w:r>
@@ -11559,7 +12224,6 @@
           <w:sz w:val="24"/>
           <w:szCs w:val="24"/>
         </w:rPr>
-        <w:lastRenderedPageBreak/>
         <w:t xml:space="preserve">a láda max </w:t>
       </w:r>
       <w:proofErr w:type="gramStart"/>
@@ -12012,6 +12676,7 @@
           <w:szCs w:val="24"/>
           <w:lang w:eastAsia="hu-HU"/>
         </w:rPr>
+        <w:lastRenderedPageBreak/>
         <w:drawing>
           <wp:inline distT="0" distB="0" distL="0" distR="0" wp14:anchorId="3F82EF60" wp14:editId="1D2612FA">
             <wp:extent cx="3162574" cy="2042337"/>
@@ -12028,7 +12693,7 @@
                     <pic:cNvPicPr/>
                   </pic:nvPicPr>
                   <pic:blipFill>
-                    <a:blip r:embed="rId11"/>
+                    <a:blip r:embed="rId12"/>
                     <a:stretch>
                       <a:fillRect/>
                     </a:stretch>
@@ -12125,7 +12790,7 @@
         </w:rPr>
         <w:t xml:space="preserve">DOI: </w:t>
       </w:r>
-      <w:hyperlink r:id="rId12" w:history="1">
+      <w:hyperlink r:id="rId13" w:history="1">
         <w:r>
           <w:rPr>
             <w:rStyle w:val="Hiperhivatkozs"/>
@@ -12151,7 +12816,6 @@
         <w:rPr>
           <w:rFonts w:cs="Times New Roman"/>
         </w:rPr>
-        <w:lastRenderedPageBreak/>
         <w:t>3.2.2. második algoritmus -&gt; függvények</w:t>
       </w:r>
       <w:bookmarkEnd w:id="13"/>
@@ -13693,7 +14357,7 @@
           <w:rPr>
             <w:noProof/>
           </w:rPr>
-          <w:t>17</w:t>
+          <w:t>18</w:t>
         </w:r>
         <w:r>
           <w:fldChar w:fldCharType="end"/>
@@ -15453,7 +16117,7 @@
 </file>
 
 <file path=customXml/itemProps1.xml><?xml version="1.0" encoding="utf-8"?>
-<ds:datastoreItem xmlns:ds="http://schemas.openxmlformats.org/officeDocument/2006/customXml" ds:itemID="{06B0C994-C864-48CB-A79C-F6F0AB1605FF}">
+<ds:datastoreItem xmlns:ds="http://schemas.openxmlformats.org/officeDocument/2006/customXml" ds:itemID="{D1FA6E7F-1A78-419F-9263-E5AE6824A03B}">
   <ds:schemaRefs>
     <ds:schemaRef ds:uri="http://schemas.openxmlformats.org/officeDocument/2006/bibliography"/>
   </ds:schemaRefs>

</xml_diff>

<commit_message>
c value increases in a for loop
</commit_message>
<xml_diff>
--- a/Szakdolgozat_Horvath_Bendeguz.docx
+++ b/Szakdolgozat_Horvath_Bendeguz.docx
@@ -12,6 +12,8 @@
           <w:szCs w:val="36"/>
         </w:rPr>
       </w:pPr>
+      <w:bookmarkStart w:id="0" w:name="_GoBack"/>
+      <w:bookmarkEnd w:id="0"/>
       <w:r>
         <w:rPr>
           <w:b/>
@@ -526,21 +528,7 @@
             <w:rStyle w:val="Hiperhivatkozs"/>
             <w:noProof/>
           </w:rPr>
-          <w:t>2.1. M</w:t>
-        </w:r>
-        <w:r>
-          <w:rPr>
-            <w:rStyle w:val="Hiperhivatkozs"/>
-            <w:noProof/>
-          </w:rPr>
-          <w:t>o</w:t>
-        </w:r>
-        <w:r>
-          <w:rPr>
-            <w:rStyle w:val="Hiperhivatkozs"/>
-            <w:noProof/>
-          </w:rPr>
-          <w:t>tiváció</w:t>
+          <w:t>2.1. Motiváció</w:t>
         </w:r>
         <w:r>
           <w:rPr>
@@ -1044,7 +1032,21 @@
             <w:rStyle w:val="Hiperhivatkozs"/>
             <w:noProof/>
           </w:rPr>
-          <w:t>3.1. Fejlesztői környezet</w:t>
+          <w:t>3.1. Fejlesztői k</w:t>
+        </w:r>
+        <w:r>
+          <w:rPr>
+            <w:rStyle w:val="Hiperhivatkozs"/>
+            <w:noProof/>
+          </w:rPr>
+          <w:t>ö</w:t>
+        </w:r>
+        <w:r>
+          <w:rPr>
+            <w:rStyle w:val="Hiperhivatkozs"/>
+            <w:noProof/>
+          </w:rPr>
+          <w:t>rnyezet</w:t>
         </w:r>
         <w:r>
           <w:rPr>
@@ -1404,7 +1406,21 @@
             <w:rStyle w:val="Hiperhivatkozs"/>
             <w:noProof/>
           </w:rPr>
-          <w:t>3.3. A futtatáshoz szükséges bemeneti adatok – python könyvtárak</w:t>
+          <w:t>3.3. A futtatáshoz szükség</w:t>
+        </w:r>
+        <w:r>
+          <w:rPr>
+            <w:rStyle w:val="Hiperhivatkozs"/>
+            <w:noProof/>
+          </w:rPr>
+          <w:t>e</w:t>
+        </w:r>
+        <w:r>
+          <w:rPr>
+            <w:rStyle w:val="Hiperhivatkozs"/>
+            <w:noProof/>
+          </w:rPr>
+          <w:t>s bemeneti adatok – python könyvtárak</w:t>
         </w:r>
         <w:r>
           <w:rPr>
@@ -1626,7 +1642,7 @@
           <w:rFonts w:cs="Times New Roman"/>
         </w:rPr>
       </w:pPr>
-      <w:bookmarkStart w:id="0" w:name="_Toc100595923"/>
+      <w:bookmarkStart w:id="1" w:name="_Toc100595923"/>
       <w:r>
         <w:rPr>
           <w:rFonts w:cs="Times New Roman"/>
@@ -1634,7 +1650,7 @@
         <w:lastRenderedPageBreak/>
         <w:t>Bevezetés</w:t>
       </w:r>
-      <w:bookmarkEnd w:id="0"/>
+      <w:bookmarkEnd w:id="1"/>
     </w:p>
     <w:p>
       <w:pPr>
@@ -1761,7 +1777,7 @@
           <w:rFonts w:cs="Times New Roman"/>
         </w:rPr>
       </w:pPr>
-      <w:bookmarkStart w:id="1" w:name="_Toc100595924"/>
+      <w:bookmarkStart w:id="2" w:name="_Toc100595924"/>
       <w:r>
         <w:rPr>
           <w:rFonts w:cs="Times New Roman"/>
@@ -1769,7 +1785,7 @@
         <w:lastRenderedPageBreak/>
         <w:t>2. Felhasznált algoritmusok</w:t>
       </w:r>
-      <w:bookmarkEnd w:id="1"/>
+      <w:bookmarkEnd w:id="2"/>
     </w:p>
     <w:p>
       <w:pPr>
@@ -1808,11 +1824,11 @@
       <w:pPr>
         <w:pStyle w:val="Cmsor2"/>
       </w:pPr>
-      <w:bookmarkStart w:id="2" w:name="_Toc100595925"/>
+      <w:bookmarkStart w:id="3" w:name="_Toc100595925"/>
       <w:r>
         <w:t>2.1. Motiváció</w:t>
       </w:r>
-      <w:bookmarkEnd w:id="2"/>
+      <w:bookmarkEnd w:id="3"/>
     </w:p>
     <w:p>
       <w:pPr>
@@ -2348,11 +2364,11 @@
           <w:szCs w:val="24"/>
         </w:rPr>
       </w:pPr>
-      <w:bookmarkStart w:id="3" w:name="_Toc100595926"/>
+      <w:bookmarkStart w:id="4" w:name="_Toc100595926"/>
       <w:r>
         <w:t>2.2. Versenyképességi arány</w:t>
       </w:r>
-      <w:bookmarkEnd w:id="3"/>
+      <w:bookmarkEnd w:id="4"/>
     </w:p>
     <w:p>
       <w:pPr>
@@ -4571,7 +4587,7 @@
           <w:rFonts w:cs="Times New Roman"/>
         </w:rPr>
       </w:pPr>
-      <w:bookmarkStart w:id="4" w:name="_Toc100595927"/>
+      <w:bookmarkStart w:id="5" w:name="_Toc100595927"/>
       <w:r>
         <w:rPr>
           <w:rFonts w:cs="Times New Roman"/>
@@ -4591,7 +4607,7 @@
         </w:rPr>
         <w:t>. First Fit</w:t>
       </w:r>
-      <w:bookmarkEnd w:id="4"/>
+      <w:bookmarkEnd w:id="5"/>
     </w:p>
     <w:p>
       <w:pPr>
@@ -5855,7 +5871,7 @@
           <w:rFonts w:cs="Times New Roman"/>
         </w:rPr>
       </w:pPr>
-      <w:bookmarkStart w:id="5" w:name="_Toc100595928"/>
+      <w:bookmarkStart w:id="6" w:name="_Toc100595928"/>
       <w:r>
         <w:rPr>
           <w:rFonts w:cs="Times New Roman"/>
@@ -5869,7 +5885,7 @@
         </w:rPr>
         <w:t>. Best Fit</w:t>
       </w:r>
-      <w:bookmarkEnd w:id="5"/>
+      <w:bookmarkEnd w:id="6"/>
     </w:p>
     <w:p>
       <w:pPr>
@@ -5919,6 +5935,53 @@
     <w:p>
       <w:pPr>
         <w:rPr>
+          <w:color w:val="0070C0"/>
+        </w:rPr>
+      </w:pPr>
+      <w:r>
+        <w:rPr>
+          <w:color w:val="0070C0"/>
+        </w:rPr>
+        <w:t xml:space="preserve">A Best Fit algoritmus túltöltéssel az előzőhöz hasonlóan annyiban tér el a sima Best Fittől, hogy a ládák mérete 1 + </w:t>
+      </w:r>
+      <w:proofErr w:type="gramStart"/>
+      <w:r>
+        <w:rPr>
+          <w:color w:val="0070C0"/>
+        </w:rPr>
+        <w:t>O(</w:t>
+      </w:r>
+      <w:proofErr w:type="gramEnd"/>
+      <w:r>
+        <w:rPr>
+          <w:color w:val="0070C0"/>
+        </w:rPr>
+        <w:t>c)</w:t>
+      </w:r>
+      <w:r>
+        <w:rPr>
+          <w:color w:val="0070C0"/>
+        </w:rPr>
+        <w:t xml:space="preserve">. Ha az előző példát vesszük </w:t>
+      </w:r>
+      <w:proofErr w:type="gramStart"/>
+      <w:r>
+        <w:rPr>
+          <w:color w:val="0070C0"/>
+        </w:rPr>
+        <w:t>O(</w:t>
+      </w:r>
+      <w:proofErr w:type="gramEnd"/>
+      <w:r>
+        <w:rPr>
+          <w:color w:val="0070C0"/>
+        </w:rPr>
+        <w:t>c) meghatározásának, akkor …</w:t>
+      </w:r>
+    </w:p>
+    <w:p>
+      <w:pPr>
+        <w:rPr>
           <w:color w:val="FF0000"/>
         </w:rPr>
       </w:pPr>
@@ -5926,7 +5989,27 @@
         <w:rPr>
           <w:color w:val="FF0000"/>
         </w:rPr>
-        <w:t>//példa?</w:t>
+        <w:t xml:space="preserve">//ide ugyan azzal az </w:t>
+      </w:r>
+      <w:proofErr w:type="gramStart"/>
+      <w:r>
+        <w:rPr>
+          <w:color w:val="FF0000"/>
+        </w:rPr>
+        <w:t>O(</w:t>
+      </w:r>
+      <w:proofErr w:type="gramEnd"/>
+      <w:r>
+        <w:rPr>
+          <w:color w:val="FF0000"/>
+        </w:rPr>
+        <w:t>c) egyenlettel kellene példát írnom, mint a FirstFit-nél</w:t>
+      </w:r>
+      <w:r>
+        <w:rPr>
+          <w:color w:val="FF0000"/>
+        </w:rPr>
+        <w:t>?</w:t>
       </w:r>
     </w:p>
     <w:p>
@@ -5940,7 +6023,7 @@
           <w:rFonts w:cs="Times New Roman"/>
         </w:rPr>
       </w:pPr>
-      <w:bookmarkStart w:id="6" w:name="_Toc100595929"/>
+      <w:bookmarkStart w:id="7" w:name="_Toc100595929"/>
       <w:r>
         <w:rPr>
           <w:rFonts w:cs="Times New Roman"/>
@@ -5960,7 +6043,7 @@
         </w:rPr>
         <w:t>. Harmonic/worst Fit</w:t>
       </w:r>
-      <w:bookmarkEnd w:id="6"/>
+      <w:bookmarkEnd w:id="7"/>
     </w:p>
     <w:p>
       <w:pPr>
@@ -5987,11 +6070,32 @@
           <w:color w:val="FF0000"/>
         </w:rPr>
       </w:pPr>
+      <w:bookmarkStart w:id="8" w:name="_Toc100595930"/>
       <w:r>
         <w:rPr>
           <w:color w:val="FF0000"/>
         </w:rPr>
-        <w:t>//példa?</w:t>
+        <w:t xml:space="preserve">//ide ugyan azzal az </w:t>
+      </w:r>
+      <w:proofErr w:type="gramStart"/>
+      <w:r>
+        <w:rPr>
+          <w:color w:val="FF0000"/>
+        </w:rPr>
+        <w:t>O(</w:t>
+      </w:r>
+      <w:proofErr w:type="gramEnd"/>
+      <w:r>
+        <w:rPr>
+          <w:color w:val="FF0000"/>
+        </w:rPr>
+        <w:t>c) egyenlettel kellene példát írnom, mint a FirstFit-nél</w:t>
+      </w:r>
+      <w:r>
+        <w:rPr>
+          <w:color w:val="FF0000"/>
+        </w:rPr>
+        <w:t>?</w:t>
       </w:r>
     </w:p>
     <w:p>
@@ -6002,7 +6106,6 @@
         <w:pageBreakBefore/>
         <w:widowControl w:val="0"/>
       </w:pPr>
-      <w:bookmarkStart w:id="7" w:name="_Toc100595930"/>
       <w:r>
         <w:lastRenderedPageBreak/>
         <w:t>2.6.</w:t>
@@ -6010,7 +6113,7 @@
       <w:r>
         <w:t xml:space="preserve"> További online ládapakolási algoritmusok</w:t>
       </w:r>
-      <w:bookmarkEnd w:id="7"/>
+      <w:bookmarkEnd w:id="8"/>
     </w:p>
     <w:p>
       <w:pPr>
@@ -6240,7 +6343,7 @@
           <w:rFonts w:cs="Times New Roman"/>
         </w:rPr>
       </w:pPr>
-      <w:bookmarkStart w:id="8" w:name="_Toc100595931"/>
+      <w:bookmarkStart w:id="9" w:name="_Toc100595931"/>
       <w:r>
         <w:rPr>
           <w:rFonts w:cs="Times New Roman"/>
@@ -6248,7 +6351,7 @@
         <w:lastRenderedPageBreak/>
         <w:t>3. Fejlesztői dokumentáció</w:t>
       </w:r>
-      <w:bookmarkEnd w:id="8"/>
+      <w:bookmarkEnd w:id="9"/>
     </w:p>
     <w:p>
       <w:pPr>
@@ -6257,7 +6360,7 @@
           <w:rFonts w:cs="Times New Roman"/>
         </w:rPr>
       </w:pPr>
-      <w:bookmarkStart w:id="9" w:name="_Toc100595932"/>
+      <w:bookmarkStart w:id="10" w:name="_Toc100595932"/>
       <w:r>
         <w:rPr>
           <w:rFonts w:cs="Times New Roman"/>
@@ -6270,7 +6373,7 @@
         </w:rPr>
         <w:t>t</w:t>
       </w:r>
-      <w:bookmarkEnd w:id="9"/>
+      <w:bookmarkEnd w:id="10"/>
     </w:p>
     <w:p>
       <w:pPr>
@@ -6492,7 +6595,7 @@
           <w:rFonts w:cs="Times New Roman"/>
         </w:rPr>
       </w:pPr>
-      <w:bookmarkStart w:id="10" w:name="_Toc100595933"/>
+      <w:bookmarkStart w:id="11" w:name="_Toc100595933"/>
       <w:r>
         <w:rPr>
           <w:rFonts w:cs="Times New Roman"/>
@@ -6506,7 +6609,7 @@
         </w:rPr>
         <w:t>Flowchart</w:t>
       </w:r>
-      <w:bookmarkEnd w:id="10"/>
+      <w:bookmarkEnd w:id="11"/>
       <w:r>
         <w:rPr>
           <w:rFonts w:cs="Times New Roman"/>
@@ -6518,7 +6621,21 @@
           <w:rFonts w:cs="Times New Roman"/>
           <w:color w:val="FF0000"/>
         </w:rPr>
-        <w:t xml:space="preserve">//csak szemléltetésképp vannak beillesztve, ha nem </w:t>
+        <w:t>//csak szemléltetésképp</w:t>
+      </w:r>
+      <w:r>
+        <w:rPr>
+          <w:rFonts w:cs="Times New Roman"/>
+          <w:color w:val="FF0000"/>
+        </w:rPr>
+        <w:t>en</w:t>
+      </w:r>
+      <w:r>
+        <w:rPr>
+          <w:rFonts w:cs="Times New Roman"/>
+          <w:color w:val="FF0000"/>
+        </w:rPr>
+        <w:t xml:space="preserve"> vannak beillesztve, ha nem </w:t>
       </w:r>
       <w:proofErr w:type="gramStart"/>
       <w:r>
@@ -6726,7 +6843,7 @@
           <w:rFonts w:cs="Times New Roman"/>
         </w:rPr>
       </w:pPr>
-      <w:bookmarkStart w:id="11" w:name="_Toc100595934"/>
+      <w:bookmarkStart w:id="12" w:name="_Toc100595934"/>
       <w:r>
         <w:rPr>
           <w:rFonts w:cs="Times New Roman"/>
@@ -6745,7 +6862,7 @@
         </w:rPr>
         <w:t xml:space="preserve"> implementációja</w:t>
       </w:r>
-      <w:bookmarkEnd w:id="11"/>
+      <w:bookmarkEnd w:id="12"/>
     </w:p>
     <w:p>
       <w:pPr>
@@ -8006,19 +8123,8 @@
               <w:rPr>
                 <w:rFonts w:ascii="Cambria Math" w:hAnsi="Cambria Math"/>
               </w:rPr>
-              <m:t>1,2</m:t>
+              <m:t>1,2,…,</m:t>
             </m:r>
-            <w:proofErr w:type="gramStart"/>
-            <m:r>
-              <m:rPr>
-                <m:sty m:val="p"/>
-              </m:rPr>
-              <w:rPr>
-                <w:rFonts w:ascii="Cambria Math" w:hAnsi="Cambria Math"/>
-              </w:rPr>
-              <m:t>,…,</m:t>
-            </m:r>
-            <w:proofErr w:type="gramEnd"/>
             <m:r>
               <w:rPr>
                 <w:rFonts w:ascii="Cambria Math" w:hAnsi="Cambria Math"/>
@@ -9627,38 +9733,79 @@
         <w:rPr>
           <w:color w:val="FF0000"/>
         </w:rPr>
-        <w:t xml:space="preserve">//nincsen még helye </w:t>
-      </w:r>
-    </w:p>
-    <w:p>
-      <w:r>
+        <w:t>//</w:t>
+      </w:r>
+      <w:r>
+        <w:rPr>
+          <w:color w:val="FF0000"/>
+        </w:rPr>
+        <w:t>nem tudom, hogy hova írjam az általános leírást a programról</w:t>
+      </w:r>
+      <w:r>
+        <w:rPr>
+          <w:color w:val="FF0000"/>
+        </w:rPr>
+        <w:t xml:space="preserve"> </w:t>
+      </w:r>
+    </w:p>
+    <w:p>
+      <w:pPr>
+        <w:rPr>
+          <w:color w:val="FF0000"/>
+        </w:rPr>
+      </w:pPr>
+      <w:r>
+        <w:rPr>
+          <w:color w:val="FF0000"/>
+        </w:rPr>
         <w:t xml:space="preserve">Általánosan: A bemeneti értékek, amelyeke mindegyik algoritmus futtatva van több </w:t>
       </w:r>
       <w:proofErr w:type="gramStart"/>
       <w:r>
+        <w:rPr>
+          <w:color w:val="FF0000"/>
+        </w:rPr>
         <w:t>fájlból</w:t>
       </w:r>
       <w:proofErr w:type="gramEnd"/>
       <w:r>
+        <w:rPr>
+          <w:color w:val="FF0000"/>
+        </w:rPr>
         <w:t xml:space="preserve"> áll. Ezeket a program egyesével, fájlonként dolgozza fel. Miután meg lettek határozva a „c” értékekből kiszámolt túltöltési értékek, a program lefutattja a Best Fit, First Fit és Worst </w:t>
       </w:r>
       <w:proofErr w:type="gramStart"/>
       <w:r>
+        <w:rPr>
+          <w:color w:val="FF0000"/>
+        </w:rPr>
         <w:t>Fit</w:t>
       </w:r>
       <w:proofErr w:type="gramEnd"/>
       <w:r>
+        <w:rPr>
+          <w:color w:val="FF0000"/>
+        </w:rPr>
         <w:t xml:space="preserve"> algoritmust, ugyan arra a bemenetre. Mindhárom algoritmus kettő darab függvényre van osztva. Ebből az egyik elemenként egyesével végrehajtja az algoritmust, ez a második függvényben van meghívva, itt kapja meg a beolvasott értékeket, valamint a túltöltés értékét is. </w:t>
       </w:r>
       <w:r>
+        <w:rPr>
+          <w:color w:val="FF0000"/>
+        </w:rPr>
         <w:t xml:space="preserve">A függvény visszatér a használt ládák számával. Ez minden egyes bemeneti </w:t>
       </w:r>
       <w:proofErr w:type="gramStart"/>
       <w:r>
+        <w:rPr>
+          <w:color w:val="FF0000"/>
+        </w:rPr>
         <w:t>fájlra</w:t>
       </w:r>
       <w:proofErr w:type="gramEnd"/>
       <w:r>
+        <w:rPr>
+          <w:color w:val="FF0000"/>
+        </w:rPr>
         <w:t xml:space="preserve"> újra lejátszódik.</w:t>
       </w:r>
     </w:p>
@@ -9669,7 +9816,7 @@
           <w:rFonts w:cs="Times New Roman"/>
         </w:rPr>
       </w:pPr>
-      <w:bookmarkStart w:id="12" w:name="_Toc100595935"/>
+      <w:bookmarkStart w:id="13" w:name="_Toc100595935"/>
       <w:r>
         <w:rPr>
           <w:rFonts w:cs="Times New Roman"/>
@@ -9686,18 +9833,16 @@
         <w:rPr>
           <w:rFonts w:cs="Times New Roman"/>
         </w:rPr>
-        <w:t xml:space="preserve"> </w:t>
-      </w:r>
-      <w:r>
-        <w:rPr>
-          <w:rFonts w:cs="Times New Roman"/>
-        </w:rPr>
-        <w:t>implementációja</w:t>
-      </w:r>
-      <w:bookmarkEnd w:id="12"/>
-    </w:p>
-    <w:p>
-      <w:r>
+        <w:t xml:space="preserve"> implementációja</w:t>
+      </w:r>
+      <w:bookmarkEnd w:id="13"/>
+    </w:p>
+    <w:p>
+      <w:r>
+        <w:rPr>
+          <w:noProof/>
+          <w:lang w:eastAsia="hu-HU"/>
+        </w:rPr>
         <w:drawing>
           <wp:inline distT="0" distB="0" distL="0" distR="0" wp14:anchorId="19EBC280" wp14:editId="237CD109">
             <wp:extent cx="5760720" cy="1545590"/>
@@ -9750,6 +9895,10 @@
     </w:p>
     <w:p>
       <w:r>
+        <w:rPr>
+          <w:noProof/>
+          <w:lang w:eastAsia="hu-HU"/>
+        </w:rPr>
         <w:lastRenderedPageBreak/>
         <w:drawing>
           <wp:inline distT="0" distB="0" distL="0" distR="0" wp14:anchorId="1AA58A6D" wp14:editId="5BBC27C6">
@@ -9797,7 +9946,7 @@
       <w:pPr>
         <w:pStyle w:val="Cmsor3"/>
       </w:pPr>
-      <w:bookmarkStart w:id="13" w:name="_Toc100595936"/>
+      <w:bookmarkStart w:id="14" w:name="_Toc100595936"/>
       <w:r>
         <w:t xml:space="preserve">3.2.3. </w:t>
       </w:r>
@@ -9807,10 +9956,14 @@
       <w:r>
         <w:t xml:space="preserve"> implementációja</w:t>
       </w:r>
-      <w:bookmarkEnd w:id="13"/>
-    </w:p>
-    <w:p>
-      <w:r>
+      <w:bookmarkEnd w:id="14"/>
+    </w:p>
+    <w:p>
+      <w:r>
+        <w:rPr>
+          <w:noProof/>
+          <w:lang w:eastAsia="hu-HU"/>
+        </w:rPr>
         <w:drawing>
           <wp:inline distT="0" distB="0" distL="0" distR="0" wp14:anchorId="4685B359" wp14:editId="408D25D7">
             <wp:extent cx="5760720" cy="1535430"/>
@@ -9850,6 +10003,10 @@
     </w:p>
     <w:p>
       <w:r>
+        <w:rPr>
+          <w:noProof/>
+          <w:lang w:eastAsia="hu-HU"/>
+        </w:rPr>
         <w:lastRenderedPageBreak/>
         <w:drawing>
           <wp:inline distT="0" distB="0" distL="0" distR="0" wp14:anchorId="195A8007" wp14:editId="3FEE5825">
@@ -9900,7 +10057,7 @@
           <w:rFonts w:cs="Times New Roman"/>
         </w:rPr>
       </w:pPr>
-      <w:bookmarkStart w:id="14" w:name="_Toc100595937"/>
+      <w:bookmarkStart w:id="15" w:name="_Toc100595937"/>
       <w:r>
         <w:rPr>
           <w:rFonts w:cs="Times New Roman"/>
@@ -9913,7 +10070,7 @@
         </w:rPr>
         <w:t>k</w:t>
       </w:r>
-      <w:bookmarkEnd w:id="14"/>
+      <w:bookmarkEnd w:id="15"/>
     </w:p>
     <w:p>
       <w:pPr>
@@ -10172,8 +10329,92 @@
       <w:pPr>
         <w:spacing w:line="360" w:lineRule="auto"/>
       </w:pPr>
-      <w:bookmarkStart w:id="15" w:name="_GoBack"/>
-      <w:bookmarkEnd w:id="15"/>
+      <w:r>
+        <w:t xml:space="preserve">A kód legvégén történik a </w:t>
+      </w:r>
+      <w:proofErr w:type="gramStart"/>
+      <w:r>
+        <w:t>fájlok</w:t>
+      </w:r>
+      <w:proofErr w:type="gramEnd"/>
+      <w:r>
+        <w:t xml:space="preserve"> beolvasása, ez két függvénnyel történik. A read_text függvény beolvassa az adott </w:t>
+      </w:r>
+      <w:proofErr w:type="gramStart"/>
+      <w:r>
+        <w:t>fájl</w:t>
+      </w:r>
+      <w:proofErr w:type="gramEnd"/>
+      <w:r>
+        <w:t xml:space="preserve"> első két sorából az elemek darabszámát és a maximum méretüket, majd beolvassa az értékeiket. Végül meghívjuk a számolást végző függvényeket és ki íratjuk ezek végeredményét a konzolra. Ez a függvény egy for ciklusban van meghívva, mivel több bemeneti </w:t>
+      </w:r>
+      <w:proofErr w:type="gramStart"/>
+      <w:r>
+        <w:t>fájlunk</w:t>
+      </w:r>
+      <w:proofErr w:type="gramEnd"/>
+      <w:r>
+        <w:t xml:space="preserve"> van, amelyeket egyesével kell beolvasni. A függvény a </w:t>
+      </w:r>
+      <w:proofErr w:type="gramStart"/>
+      <w:r>
+        <w:t>mappában</w:t>
+      </w:r>
+      <w:proofErr w:type="gramEnd"/>
+      <w:r>
+        <w:t xml:space="preserve"> lévő összes fájlt beolvassa.</w:t>
+      </w:r>
+    </w:p>
+    <w:p>
+      <w:pPr>
+        <w:spacing w:line="360" w:lineRule="auto"/>
+      </w:pPr>
+      <w:r>
+        <w:rPr>
+          <w:noProof/>
+          <w:lang w:eastAsia="hu-HU"/>
+        </w:rPr>
+        <w:drawing>
+          <wp:inline distT="0" distB="0" distL="0" distR="0" wp14:anchorId="6641FB41" wp14:editId="53184CF4">
+            <wp:extent cx="5760720" cy="3037205"/>
+            <wp:effectExtent l="0" t="0" r="0" b="0"/>
+            <wp:docPr id="7" name="Kép 7"/>
+            <wp:cNvGraphicFramePr>
+              <a:graphicFrameLocks xmlns:a="http://schemas.openxmlformats.org/drawingml/2006/main" noChangeAspect="1"/>
+            </wp:cNvGraphicFramePr>
+            <a:graphic xmlns:a="http://schemas.openxmlformats.org/drawingml/2006/main">
+              <a:graphicData uri="http://schemas.openxmlformats.org/drawingml/2006/picture">
+                <pic:pic xmlns:pic="http://schemas.openxmlformats.org/drawingml/2006/picture">
+                  <pic:nvPicPr>
+                    <pic:cNvPr id="1" name=""/>
+                    <pic:cNvPicPr/>
+                  </pic:nvPicPr>
+                  <pic:blipFill>
+                    <a:blip r:embed="rId19"/>
+                    <a:stretch>
+                      <a:fillRect/>
+                    </a:stretch>
+                  </pic:blipFill>
+                  <pic:spPr>
+                    <a:xfrm>
+                      <a:off x="0" y="0"/>
+                      <a:ext cx="5760720" cy="3037205"/>
+                    </a:xfrm>
+                    <a:prstGeom prst="rect">
+                      <a:avLst/>
+                    </a:prstGeom>
+                  </pic:spPr>
+                </pic:pic>
+              </a:graphicData>
+            </a:graphic>
+          </wp:inline>
+        </w:drawing>
+      </w:r>
+    </w:p>
+    <w:p>
+      <w:pPr>
+        <w:spacing w:line="360" w:lineRule="auto"/>
+      </w:pPr>
     </w:p>
     <w:p>
       <w:pPr>
@@ -10808,7 +11049,7 @@
       </w:r>
       <w:r>
         <w:tab/>
-        <w:t>Li, C</w:t>
+        <w:t>Li, C.L., Chen, Z</w:t>
       </w:r>
       <w:proofErr w:type="gramStart"/>
       <w:r>
@@ -10816,7 +11057,7 @@
       </w:r>
       <w:proofErr w:type="gramEnd"/>
       <w:r>
-        <w:t xml:space="preserve">, Chen, Z.L.: Bin-packing problem with concave costs of bin utilization. Naval Res. Logist. (NRL) </w:t>
+        <w:t xml:space="preserve">: Bin-packing problem with concave costs of bin utilization. Naval Res. Logist. (NRL) </w:t>
       </w:r>
       <w:proofErr w:type="gramStart"/>
       <w:r>
@@ -10955,7 +11196,7 @@
           <w:rPr>
             <w:noProof/>
           </w:rPr>
-          <w:t>21</w:t>
+          <w:t>1</w:t>
         </w:r>
         <w:r>
           <w:fldChar w:fldCharType="end"/>
@@ -12651,6 +12892,551 @@
 </w:styles>
 </file>
 
+<file path=word/glossary/document.xml><?xml version="1.0" encoding="utf-8"?>
+<w:glossaryDocument xmlns:wpc="http://schemas.microsoft.com/office/word/2010/wordprocessingCanvas" xmlns:cx="http://schemas.microsoft.com/office/drawing/2014/chartex" xmlns:cx1="http://schemas.microsoft.com/office/drawing/2015/9/8/chartex" xmlns:mc="http://schemas.openxmlformats.org/markup-compatibility/2006" xmlns:o="urn:schemas-microsoft-com:office:office" xmlns:r="http://schemas.openxmlformats.org/officeDocument/2006/relationships" xmlns:m="http://schemas.openxmlformats.org/officeDocument/2006/math" xmlns:v="urn:schemas-microsoft-com:vml" xmlns:wp14="http://schemas.microsoft.com/office/word/2010/wordprocessingDrawing" xmlns:wp="http://schemas.openxmlformats.org/drawingml/2006/wordprocessingDrawing" xmlns:w10="urn:schemas-microsoft-com:office:word" xmlns:w="http://schemas.openxmlformats.org/wordprocessingml/2006/main" xmlns:w14="http://schemas.microsoft.com/office/word/2010/wordml" xmlns:w15="http://schemas.microsoft.com/office/word/2012/wordml" xmlns:w16se="http://schemas.microsoft.com/office/word/2015/wordml/symex" xmlns:wpg="http://schemas.microsoft.com/office/word/2010/wordprocessingGroup" xmlns:wpi="http://schemas.microsoft.com/office/word/2010/wordprocessingInk" xmlns:wne="http://schemas.microsoft.com/office/word/2006/wordml" xmlns:wps="http://schemas.microsoft.com/office/word/2010/wordprocessingShape" mc:Ignorable="w14 w15 w16se wp14"/>
+</file>
+
+<file path=word/glossary/fontTable.xml><?xml version="1.0" encoding="utf-8"?>
+<w:fonts xmlns:mc="http://schemas.openxmlformats.org/markup-compatibility/2006" xmlns:r="http://schemas.openxmlformats.org/officeDocument/2006/relationships" xmlns:w="http://schemas.openxmlformats.org/wordprocessingml/2006/main" xmlns:w14="http://schemas.microsoft.com/office/word/2010/wordml" xmlns:w15="http://schemas.microsoft.com/office/word/2012/wordml" xmlns:w16se="http://schemas.microsoft.com/office/word/2015/wordml/symex" mc:Ignorable="w14 w15 w16se">
+  <w:font w:name="Times New Roman">
+    <w:panose1 w:val="02020603050405020304"/>
+    <w:charset w:val="EE"/>
+    <w:family w:val="roman"/>
+    <w:pitch w:val="variable"/>
+    <w:sig w:usb0="E0002EFF" w:usb1="C000785B" w:usb2="00000009" w:usb3="00000000" w:csb0="000001FF" w:csb1="00000000"/>
+  </w:font>
+  <w:font w:name="Symbol">
+    <w:panose1 w:val="05050102010706020507"/>
+    <w:charset w:val="02"/>
+    <w:family w:val="roman"/>
+    <w:pitch w:val="variable"/>
+    <w:sig w:usb0="00000000" w:usb1="10000000" w:usb2="00000000" w:usb3="00000000" w:csb0="80000000" w:csb1="00000000"/>
+  </w:font>
+  <w:font w:name="Courier New">
+    <w:panose1 w:val="02070309020205020404"/>
+    <w:charset w:val="EE"/>
+    <w:family w:val="modern"/>
+    <w:pitch w:val="fixed"/>
+    <w:sig w:usb0="E0002EFF" w:usb1="C0007843" w:usb2="00000009" w:usb3="00000000" w:csb0="000001FF" w:csb1="00000000"/>
+  </w:font>
+  <w:font w:name="Wingdings">
+    <w:panose1 w:val="05000000000000000000"/>
+    <w:charset w:val="02"/>
+    <w:family w:val="auto"/>
+    <w:pitch w:val="variable"/>
+    <w:sig w:usb0="00000000" w:usb1="10000000" w:usb2="00000000" w:usb3="00000000" w:csb0="80000000" w:csb1="00000000"/>
+  </w:font>
+  <w:font w:name="Calibri">
+    <w:panose1 w:val="020F0502020204030204"/>
+    <w:charset w:val="EE"/>
+    <w:family w:val="swiss"/>
+    <w:pitch w:val="variable"/>
+    <w:sig w:usb0="E4002EFF" w:usb1="C200247B" w:usb2="00000009" w:usb3="00000000" w:csb0="000001FF" w:csb1="00000000"/>
+  </w:font>
+  <w:font w:name="Calibri Light">
+    <w:panose1 w:val="020F0302020204030204"/>
+    <w:charset w:val="EE"/>
+    <w:family w:val="swiss"/>
+    <w:pitch w:val="variable"/>
+    <w:sig w:usb0="E4002EFF" w:usb1="C200247B" w:usb2="00000009" w:usb3="00000000" w:csb0="000001FF" w:csb1="00000000"/>
+  </w:font>
+  <w:font w:name="Segoe UI">
+    <w:panose1 w:val="020B0502040204020203"/>
+    <w:charset w:val="EE"/>
+    <w:family w:val="swiss"/>
+    <w:pitch w:val="variable"/>
+    <w:sig w:usb0="E4002EFF" w:usb1="C000E47F" w:usb2="00000009" w:usb3="00000000" w:csb0="000001FF" w:csb1="00000000"/>
+  </w:font>
+  <w:font w:name="Cambria Math">
+    <w:panose1 w:val="02040503050406030204"/>
+    <w:charset w:val="EE"/>
+    <w:family w:val="roman"/>
+    <w:pitch w:val="variable"/>
+    <w:sig w:usb0="E00006FF" w:usb1="420024FF" w:usb2="02000000" w:usb3="00000000" w:csb0="0000019F" w:csb1="00000000"/>
+  </w:font>
+</w:fonts>
+</file>
+
+<file path=word/glossary/settings.xml><?xml version="1.0" encoding="utf-8"?>
+<w:settings xmlns:mc="http://schemas.openxmlformats.org/markup-compatibility/2006" xmlns:o="urn:schemas-microsoft-com:office:office" xmlns:r="http://schemas.openxmlformats.org/officeDocument/2006/relationships" xmlns:m="http://schemas.openxmlformats.org/officeDocument/2006/math" xmlns:v="urn:schemas-microsoft-com:vml" xmlns:w10="urn:schemas-microsoft-com:office:word" xmlns:w="http://schemas.openxmlformats.org/wordprocessingml/2006/main" xmlns:w14="http://schemas.microsoft.com/office/word/2010/wordml" xmlns:w15="http://schemas.microsoft.com/office/word/2012/wordml" xmlns:w16se="http://schemas.microsoft.com/office/word/2015/wordml/symex" xmlns:sl="http://schemas.openxmlformats.org/schemaLibrary/2006/main" mc:Ignorable="w14 w15 w16se">
+  <w:view w:val="normal"/>
+  <w:defaultTabStop w:val="708"/>
+  <w:hyphenationZone w:val="425"/>
+  <w:characterSpacingControl w:val="doNotCompress"/>
+  <w:compat>
+    <w:useFELayout/>
+    <w:compatSetting w:name="compatibilityMode" w:uri="http://schemas.microsoft.com/office/word" w:val="15"/>
+    <w:compatSetting w:name="overrideTableStyleFontSizeAndJustification" w:uri="http://schemas.microsoft.com/office/word" w:val="1"/>
+    <w:compatSetting w:name="enableOpenTypeFeatures" w:uri="http://schemas.microsoft.com/office/word" w:val="1"/>
+    <w:compatSetting w:name="doNotFlipMirrorIndents" w:uri="http://schemas.microsoft.com/office/word" w:val="1"/>
+    <w:compatSetting w:name="differentiateMultirowTableHeaders" w:uri="http://schemas.microsoft.com/office/word" w:val="1"/>
+  </w:compat>
+  <w:rsids>
+    <w:rsidRoot w:val="008D6065"/>
+    <w:rsid w:val="008D6065"/>
+  </w:rsids>
+  <m:mathPr>
+    <m:mathFont m:val="Cambria Math"/>
+    <m:brkBin m:val="before"/>
+    <m:brkBinSub m:val="--"/>
+    <m:smallFrac m:val="0"/>
+    <m:dispDef/>
+    <m:lMargin m:val="0"/>
+    <m:rMargin m:val="0"/>
+    <m:defJc m:val="centerGroup"/>
+    <m:wrapIndent m:val="1440"/>
+    <m:intLim m:val="subSup"/>
+    <m:naryLim m:val="undOvr"/>
+  </m:mathPr>
+  <w:themeFontLang w:val="hu-HU"/>
+  <w:clrSchemeMapping w:bg1="light1" w:t1="dark1" w:bg2="light2" w:t2="dark2" w:accent1="accent1" w:accent2="accent2" w:accent3="accent3" w:accent4="accent4" w:accent5="accent5" w:accent6="accent6" w:hyperlink="hyperlink" w:followedHyperlink="followedHyperlink"/>
+  <w:decimalSymbol w:val=","/>
+  <w:listSeparator w:val=";"/>
+  <w15:chartTrackingRefBased/>
+</w:settings>
+</file>
+
+<file path=word/glossary/styles.xml><?xml version="1.0" encoding="utf-8"?>
+<w:styles xmlns:mc="http://schemas.openxmlformats.org/markup-compatibility/2006" xmlns:r="http://schemas.openxmlformats.org/officeDocument/2006/relationships" xmlns:w="http://schemas.openxmlformats.org/wordprocessingml/2006/main" xmlns:w14="http://schemas.microsoft.com/office/word/2010/wordml" xmlns:w15="http://schemas.microsoft.com/office/word/2012/wordml" xmlns:w16se="http://schemas.microsoft.com/office/word/2015/wordml/symex" mc:Ignorable="w14 w15 w16se">
+  <w:docDefaults>
+    <w:rPrDefault>
+      <w:rPr>
+        <w:rFonts w:asciiTheme="minorHAnsi" w:eastAsiaTheme="minorEastAsia" w:hAnsiTheme="minorHAnsi" w:cstheme="minorBidi"/>
+        <w:sz w:val="22"/>
+        <w:szCs w:val="22"/>
+        <w:lang w:val="hu-HU" w:eastAsia="hu-HU" w:bidi="ar-SA"/>
+      </w:rPr>
+    </w:rPrDefault>
+    <w:pPrDefault>
+      <w:pPr>
+        <w:spacing w:after="160" w:line="259" w:lineRule="auto"/>
+      </w:pPr>
+    </w:pPrDefault>
+  </w:docDefaults>
+  <w:latentStyles w:defLockedState="0" w:defUIPriority="99" w:defSemiHidden="0" w:defUnhideWhenUsed="0" w:defQFormat="0" w:count="371">
+    <w:lsdException w:name="Normal" w:uiPriority="0" w:qFormat="1"/>
+    <w:lsdException w:name="heading 1" w:uiPriority="9" w:qFormat="1"/>
+    <w:lsdException w:name="heading 2" w:semiHidden="1" w:uiPriority="9" w:unhideWhenUsed="1" w:qFormat="1"/>
+    <w:lsdException w:name="heading 3" w:semiHidden="1" w:uiPriority="9" w:unhideWhenUsed="1" w:qFormat="1"/>
+    <w:lsdException w:name="heading 4" w:semiHidden="1" w:uiPriority="9" w:unhideWhenUsed="1" w:qFormat="1"/>
+    <w:lsdException w:name="heading 5" w:semiHidden="1" w:uiPriority="9" w:unhideWhenUsed="1" w:qFormat="1"/>
+    <w:lsdException w:name="heading 6" w:semiHidden="1" w:uiPriority="9" w:unhideWhenUsed="1" w:qFormat="1"/>
+    <w:lsdException w:name="heading 7" w:semiHidden="1" w:uiPriority="9" w:unhideWhenUsed="1" w:qFormat="1"/>
+    <w:lsdException w:name="heading 8" w:semiHidden="1" w:uiPriority="9" w:unhideWhenUsed="1" w:qFormat="1"/>
+    <w:lsdException w:name="heading 9" w:semiHidden="1" w:uiPriority="9" w:unhideWhenUsed="1" w:qFormat="1"/>
+    <w:lsdException w:name="index 1" w:semiHidden="1" w:unhideWhenUsed="1"/>
+    <w:lsdException w:name="index 2" w:semiHidden="1" w:unhideWhenUsed="1"/>
+    <w:lsdException w:name="index 3" w:semiHidden="1" w:unhideWhenUsed="1"/>
+    <w:lsdException w:name="index 4" w:semiHidden="1" w:unhideWhenUsed="1"/>
+    <w:lsdException w:name="index 5" w:semiHidden="1" w:unhideWhenUsed="1"/>
+    <w:lsdException w:name="index 6" w:semiHidden="1" w:unhideWhenUsed="1"/>
+    <w:lsdException w:name="index 7" w:semiHidden="1" w:unhideWhenUsed="1"/>
+    <w:lsdException w:name="index 8" w:semiHidden="1" w:unhideWhenUsed="1"/>
+    <w:lsdException w:name="index 9" w:semiHidden="1" w:unhideWhenUsed="1"/>
+    <w:lsdException w:name="toc 1" w:semiHidden="1" w:uiPriority="39" w:unhideWhenUsed="1"/>
+    <w:lsdException w:name="toc 2" w:semiHidden="1" w:uiPriority="39" w:unhideWhenUsed="1"/>
+    <w:lsdException w:name="toc 3" w:semiHidden="1" w:uiPriority="39" w:unhideWhenUsed="1"/>
+    <w:lsdException w:name="toc 4" w:semiHidden="1" w:uiPriority="39" w:unhideWhenUsed="1"/>
+    <w:lsdException w:name="toc 5" w:semiHidden="1" w:uiPriority="39" w:unhideWhenUsed="1"/>
+    <w:lsdException w:name="toc 6" w:semiHidden="1" w:uiPriority="39" w:unhideWhenUsed="1"/>
+    <w:lsdException w:name="toc 7" w:semiHidden="1" w:uiPriority="39" w:unhideWhenUsed="1"/>
+    <w:lsdException w:name="toc 8" w:semiHidden="1" w:uiPriority="39" w:unhideWhenUsed="1"/>
+    <w:lsdException w:name="toc 9" w:semiHidden="1" w:uiPriority="39" w:unhideWhenUsed="1"/>
+    <w:lsdException w:name="Normal Indent" w:semiHidden="1" w:unhideWhenUsed="1"/>
+    <w:lsdException w:name="footnote text" w:semiHidden="1" w:unhideWhenUsed="1"/>
+    <w:lsdException w:name="annotation text" w:semiHidden="1" w:unhideWhenUsed="1"/>
+    <w:lsdException w:name="header" w:semiHidden="1" w:unhideWhenUsed="1"/>
+    <w:lsdException w:name="footer" w:semiHidden="1" w:unhideWhenUsed="1"/>
+    <w:lsdException w:name="index heading" w:semiHidden="1" w:unhideWhenUsed="1"/>
+    <w:lsdException w:name="caption" w:semiHidden="1" w:uiPriority="35" w:unhideWhenUsed="1" w:qFormat="1"/>
+    <w:lsdException w:name="table of figures" w:semiHidden="1" w:unhideWhenUsed="1"/>
+    <w:lsdException w:name="envelope address" w:semiHidden="1" w:unhideWhenUsed="1"/>
+    <w:lsdException w:name="envelope return" w:semiHidden="1" w:unhideWhenUsed="1"/>
+    <w:lsdException w:name="footnote reference" w:semiHidden="1" w:unhideWhenUsed="1"/>
+    <w:lsdException w:name="annotation reference" w:semiHidden="1" w:unhideWhenUsed="1"/>
+    <w:lsdException w:name="line number" w:semiHidden="1" w:unhideWhenUsed="1"/>
+    <w:lsdException w:name="page number" w:semiHidden="1" w:unhideWhenUsed="1"/>
+    <w:lsdException w:name="endnote reference" w:semiHidden="1" w:unhideWhenUsed="1"/>
+    <w:lsdException w:name="endnote text" w:semiHidden="1" w:unhideWhenUsed="1"/>
+    <w:lsdException w:name="table of authorities" w:semiHidden="1" w:unhideWhenUsed="1"/>
+    <w:lsdException w:name="macro" w:semiHidden="1" w:unhideWhenUsed="1"/>
+    <w:lsdException w:name="toa heading" w:semiHidden="1" w:unhideWhenUsed="1"/>
+    <w:lsdException w:name="List" w:semiHidden="1" w:unhideWhenUsed="1"/>
+    <w:lsdException w:name="List Bullet" w:semiHidden="1" w:unhideWhenUsed="1"/>
+    <w:lsdException w:name="List Number" w:semiHidden="1" w:unhideWhenUsed="1"/>
+    <w:lsdException w:name="List 2" w:semiHidden="1" w:unhideWhenUsed="1"/>
+    <w:lsdException w:name="List 3" w:semiHidden="1" w:unhideWhenUsed="1"/>
+    <w:lsdException w:name="List 4" w:semiHidden="1" w:unhideWhenUsed="1"/>
+    <w:lsdException w:name="List 5" w:semiHidden="1" w:unhideWhenUsed="1"/>
+    <w:lsdException w:name="List Bullet 2" w:semiHidden="1" w:unhideWhenUsed="1"/>
+    <w:lsdException w:name="List Bullet 3" w:semiHidden="1" w:unhideWhenUsed="1"/>
+    <w:lsdException w:name="List Bullet 4" w:semiHidden="1" w:unhideWhenUsed="1"/>
+    <w:lsdException w:name="List Bullet 5" w:semiHidden="1" w:unhideWhenUsed="1"/>
+    <w:lsdException w:name="List Number 2" w:semiHidden="1" w:unhideWhenUsed="1"/>
+    <w:lsdException w:name="List Number 3" w:semiHidden="1" w:unhideWhenUsed="1"/>
+    <w:lsdException w:name="List Number 4" w:semiHidden="1" w:unhideWhenUsed="1"/>
+    <w:lsdException w:name="List Number 5" w:semiHidden="1" w:unhideWhenUsed="1"/>
+    <w:lsdException w:name="Title" w:uiPriority="10" w:qFormat="1"/>
+    <w:lsdException w:name="Closing" w:semiHidden="1" w:unhideWhenUsed="1"/>
+    <w:lsdException w:name="Signature" w:semiHidden="1" w:unhideWhenUsed="1"/>
+    <w:lsdException w:name="Default Paragraph Font" w:semiHidden="1" w:uiPriority="1" w:unhideWhenUsed="1"/>
+    <w:lsdException w:name="Body Text" w:semiHidden="1" w:unhideWhenUsed="1"/>
+    <w:lsdException w:name="Body Text Indent" w:semiHidden="1" w:unhideWhenUsed="1"/>
+    <w:lsdException w:name="List Continue" w:semiHidden="1" w:unhideWhenUsed="1"/>
+    <w:lsdException w:name="List Continue 2" w:semiHidden="1" w:unhideWhenUsed="1"/>
+    <w:lsdException w:name="List Continue 3" w:semiHidden="1" w:unhideWhenUsed="1"/>
+    <w:lsdException w:name="List Continue 4" w:semiHidden="1" w:unhideWhenUsed="1"/>
+    <w:lsdException w:name="List Continue 5" w:semiHidden="1" w:unhideWhenUsed="1"/>
+    <w:lsdException w:name="Message Header" w:semiHidden="1" w:unhideWhenUsed="1"/>
+    <w:lsdException w:name="Subtitle" w:uiPriority="11" w:qFormat="1"/>
+    <w:lsdException w:name="Salutation" w:semiHidden="1" w:unhideWhenUsed="1"/>
+    <w:lsdException w:name="Date" w:semiHidden="1" w:unhideWhenUsed="1"/>
+    <w:lsdException w:name="Body Text First Indent" w:semiHidden="1" w:unhideWhenUsed="1"/>
+    <w:lsdException w:name="Body Text First Indent 2" w:semiHidden="1" w:unhideWhenUsed="1"/>
+    <w:lsdException w:name="Note Heading" w:semiHidden="1" w:unhideWhenUsed="1"/>
+    <w:lsdException w:name="Body Text 2" w:semiHidden="1" w:unhideWhenUsed="1"/>
+    <w:lsdException w:name="Body Text 3" w:semiHidden="1" w:unhideWhenUsed="1"/>
+    <w:lsdException w:name="Body Text Indent 2" w:semiHidden="1" w:unhideWhenUsed="1"/>
+    <w:lsdException w:name="Body Text Indent 3" w:semiHidden="1" w:unhideWhenUsed="1"/>
+    <w:lsdException w:name="Block Text" w:semiHidden="1" w:unhideWhenUsed="1"/>
+    <w:lsdException w:name="Hyperlink" w:semiHidden="1" w:unhideWhenUsed="1"/>
+    <w:lsdException w:name="FollowedHyperlink" w:semiHidden="1" w:unhideWhenUsed="1"/>
+    <w:lsdException w:name="Strong" w:uiPriority="22" w:qFormat="1"/>
+    <w:lsdException w:name="Emphasis" w:uiPriority="20" w:qFormat="1"/>
+    <w:lsdException w:name="Document Map" w:semiHidden="1" w:unhideWhenUsed="1"/>
+    <w:lsdException w:name="Plain Text" w:semiHidden="1" w:unhideWhenUsed="1"/>
+    <w:lsdException w:name="E-mail Signature" w:semiHidden="1" w:unhideWhenUsed="1"/>
+    <w:lsdException w:name="HTML Top of Form" w:semiHidden="1" w:unhideWhenUsed="1"/>
+    <w:lsdException w:name="HTML Bottom of Form" w:semiHidden="1" w:unhideWhenUsed="1"/>
+    <w:lsdException w:name="Normal (Web)" w:semiHidden="1" w:unhideWhenUsed="1"/>
+    <w:lsdException w:name="HTML Acronym" w:semiHidden="1" w:unhideWhenUsed="1"/>
+    <w:lsdException w:name="HTML Address" w:semiHidden="1" w:unhideWhenUsed="1"/>
+    <w:lsdException w:name="HTML Cite" w:semiHidden="1" w:unhideWhenUsed="1"/>
+    <w:lsdException w:name="HTML Code" w:semiHidden="1" w:unhideWhenUsed="1"/>
+    <w:lsdException w:name="HTML Definition" w:semiHidden="1" w:unhideWhenUsed="1"/>
+    <w:lsdException w:name="HTML Keyboard" w:semiHidden="1" w:unhideWhenUsed="1"/>
+    <w:lsdException w:name="HTML Preformatted" w:semiHidden="1" w:unhideWhenUsed="1"/>
+    <w:lsdException w:name="HTML Sample" w:semiHidden="1" w:unhideWhenUsed="1"/>
+    <w:lsdException w:name="HTML Typewriter" w:semiHidden="1" w:unhideWhenUsed="1"/>
+    <w:lsdException w:name="HTML Variable" w:semiHidden="1" w:unhideWhenUsed="1"/>
+    <w:lsdException w:name="Normal Table" w:semiHidden="1" w:unhideWhenUsed="1"/>
+    <w:lsdException w:name="annotation subject" w:semiHidden="1" w:unhideWhenUsed="1"/>
+    <w:lsdException w:name="No List" w:semiHidden="1" w:unhideWhenUsed="1"/>
+    <w:lsdException w:name="Outline List 1" w:semiHidden="1" w:unhideWhenUsed="1"/>
+    <w:lsdException w:name="Outline List 2" w:semiHidden="1" w:unhideWhenUsed="1"/>
+    <w:lsdException w:name="Outline List 3" w:semiHidden="1" w:unhideWhenUsed="1"/>
+    <w:lsdException w:name="Table Simple 1" w:semiHidden="1" w:unhideWhenUsed="1"/>
+    <w:lsdException w:name="Table Simple 2" w:semiHidden="1" w:unhideWhenUsed="1"/>
+    <w:lsdException w:name="Table Simple 3" w:semiHidden="1" w:unhideWhenUsed="1"/>
+    <w:lsdException w:name="Table Classic 1" w:semiHidden="1" w:unhideWhenUsed="1"/>
+    <w:lsdException w:name="Table Classic 2" w:semiHidden="1" w:unhideWhenUsed="1"/>
+    <w:lsdException w:name="Table Classic 3" w:semiHidden="1" w:unhideWhenUsed="1"/>
+    <w:lsdException w:name="Table Classic 4" w:semiHidden="1" w:unhideWhenUsed="1"/>
+    <w:lsdException w:name="Table Colorful 1" w:semiHidden="1" w:unhideWhenUsed="1"/>
+    <w:lsdException w:name="Table Colorful 2" w:semiHidden="1" w:unhideWhenUsed="1"/>
+    <w:lsdException w:name="Table Colorful 3" w:semiHidden="1" w:unhideWhenUsed="1"/>
+    <w:lsdException w:name="Table Columns 1" w:semiHidden="1" w:unhideWhenUsed="1"/>
+    <w:lsdException w:name="Table Columns 2" w:semiHidden="1" w:unhideWhenUsed="1"/>
+    <w:lsdException w:name="Table Columns 3" w:semiHidden="1" w:unhideWhenUsed="1"/>
+    <w:lsdException w:name="Table Columns 4" w:semiHidden="1" w:unhideWhenUsed="1"/>
+    <w:lsdException w:name="Table Columns 5" w:semiHidden="1" w:unhideWhenUsed="1"/>
+    <w:lsdException w:name="Table Grid 1" w:semiHidden="1" w:unhideWhenUsed="1"/>
+    <w:lsdException w:name="Table Grid 2" w:semiHidden="1" w:unhideWhenUsed="1"/>
+    <w:lsdException w:name="Table Grid 3" w:semiHidden="1" w:unhideWhenUsed="1"/>
+    <w:lsdException w:name="Table Grid 4" w:semiHidden="1" w:unhideWhenUsed="1"/>
+    <w:lsdException w:name="Table Grid 5" w:semiHidden="1" w:unhideWhenUsed="1"/>
+    <w:lsdException w:name="Table Grid 6" w:semiHidden="1" w:unhideWhenUsed="1"/>
+    <w:lsdException w:name="Table Grid 7" w:semiHidden="1" w:unhideWhenUsed="1"/>
+    <w:lsdException w:name="Table Grid 8" w:semiHidden="1" w:unhideWhenUsed="1"/>
+    <w:lsdException w:name="Table List 1" w:semiHidden="1" w:unhideWhenUsed="1"/>
+    <w:lsdException w:name="Table List 2" w:semiHidden="1" w:unhideWhenUsed="1"/>
+    <w:lsdException w:name="Table List 3" w:semiHidden="1" w:unhideWhenUsed="1"/>
+    <w:lsdException w:name="Table List 4" w:semiHidden="1" w:unhideWhenUsed="1"/>
+    <w:lsdException w:name="Table List 5" w:semiHidden="1" w:unhideWhenUsed="1"/>
+    <w:lsdException w:name="Table List 6" w:semiHidden="1" w:unhideWhenUsed="1"/>
+    <w:lsdException w:name="Table List 7" w:semiHidden="1" w:unhideWhenUsed="1"/>
+    <w:lsdException w:name="Table List 8" w:semiHidden="1" w:unhideWhenUsed="1"/>
+    <w:lsdException w:name="Table 3D effects 1" w:semiHidden="1" w:unhideWhenUsed="1"/>
+    <w:lsdException w:name="Table 3D effects 2" w:semiHidden="1" w:unhideWhenUsed="1"/>
+    <w:lsdException w:name="Table 3D effects 3" w:semiHidden="1" w:unhideWhenUsed="1"/>
+    <w:lsdException w:name="Table Contemporary" w:semiHidden="1" w:unhideWhenUsed="1"/>
+    <w:lsdException w:name="Table Elegant" w:semiHidden="1" w:unhideWhenUsed="1"/>
+    <w:lsdException w:name="Table Professional" w:semiHidden="1" w:unhideWhenUsed="1"/>
+    <w:lsdException w:name="Table Subtle 1" w:semiHidden="1" w:unhideWhenUsed="1"/>
+    <w:lsdException w:name="Table Subtle 2" w:semiHidden="1" w:unhideWhenUsed="1"/>
+    <w:lsdException w:name="Table Web 1" w:semiHidden="1" w:unhideWhenUsed="1"/>
+    <w:lsdException w:name="Table Web 2" w:semiHidden="1" w:unhideWhenUsed="1"/>
+    <w:lsdException w:name="Table Web 3" w:semiHidden="1" w:unhideWhenUsed="1"/>
+    <w:lsdException w:name="Balloon Text" w:semiHidden="1" w:unhideWhenUsed="1"/>
+    <w:lsdException w:name="Table Grid" w:uiPriority="39"/>
+    <w:lsdException w:name="Table Theme" w:semiHidden="1" w:unhideWhenUsed="1"/>
+    <w:lsdException w:name="Placeholder Text" w:semiHidden="1"/>
+    <w:lsdException w:name="No Spacing" w:uiPriority="1" w:qFormat="1"/>
+    <w:lsdException w:name="Light Shading" w:uiPriority="60"/>
+    <w:lsdException w:name="Light List" w:uiPriority="61"/>
+    <w:lsdException w:name="Light Grid" w:uiPriority="62"/>
+    <w:lsdException w:name="Medium Shading 1" w:uiPriority="63"/>
+    <w:lsdException w:name="Medium Shading 2" w:uiPriority="64"/>
+    <w:lsdException w:name="Medium List 1" w:uiPriority="65"/>
+    <w:lsdException w:name="Medium List 2" w:uiPriority="66"/>
+    <w:lsdException w:name="Medium Grid 1" w:uiPriority="67"/>
+    <w:lsdException w:name="Medium Grid 2" w:uiPriority="68"/>
+    <w:lsdException w:name="Medium Grid 3" w:uiPriority="69"/>
+    <w:lsdException w:name="Dark List" w:uiPriority="70"/>
+    <w:lsdException w:name="Colorful Shading" w:uiPriority="71"/>
+    <w:lsdException w:name="Colorful List" w:uiPriority="72"/>
+    <w:lsdException w:name="Colorful Grid" w:uiPriority="73"/>
+    <w:lsdException w:name="Light Shading Accent 1" w:uiPriority="60"/>
+    <w:lsdException w:name="Light List Accent 1" w:uiPriority="61"/>
+    <w:lsdException w:name="Light Grid Accent 1" w:uiPriority="62"/>
+    <w:lsdException w:name="Medium Shading 1 Accent 1" w:uiPriority="63"/>
+    <w:lsdException w:name="Medium Shading 2 Accent 1" w:uiPriority="64"/>
+    <w:lsdException w:name="Medium List 1 Accent 1" w:uiPriority="65"/>
+    <w:lsdException w:name="Revision" w:semiHidden="1"/>
+    <w:lsdException w:name="List Paragraph" w:uiPriority="34" w:qFormat="1"/>
+    <w:lsdException w:name="Quote" w:uiPriority="29" w:qFormat="1"/>
+    <w:lsdException w:name="Intense Quote" w:uiPriority="30" w:qFormat="1"/>
+    <w:lsdException w:name="Medium List 2 Accent 1" w:uiPriority="66"/>
+    <w:lsdException w:name="Medium Grid 1 Accent 1" w:uiPriority="67"/>
+    <w:lsdException w:name="Medium Grid 2 Accent 1" w:uiPriority="68"/>
+    <w:lsdException w:name="Medium Grid 3 Accent 1" w:uiPriority="69"/>
+    <w:lsdException w:name="Dark List Accent 1" w:uiPriority="70"/>
+    <w:lsdException w:name="Colorful Shading Accent 1" w:uiPriority="71"/>
+    <w:lsdException w:name="Colorful List Accent 1" w:uiPriority="72"/>
+    <w:lsdException w:name="Colorful Grid Accent 1" w:uiPriority="73"/>
+    <w:lsdException w:name="Light Shading Accent 2" w:uiPriority="60"/>
+    <w:lsdException w:name="Light List Accent 2" w:uiPriority="61"/>
+    <w:lsdException w:name="Light Grid Accent 2" w:uiPriority="62"/>
+    <w:lsdException w:name="Medium Shading 1 Accent 2" w:uiPriority="63"/>
+    <w:lsdException w:name="Medium Shading 2 Accent 2" w:uiPriority="64"/>
+    <w:lsdException w:name="Medium List 1 Accent 2" w:uiPriority="65"/>
+    <w:lsdException w:name="Medium List 2 Accent 2" w:uiPriority="66"/>
+    <w:lsdException w:name="Medium Grid 1 Accent 2" w:uiPriority="67"/>
+    <w:lsdException w:name="Medium Grid 2 Accent 2" w:uiPriority="68"/>
+    <w:lsdException w:name="Medium Grid 3 Accent 2" w:uiPriority="69"/>
+    <w:lsdException w:name="Dark List Accent 2" w:uiPriority="70"/>
+    <w:lsdException w:name="Colorful Shading Accent 2" w:uiPriority="71"/>
+    <w:lsdException w:name="Colorful List Accent 2" w:uiPriority="72"/>
+    <w:lsdException w:name="Colorful Grid Accent 2" w:uiPriority="73"/>
+    <w:lsdException w:name="Light Shading Accent 3" w:uiPriority="60"/>
+    <w:lsdException w:name="Light List Accent 3" w:uiPriority="61"/>
+    <w:lsdException w:name="Light Grid Accent 3" w:uiPriority="62"/>
+    <w:lsdException w:name="Medium Shading 1 Accent 3" w:uiPriority="63"/>
+    <w:lsdException w:name="Medium Shading 2 Accent 3" w:uiPriority="64"/>
+    <w:lsdException w:name="Medium List 1 Accent 3" w:uiPriority="65"/>
+    <w:lsdException w:name="Medium List 2 Accent 3" w:uiPriority="66"/>
+    <w:lsdException w:name="Medium Grid 1 Accent 3" w:uiPriority="67"/>
+    <w:lsdException w:name="Medium Grid 2 Accent 3" w:uiPriority="68"/>
+    <w:lsdException w:name="Medium Grid 3 Accent 3" w:uiPriority="69"/>
+    <w:lsdException w:name="Dark List Accent 3" w:uiPriority="70"/>
+    <w:lsdException w:name="Colorful Shading Accent 3" w:uiPriority="71"/>
+    <w:lsdException w:name="Colorful List Accent 3" w:uiPriority="72"/>
+    <w:lsdException w:name="Colorful Grid Accent 3" w:uiPriority="73"/>
+    <w:lsdException w:name="Light Shading Accent 4" w:uiPriority="60"/>
+    <w:lsdException w:name="Light List Accent 4" w:uiPriority="61"/>
+    <w:lsdException w:name="Light Grid Accent 4" w:uiPriority="62"/>
+    <w:lsdException w:name="Medium Shading 1 Accent 4" w:uiPriority="63"/>
+    <w:lsdException w:name="Medium Shading 2 Accent 4" w:uiPriority="64"/>
+    <w:lsdException w:name="Medium List 1 Accent 4" w:uiPriority="65"/>
+    <w:lsdException w:name="Medium List 2 Accent 4" w:uiPriority="66"/>
+    <w:lsdException w:name="Medium Grid 1 Accent 4" w:uiPriority="67"/>
+    <w:lsdException w:name="Medium Grid 2 Accent 4" w:uiPriority="68"/>
+    <w:lsdException w:name="Medium Grid 3 Accent 4" w:uiPriority="69"/>
+    <w:lsdException w:name="Dark List Accent 4" w:uiPriority="70"/>
+    <w:lsdException w:name="Colorful Shading Accent 4" w:uiPriority="71"/>
+    <w:lsdException w:name="Colorful List Accent 4" w:uiPriority="72"/>
+    <w:lsdException w:name="Colorful Grid Accent 4" w:uiPriority="73"/>
+    <w:lsdException w:name="Light Shading Accent 5" w:uiPriority="60"/>
+    <w:lsdException w:name="Light List Accent 5" w:uiPriority="61"/>
+    <w:lsdException w:name="Light Grid Accent 5" w:uiPriority="62"/>
+    <w:lsdException w:name="Medium Shading 1 Accent 5" w:uiPriority="63"/>
+    <w:lsdException w:name="Medium Shading 2 Accent 5" w:uiPriority="64"/>
+    <w:lsdException w:name="Medium List 1 Accent 5" w:uiPriority="65"/>
+    <w:lsdException w:name="Medium List 2 Accent 5" w:uiPriority="66"/>
+    <w:lsdException w:name="Medium Grid 1 Accent 5" w:uiPriority="67"/>
+    <w:lsdException w:name="Medium Grid 2 Accent 5" w:uiPriority="68"/>
+    <w:lsdException w:name="Medium Grid 3 Accent 5" w:uiPriority="69"/>
+    <w:lsdException w:name="Dark List Accent 5" w:uiPriority="70"/>
+    <w:lsdException w:name="Colorful Shading Accent 5" w:uiPriority="71"/>
+    <w:lsdException w:name="Colorful List Accent 5" w:uiPriority="72"/>
+    <w:lsdException w:name="Colorful Grid Accent 5" w:uiPriority="73"/>
+    <w:lsdException w:name="Light Shading Accent 6" w:uiPriority="60"/>
+    <w:lsdException w:name="Light List Accent 6" w:uiPriority="61"/>
+    <w:lsdException w:name="Light Grid Accent 6" w:uiPriority="62"/>
+    <w:lsdException w:name="Medium Shading 1 Accent 6" w:uiPriority="63"/>
+    <w:lsdException w:name="Medium Shading 2 Accent 6" w:uiPriority="64"/>
+    <w:lsdException w:name="Medium List 1 Accent 6" w:uiPriority="65"/>
+    <w:lsdException w:name="Medium List 2 Accent 6" w:uiPriority="66"/>
+    <w:lsdException w:name="Medium Grid 1 Accent 6" w:uiPriority="67"/>
+    <w:lsdException w:name="Medium Grid 2 Accent 6" w:uiPriority="68"/>
+    <w:lsdException w:name="Medium Grid 3 Accent 6" w:uiPriority="69"/>
+    <w:lsdException w:name="Dark List Accent 6" w:uiPriority="70"/>
+    <w:lsdException w:name="Colorful Shading Accent 6" w:uiPriority="71"/>
+    <w:lsdException w:name="Colorful List Accent 6" w:uiPriority="72"/>
+    <w:lsdException w:name="Colorful Grid Accent 6" w:uiPriority="73"/>
+    <w:lsdException w:name="Subtle Emphasis" w:uiPriority="19" w:qFormat="1"/>
+    <w:lsdException w:name="Intense Emphasis" w:uiPriority="21" w:qFormat="1"/>
+    <w:lsdException w:name="Subtle Reference" w:uiPriority="31" w:qFormat="1"/>
+    <w:lsdException w:name="Intense Reference" w:uiPriority="32" w:qFormat="1"/>
+    <w:lsdException w:name="Book Title" w:uiPriority="33" w:qFormat="1"/>
+    <w:lsdException w:name="Bibliography" w:semiHidden="1" w:uiPriority="37" w:unhideWhenUsed="1"/>
+    <w:lsdException w:name="TOC Heading" w:semiHidden="1" w:uiPriority="39" w:unhideWhenUsed="1" w:qFormat="1"/>
+    <w:lsdException w:name="Plain Table 1" w:uiPriority="41"/>
+    <w:lsdException w:name="Plain Table 2" w:uiPriority="42"/>
+    <w:lsdException w:name="Plain Table 3" w:uiPriority="43"/>
+    <w:lsdException w:name="Plain Table 4" w:uiPriority="44"/>
+    <w:lsdException w:name="Plain Table 5" w:uiPriority="45"/>
+    <w:lsdException w:name="Grid Table Light" w:uiPriority="40"/>
+    <w:lsdException w:name="Grid Table 1 Light" w:uiPriority="46"/>
+    <w:lsdException w:name="Grid Table 2" w:uiPriority="47"/>
+    <w:lsdException w:name="Grid Table 3" w:uiPriority="48"/>
+    <w:lsdException w:name="Grid Table 4" w:uiPriority="49"/>
+    <w:lsdException w:name="Grid Table 5 Dark" w:uiPriority="50"/>
+    <w:lsdException w:name="Grid Table 6 Colorful" w:uiPriority="51"/>
+    <w:lsdException w:name="Grid Table 7 Colorful" w:uiPriority="52"/>
+    <w:lsdException w:name="Grid Table 1 Light Accent 1" w:uiPriority="46"/>
+    <w:lsdException w:name="Grid Table 2 Accent 1" w:uiPriority="47"/>
+    <w:lsdException w:name="Grid Table 3 Accent 1" w:uiPriority="48"/>
+    <w:lsdException w:name="Grid Table 4 Accent 1" w:uiPriority="49"/>
+    <w:lsdException w:name="Grid Table 5 Dark Accent 1" w:uiPriority="50"/>
+    <w:lsdException w:name="Grid Table 6 Colorful Accent 1" w:uiPriority="51"/>
+    <w:lsdException w:name="Grid Table 7 Colorful Accent 1" w:uiPriority="52"/>
+    <w:lsdException w:name="Grid Table 1 Light Accent 2" w:uiPriority="46"/>
+    <w:lsdException w:name="Grid Table 2 Accent 2" w:uiPriority="47"/>
+    <w:lsdException w:name="Grid Table 3 Accent 2" w:uiPriority="48"/>
+    <w:lsdException w:name="Grid Table 4 Accent 2" w:uiPriority="49"/>
+    <w:lsdException w:name="Grid Table 5 Dark Accent 2" w:uiPriority="50"/>
+    <w:lsdException w:name="Grid Table 6 Colorful Accent 2" w:uiPriority="51"/>
+    <w:lsdException w:name="Grid Table 7 Colorful Accent 2" w:uiPriority="52"/>
+    <w:lsdException w:name="Grid Table 1 Light Accent 3" w:uiPriority="46"/>
+    <w:lsdException w:name="Grid Table 2 Accent 3" w:uiPriority="47"/>
+    <w:lsdException w:name="Grid Table 3 Accent 3" w:uiPriority="48"/>
+    <w:lsdException w:name="Grid Table 4 Accent 3" w:uiPriority="49"/>
+    <w:lsdException w:name="Grid Table 5 Dark Accent 3" w:uiPriority="50"/>
+    <w:lsdException w:name="Grid Table 6 Colorful Accent 3" w:uiPriority="51"/>
+    <w:lsdException w:name="Grid Table 7 Colorful Accent 3" w:uiPriority="52"/>
+    <w:lsdException w:name="Grid Table 1 Light Accent 4" w:uiPriority="46"/>
+    <w:lsdException w:name="Grid Table 2 Accent 4" w:uiPriority="47"/>
+    <w:lsdException w:name="Grid Table 3 Accent 4" w:uiPriority="48"/>
+    <w:lsdException w:name="Grid Table 4 Accent 4" w:uiPriority="49"/>
+    <w:lsdException w:name="Grid Table 5 Dark Accent 4" w:uiPriority="50"/>
+    <w:lsdException w:name="Grid Table 6 Colorful Accent 4" w:uiPriority="51"/>
+    <w:lsdException w:name="Grid Table 7 Colorful Accent 4" w:uiPriority="52"/>
+    <w:lsdException w:name="Grid Table 1 Light Accent 5" w:uiPriority="46"/>
+    <w:lsdException w:name="Grid Table 2 Accent 5" w:uiPriority="47"/>
+    <w:lsdException w:name="Grid Table 3 Accent 5" w:uiPriority="48"/>
+    <w:lsdException w:name="Grid Table 4 Accent 5" w:uiPriority="49"/>
+    <w:lsdException w:name="Grid Table 5 Dark Accent 5" w:uiPriority="50"/>
+    <w:lsdException w:name="Grid Table 6 Colorful Accent 5" w:uiPriority="51"/>
+    <w:lsdException w:name="Grid Table 7 Colorful Accent 5" w:uiPriority="52"/>
+    <w:lsdException w:name="Grid Table 1 Light Accent 6" w:uiPriority="46"/>
+    <w:lsdException w:name="Grid Table 2 Accent 6" w:uiPriority="47"/>
+    <w:lsdException w:name="Grid Table 3 Accent 6" w:uiPriority="48"/>
+    <w:lsdException w:name="Grid Table 4 Accent 6" w:uiPriority="49"/>
+    <w:lsdException w:name="Grid Table 5 Dark Accent 6" w:uiPriority="50"/>
+    <w:lsdException w:name="Grid Table 6 Colorful Accent 6" w:uiPriority="51"/>
+    <w:lsdException w:name="Grid Table 7 Colorful Accent 6" w:uiPriority="52"/>
+    <w:lsdException w:name="List Table 1 Light" w:uiPriority="46"/>
+    <w:lsdException w:name="List Table 2" w:uiPriority="47"/>
+    <w:lsdException w:name="List Table 3" w:uiPriority="48"/>
+    <w:lsdException w:name="List Table 4" w:uiPriority="49"/>
+    <w:lsdException w:name="List Table 5 Dark" w:uiPriority="50"/>
+    <w:lsdException w:name="List Table 6 Colorful" w:uiPriority="51"/>
+    <w:lsdException w:name="List Table 7 Colorful" w:uiPriority="52"/>
+    <w:lsdException w:name="List Table 1 Light Accent 1" w:uiPriority="46"/>
+    <w:lsdException w:name="List Table 2 Accent 1" w:uiPriority="47"/>
+    <w:lsdException w:name="List Table 3 Accent 1" w:uiPriority="48"/>
+    <w:lsdException w:name="List Table 4 Accent 1" w:uiPriority="49"/>
+    <w:lsdException w:name="List Table 5 Dark Accent 1" w:uiPriority="50"/>
+    <w:lsdException w:name="List Table 6 Colorful Accent 1" w:uiPriority="51"/>
+    <w:lsdException w:name="List Table 7 Colorful Accent 1" w:uiPriority="52"/>
+    <w:lsdException w:name="List Table 1 Light Accent 2" w:uiPriority="46"/>
+    <w:lsdException w:name="List Table 2 Accent 2" w:uiPriority="47"/>
+    <w:lsdException w:name="List Table 3 Accent 2" w:uiPriority="48"/>
+    <w:lsdException w:name="List Table 4 Accent 2" w:uiPriority="49"/>
+    <w:lsdException w:name="List Table 5 Dark Accent 2" w:uiPriority="50"/>
+    <w:lsdException w:name="List Table 6 Colorful Accent 2" w:uiPriority="51"/>
+    <w:lsdException w:name="List Table 7 Colorful Accent 2" w:uiPriority="52"/>
+    <w:lsdException w:name="List Table 1 Light Accent 3" w:uiPriority="46"/>
+    <w:lsdException w:name="List Table 2 Accent 3" w:uiPriority="47"/>
+    <w:lsdException w:name="List Table 3 Accent 3" w:uiPriority="48"/>
+    <w:lsdException w:name="List Table 4 Accent 3" w:uiPriority="49"/>
+    <w:lsdException w:name="List Table 5 Dark Accent 3" w:uiPriority="50"/>
+    <w:lsdException w:name="List Table 6 Colorful Accent 3" w:uiPriority="51"/>
+    <w:lsdException w:name="List Table 7 Colorful Accent 3" w:uiPriority="52"/>
+    <w:lsdException w:name="List Table 1 Light Accent 4" w:uiPriority="46"/>
+    <w:lsdException w:name="List Table 2 Accent 4" w:uiPriority="47"/>
+    <w:lsdException w:name="List Table 3 Accent 4" w:uiPriority="48"/>
+    <w:lsdException w:name="List Table 4 Accent 4" w:uiPriority="49"/>
+    <w:lsdException w:name="List Table 5 Dark Accent 4" w:uiPriority="50"/>
+    <w:lsdException w:name="List Table 6 Colorful Accent 4" w:uiPriority="51"/>
+    <w:lsdException w:name="List Table 7 Colorful Accent 4" w:uiPriority="52"/>
+    <w:lsdException w:name="List Table 1 Light Accent 5" w:uiPriority="46"/>
+    <w:lsdException w:name="List Table 2 Accent 5" w:uiPriority="47"/>
+    <w:lsdException w:name="List Table 3 Accent 5" w:uiPriority="48"/>
+    <w:lsdException w:name="List Table 4 Accent 5" w:uiPriority="49"/>
+    <w:lsdException w:name="List Table 5 Dark Accent 5" w:uiPriority="50"/>
+    <w:lsdException w:name="List Table 6 Colorful Accent 5" w:uiPriority="51"/>
+    <w:lsdException w:name="List Table 7 Colorful Accent 5" w:uiPriority="52"/>
+    <w:lsdException w:name="List Table 1 Light Accent 6" w:uiPriority="46"/>
+    <w:lsdException w:name="List Table 2 Accent 6" w:uiPriority="47"/>
+    <w:lsdException w:name="List Table 3 Accent 6" w:uiPriority="48"/>
+    <w:lsdException w:name="List Table 4 Accent 6" w:uiPriority="49"/>
+    <w:lsdException w:name="List Table 5 Dark Accent 6" w:uiPriority="50"/>
+    <w:lsdException w:name="List Table 6 Colorful Accent 6" w:uiPriority="51"/>
+    <w:lsdException w:name="List Table 7 Colorful Accent 6" w:uiPriority="52"/>
+  </w:latentStyles>
+  <w:style w:type="paragraph" w:default="1" w:styleId="Norml">
+    <w:name w:val="Normal"/>
+    <w:qFormat/>
+  </w:style>
+  <w:style w:type="character" w:default="1" w:styleId="Bekezdsalapbettpusa">
+    <w:name w:val="Default Paragraph Font"/>
+    <w:uiPriority w:val="1"/>
+    <w:semiHidden/>
+    <w:unhideWhenUsed/>
+  </w:style>
+  <w:style w:type="table" w:default="1" w:styleId="Normltblzat">
+    <w:name w:val="Normal Table"/>
+    <w:uiPriority w:val="99"/>
+    <w:semiHidden/>
+    <w:unhideWhenUsed/>
+    <w:tblPr>
+      <w:tblInd w:w="0" w:type="dxa"/>
+      <w:tblCellMar>
+        <w:top w:w="0" w:type="dxa"/>
+        <w:left w:w="108" w:type="dxa"/>
+        <w:bottom w:w="0" w:type="dxa"/>
+        <w:right w:w="108" w:type="dxa"/>
+      </w:tblCellMar>
+    </w:tblPr>
+  </w:style>
+  <w:style w:type="numbering" w:default="1" w:styleId="Nemlista">
+    <w:name w:val="No List"/>
+    <w:uiPriority w:val="99"/>
+    <w:semiHidden/>
+    <w:unhideWhenUsed/>
+  </w:style>
+  <w:style w:type="character" w:styleId="Helyrzszveg">
+    <w:name w:val="Placeholder Text"/>
+    <w:basedOn w:val="Bekezdsalapbettpusa"/>
+    <w:uiPriority w:val="99"/>
+    <w:semiHidden/>
+    <w:rsid w:val="008D6065"/>
+    <w:rPr>
+      <w:color w:val="808080"/>
+    </w:rPr>
+  </w:style>
+</w:styles>
+</file>
+
+<file path=word/glossary/webSettings.xml><?xml version="1.0" encoding="utf-8"?>
+<w:webSettings xmlns:mc="http://schemas.openxmlformats.org/markup-compatibility/2006" xmlns:r="http://schemas.openxmlformats.org/officeDocument/2006/relationships" xmlns:w="http://schemas.openxmlformats.org/wordprocessingml/2006/main" xmlns:w14="http://schemas.microsoft.com/office/word/2010/wordml" xmlns:w15="http://schemas.microsoft.com/office/word/2012/wordml" xmlns:w16se="http://schemas.microsoft.com/office/word/2015/wordml/symex" mc:Ignorable="w14 w15 w16se">
+  <w:optimizeForBrowser/>
+  <w:allowPNG/>
+</w:webSettings>
+</file>
+
 <file path=word/theme/theme1.xml><?xml version="1.0" encoding="utf-8"?>
 <a:theme xmlns:a="http://schemas.openxmlformats.org/drawingml/2006/main" name="Office-téma">
   <a:themeElements>
@@ -12917,7 +13703,7 @@
 </file>
 
 <file path=customXml/itemProps1.xml><?xml version="1.0" encoding="utf-8"?>
-<ds:datastoreItem xmlns:ds="http://schemas.openxmlformats.org/officeDocument/2006/customXml" ds:itemID="{FAF01064-85FA-46A8-8EC7-211335D69ECB}">
+<ds:datastoreItem xmlns:ds="http://schemas.openxmlformats.org/officeDocument/2006/customXml" ds:itemID="{0F44264F-DEA9-4007-B6E3-E6A6679CC64F}">
   <ds:schemaRefs>
     <ds:schemaRef ds:uri="http://schemas.openxmlformats.org/officeDocument/2006/bibliography"/>
   </ds:schemaRefs>

</xml_diff>

<commit_message>
save up before refactoring
</commit_message>
<xml_diff>
--- a/Szakdolgozat_Horvath_Bendeguz.docx
+++ b/Szakdolgozat_Horvath_Bendeguz.docx
@@ -12,8 +12,6 @@
           <w:szCs w:val="36"/>
         </w:rPr>
       </w:pPr>
-      <w:bookmarkStart w:id="0" w:name="_GoBack"/>
-      <w:bookmarkEnd w:id="0"/>
       <w:r>
         <w:rPr>
           <w:b/>
@@ -456,7 +454,21 @@
             <w:rStyle w:val="Hiperhivatkozs"/>
             <w:noProof/>
           </w:rPr>
-          <w:t>2. Felhasznált algoritmusok</w:t>
+          <w:t>2. Felhasznált alg</w:t>
+        </w:r>
+        <w:r>
+          <w:rPr>
+            <w:rStyle w:val="Hiperhivatkozs"/>
+            <w:noProof/>
+          </w:rPr>
+          <w:t>o</w:t>
+        </w:r>
+        <w:r>
+          <w:rPr>
+            <w:rStyle w:val="Hiperhivatkozs"/>
+            <w:noProof/>
+          </w:rPr>
+          <w:t>ritmusok</w:t>
         </w:r>
         <w:r>
           <w:rPr>
@@ -1032,21 +1044,7 @@
             <w:rStyle w:val="Hiperhivatkozs"/>
             <w:noProof/>
           </w:rPr>
-          <w:t>3.1. Fejlesztői k</w:t>
-        </w:r>
-        <w:r>
-          <w:rPr>
-            <w:rStyle w:val="Hiperhivatkozs"/>
-            <w:noProof/>
-          </w:rPr>
-          <w:t>ö</w:t>
-        </w:r>
-        <w:r>
-          <w:rPr>
-            <w:rStyle w:val="Hiperhivatkozs"/>
-            <w:noProof/>
-          </w:rPr>
-          <w:t>rnyezet</w:t>
+          <w:t>3.1. Fejlesztői környezet</w:t>
         </w:r>
         <w:r>
           <w:rPr>
@@ -1406,21 +1404,7 @@
             <w:rStyle w:val="Hiperhivatkozs"/>
             <w:noProof/>
           </w:rPr>
-          <w:t>3.3. A futtatáshoz szükség</w:t>
-        </w:r>
-        <w:r>
-          <w:rPr>
-            <w:rStyle w:val="Hiperhivatkozs"/>
-            <w:noProof/>
-          </w:rPr>
-          <w:t>e</w:t>
-        </w:r>
-        <w:r>
-          <w:rPr>
-            <w:rStyle w:val="Hiperhivatkozs"/>
-            <w:noProof/>
-          </w:rPr>
-          <w:t>s bemeneti adatok – python könyvtárak</w:t>
+          <w:t>3.3. A futtatáshoz szükséges bemeneti adatok – python könyvtárak</w:t>
         </w:r>
         <w:r>
           <w:rPr>
@@ -1642,7 +1626,7 @@
           <w:rFonts w:cs="Times New Roman"/>
         </w:rPr>
       </w:pPr>
-      <w:bookmarkStart w:id="1" w:name="_Toc100595923"/>
+      <w:bookmarkStart w:id="0" w:name="_Toc100595923"/>
       <w:r>
         <w:rPr>
           <w:rFonts w:cs="Times New Roman"/>
@@ -1650,7 +1634,7 @@
         <w:lastRenderedPageBreak/>
         <w:t>Bevezetés</w:t>
       </w:r>
-      <w:bookmarkEnd w:id="1"/>
+      <w:bookmarkEnd w:id="0"/>
     </w:p>
     <w:p>
       <w:pPr>
@@ -1777,7 +1761,7 @@
           <w:rFonts w:cs="Times New Roman"/>
         </w:rPr>
       </w:pPr>
-      <w:bookmarkStart w:id="2" w:name="_Toc100595924"/>
+      <w:bookmarkStart w:id="1" w:name="_Toc100595924"/>
       <w:r>
         <w:rPr>
           <w:rFonts w:cs="Times New Roman"/>
@@ -1785,6 +1769,14 @@
         <w:lastRenderedPageBreak/>
         <w:t>2. Felhasznált algoritmusok</w:t>
       </w:r>
+      <w:bookmarkEnd w:id="1"/>
+      <w:r>
+        <w:rPr>
+          <w:rFonts w:cs="Times New Roman"/>
+        </w:rPr>
+        <w:t xml:space="preserve"> elemzése</w:t>
+      </w:r>
+      <w:bookmarkStart w:id="2" w:name="_GoBack"/>
       <w:bookmarkEnd w:id="2"/>
     </w:p>
     <w:p>
@@ -2422,6 +2414,12 @@
       <w:r>
         <w:t>t a következőképpen határozzuk meg:</w:t>
       </w:r>
+    </w:p>
+    <w:p>
+      <w:pPr>
+        <w:spacing w:after="0" w:line="360" w:lineRule="auto"/>
+        <w:jc w:val="both"/>
+      </w:pPr>
     </w:p>
     <w:p>
       <w:pPr>
@@ -2772,6 +2770,7 @@
         <w:jc w:val="both"/>
       </w:pPr>
       <w:r>
+        <w:lastRenderedPageBreak/>
         <w:t>A jelenlegi legjobb ismert alsó korlát az aszimptotikus versenyképességi arányra vonatkozóan, amely bármely online algoritmusra teljesül 1,54278 [2]. a legjobb ismert versenyképességi arányú algoritmus versenyképességi aránya pedig 1,578 [1].</w:t>
       </w:r>
     </w:p>
@@ -2781,7 +2780,6 @@
         <w:jc w:val="both"/>
       </w:pPr>
       <w:r>
-        <w:lastRenderedPageBreak/>
         <w:t xml:space="preserve">Az </w:t>
       </w:r>
       <w:proofErr w:type="gramStart"/>
@@ -3663,6 +3661,7 @@
         <w:jc w:val="both"/>
       </w:pPr>
       <w:r>
+        <w:lastRenderedPageBreak/>
         <w:t xml:space="preserve">A különbség az, hogy az FFO-ban a bármelyik ládához rendelt elemek teljes mérete meghaladhatja a tároló 1 </w:t>
       </w:r>
       <w:proofErr w:type="gramStart"/>
@@ -11177,6 +11176,7 @@
         <w:docPartUnique/>
       </w:docPartObj>
     </w:sdtPr>
+    <w:sdtEndPr/>
     <w:sdtContent>
       <w:p>
         <w:pPr>
@@ -11196,7 +11196,7 @@
           <w:rPr>
             <w:noProof/>
           </w:rPr>
-          <w:t>1</w:t>
+          <w:t>5</w:t>
         </w:r>
         <w:r>
           <w:fldChar w:fldCharType="end"/>
@@ -12892,551 +12892,6 @@
 </w:styles>
 </file>
 
-<file path=word/glossary/document.xml><?xml version="1.0" encoding="utf-8"?>
-<w:glossaryDocument xmlns:wpc="http://schemas.microsoft.com/office/word/2010/wordprocessingCanvas" xmlns:cx="http://schemas.microsoft.com/office/drawing/2014/chartex" xmlns:cx1="http://schemas.microsoft.com/office/drawing/2015/9/8/chartex" xmlns:mc="http://schemas.openxmlformats.org/markup-compatibility/2006" xmlns:o="urn:schemas-microsoft-com:office:office" xmlns:r="http://schemas.openxmlformats.org/officeDocument/2006/relationships" xmlns:m="http://schemas.openxmlformats.org/officeDocument/2006/math" xmlns:v="urn:schemas-microsoft-com:vml" xmlns:wp14="http://schemas.microsoft.com/office/word/2010/wordprocessingDrawing" xmlns:wp="http://schemas.openxmlformats.org/drawingml/2006/wordprocessingDrawing" xmlns:w10="urn:schemas-microsoft-com:office:word" xmlns:w="http://schemas.openxmlformats.org/wordprocessingml/2006/main" xmlns:w14="http://schemas.microsoft.com/office/word/2010/wordml" xmlns:w15="http://schemas.microsoft.com/office/word/2012/wordml" xmlns:w16se="http://schemas.microsoft.com/office/word/2015/wordml/symex" xmlns:wpg="http://schemas.microsoft.com/office/word/2010/wordprocessingGroup" xmlns:wpi="http://schemas.microsoft.com/office/word/2010/wordprocessingInk" xmlns:wne="http://schemas.microsoft.com/office/word/2006/wordml" xmlns:wps="http://schemas.microsoft.com/office/word/2010/wordprocessingShape" mc:Ignorable="w14 w15 w16se wp14"/>
-</file>
-
-<file path=word/glossary/fontTable.xml><?xml version="1.0" encoding="utf-8"?>
-<w:fonts xmlns:mc="http://schemas.openxmlformats.org/markup-compatibility/2006" xmlns:r="http://schemas.openxmlformats.org/officeDocument/2006/relationships" xmlns:w="http://schemas.openxmlformats.org/wordprocessingml/2006/main" xmlns:w14="http://schemas.microsoft.com/office/word/2010/wordml" xmlns:w15="http://schemas.microsoft.com/office/word/2012/wordml" xmlns:w16se="http://schemas.microsoft.com/office/word/2015/wordml/symex" mc:Ignorable="w14 w15 w16se">
-  <w:font w:name="Times New Roman">
-    <w:panose1 w:val="02020603050405020304"/>
-    <w:charset w:val="EE"/>
-    <w:family w:val="roman"/>
-    <w:pitch w:val="variable"/>
-    <w:sig w:usb0="E0002EFF" w:usb1="C000785B" w:usb2="00000009" w:usb3="00000000" w:csb0="000001FF" w:csb1="00000000"/>
-  </w:font>
-  <w:font w:name="Symbol">
-    <w:panose1 w:val="05050102010706020507"/>
-    <w:charset w:val="02"/>
-    <w:family w:val="roman"/>
-    <w:pitch w:val="variable"/>
-    <w:sig w:usb0="00000000" w:usb1="10000000" w:usb2="00000000" w:usb3="00000000" w:csb0="80000000" w:csb1="00000000"/>
-  </w:font>
-  <w:font w:name="Courier New">
-    <w:panose1 w:val="02070309020205020404"/>
-    <w:charset w:val="EE"/>
-    <w:family w:val="modern"/>
-    <w:pitch w:val="fixed"/>
-    <w:sig w:usb0="E0002EFF" w:usb1="C0007843" w:usb2="00000009" w:usb3="00000000" w:csb0="000001FF" w:csb1="00000000"/>
-  </w:font>
-  <w:font w:name="Wingdings">
-    <w:panose1 w:val="05000000000000000000"/>
-    <w:charset w:val="02"/>
-    <w:family w:val="auto"/>
-    <w:pitch w:val="variable"/>
-    <w:sig w:usb0="00000000" w:usb1="10000000" w:usb2="00000000" w:usb3="00000000" w:csb0="80000000" w:csb1="00000000"/>
-  </w:font>
-  <w:font w:name="Calibri">
-    <w:panose1 w:val="020F0502020204030204"/>
-    <w:charset w:val="EE"/>
-    <w:family w:val="swiss"/>
-    <w:pitch w:val="variable"/>
-    <w:sig w:usb0="E4002EFF" w:usb1="C200247B" w:usb2="00000009" w:usb3="00000000" w:csb0="000001FF" w:csb1="00000000"/>
-  </w:font>
-  <w:font w:name="Calibri Light">
-    <w:panose1 w:val="020F0302020204030204"/>
-    <w:charset w:val="EE"/>
-    <w:family w:val="swiss"/>
-    <w:pitch w:val="variable"/>
-    <w:sig w:usb0="E4002EFF" w:usb1="C200247B" w:usb2="00000009" w:usb3="00000000" w:csb0="000001FF" w:csb1="00000000"/>
-  </w:font>
-  <w:font w:name="Segoe UI">
-    <w:panose1 w:val="020B0502040204020203"/>
-    <w:charset w:val="EE"/>
-    <w:family w:val="swiss"/>
-    <w:pitch w:val="variable"/>
-    <w:sig w:usb0="E4002EFF" w:usb1="C000E47F" w:usb2="00000009" w:usb3="00000000" w:csb0="000001FF" w:csb1="00000000"/>
-  </w:font>
-  <w:font w:name="Cambria Math">
-    <w:panose1 w:val="02040503050406030204"/>
-    <w:charset w:val="EE"/>
-    <w:family w:val="roman"/>
-    <w:pitch w:val="variable"/>
-    <w:sig w:usb0="E00006FF" w:usb1="420024FF" w:usb2="02000000" w:usb3="00000000" w:csb0="0000019F" w:csb1="00000000"/>
-  </w:font>
-</w:fonts>
-</file>
-
-<file path=word/glossary/settings.xml><?xml version="1.0" encoding="utf-8"?>
-<w:settings xmlns:mc="http://schemas.openxmlformats.org/markup-compatibility/2006" xmlns:o="urn:schemas-microsoft-com:office:office" xmlns:r="http://schemas.openxmlformats.org/officeDocument/2006/relationships" xmlns:m="http://schemas.openxmlformats.org/officeDocument/2006/math" xmlns:v="urn:schemas-microsoft-com:vml" xmlns:w10="urn:schemas-microsoft-com:office:word" xmlns:w="http://schemas.openxmlformats.org/wordprocessingml/2006/main" xmlns:w14="http://schemas.microsoft.com/office/word/2010/wordml" xmlns:w15="http://schemas.microsoft.com/office/word/2012/wordml" xmlns:w16se="http://schemas.microsoft.com/office/word/2015/wordml/symex" xmlns:sl="http://schemas.openxmlformats.org/schemaLibrary/2006/main" mc:Ignorable="w14 w15 w16se">
-  <w:view w:val="normal"/>
-  <w:defaultTabStop w:val="708"/>
-  <w:hyphenationZone w:val="425"/>
-  <w:characterSpacingControl w:val="doNotCompress"/>
-  <w:compat>
-    <w:useFELayout/>
-    <w:compatSetting w:name="compatibilityMode" w:uri="http://schemas.microsoft.com/office/word" w:val="15"/>
-    <w:compatSetting w:name="overrideTableStyleFontSizeAndJustification" w:uri="http://schemas.microsoft.com/office/word" w:val="1"/>
-    <w:compatSetting w:name="enableOpenTypeFeatures" w:uri="http://schemas.microsoft.com/office/word" w:val="1"/>
-    <w:compatSetting w:name="doNotFlipMirrorIndents" w:uri="http://schemas.microsoft.com/office/word" w:val="1"/>
-    <w:compatSetting w:name="differentiateMultirowTableHeaders" w:uri="http://schemas.microsoft.com/office/word" w:val="1"/>
-  </w:compat>
-  <w:rsids>
-    <w:rsidRoot w:val="008D6065"/>
-    <w:rsid w:val="008D6065"/>
-  </w:rsids>
-  <m:mathPr>
-    <m:mathFont m:val="Cambria Math"/>
-    <m:brkBin m:val="before"/>
-    <m:brkBinSub m:val="--"/>
-    <m:smallFrac m:val="0"/>
-    <m:dispDef/>
-    <m:lMargin m:val="0"/>
-    <m:rMargin m:val="0"/>
-    <m:defJc m:val="centerGroup"/>
-    <m:wrapIndent m:val="1440"/>
-    <m:intLim m:val="subSup"/>
-    <m:naryLim m:val="undOvr"/>
-  </m:mathPr>
-  <w:themeFontLang w:val="hu-HU"/>
-  <w:clrSchemeMapping w:bg1="light1" w:t1="dark1" w:bg2="light2" w:t2="dark2" w:accent1="accent1" w:accent2="accent2" w:accent3="accent3" w:accent4="accent4" w:accent5="accent5" w:accent6="accent6" w:hyperlink="hyperlink" w:followedHyperlink="followedHyperlink"/>
-  <w:decimalSymbol w:val=","/>
-  <w:listSeparator w:val=";"/>
-  <w15:chartTrackingRefBased/>
-</w:settings>
-</file>
-
-<file path=word/glossary/styles.xml><?xml version="1.0" encoding="utf-8"?>
-<w:styles xmlns:mc="http://schemas.openxmlformats.org/markup-compatibility/2006" xmlns:r="http://schemas.openxmlformats.org/officeDocument/2006/relationships" xmlns:w="http://schemas.openxmlformats.org/wordprocessingml/2006/main" xmlns:w14="http://schemas.microsoft.com/office/word/2010/wordml" xmlns:w15="http://schemas.microsoft.com/office/word/2012/wordml" xmlns:w16se="http://schemas.microsoft.com/office/word/2015/wordml/symex" mc:Ignorable="w14 w15 w16se">
-  <w:docDefaults>
-    <w:rPrDefault>
-      <w:rPr>
-        <w:rFonts w:asciiTheme="minorHAnsi" w:eastAsiaTheme="minorEastAsia" w:hAnsiTheme="minorHAnsi" w:cstheme="minorBidi"/>
-        <w:sz w:val="22"/>
-        <w:szCs w:val="22"/>
-        <w:lang w:val="hu-HU" w:eastAsia="hu-HU" w:bidi="ar-SA"/>
-      </w:rPr>
-    </w:rPrDefault>
-    <w:pPrDefault>
-      <w:pPr>
-        <w:spacing w:after="160" w:line="259" w:lineRule="auto"/>
-      </w:pPr>
-    </w:pPrDefault>
-  </w:docDefaults>
-  <w:latentStyles w:defLockedState="0" w:defUIPriority="99" w:defSemiHidden="0" w:defUnhideWhenUsed="0" w:defQFormat="0" w:count="371">
-    <w:lsdException w:name="Normal" w:uiPriority="0" w:qFormat="1"/>
-    <w:lsdException w:name="heading 1" w:uiPriority="9" w:qFormat="1"/>
-    <w:lsdException w:name="heading 2" w:semiHidden="1" w:uiPriority="9" w:unhideWhenUsed="1" w:qFormat="1"/>
-    <w:lsdException w:name="heading 3" w:semiHidden="1" w:uiPriority="9" w:unhideWhenUsed="1" w:qFormat="1"/>
-    <w:lsdException w:name="heading 4" w:semiHidden="1" w:uiPriority="9" w:unhideWhenUsed="1" w:qFormat="1"/>
-    <w:lsdException w:name="heading 5" w:semiHidden="1" w:uiPriority="9" w:unhideWhenUsed="1" w:qFormat="1"/>
-    <w:lsdException w:name="heading 6" w:semiHidden="1" w:uiPriority="9" w:unhideWhenUsed="1" w:qFormat="1"/>
-    <w:lsdException w:name="heading 7" w:semiHidden="1" w:uiPriority="9" w:unhideWhenUsed="1" w:qFormat="1"/>
-    <w:lsdException w:name="heading 8" w:semiHidden="1" w:uiPriority="9" w:unhideWhenUsed="1" w:qFormat="1"/>
-    <w:lsdException w:name="heading 9" w:semiHidden="1" w:uiPriority="9" w:unhideWhenUsed="1" w:qFormat="1"/>
-    <w:lsdException w:name="index 1" w:semiHidden="1" w:unhideWhenUsed="1"/>
-    <w:lsdException w:name="index 2" w:semiHidden="1" w:unhideWhenUsed="1"/>
-    <w:lsdException w:name="index 3" w:semiHidden="1" w:unhideWhenUsed="1"/>
-    <w:lsdException w:name="index 4" w:semiHidden="1" w:unhideWhenUsed="1"/>
-    <w:lsdException w:name="index 5" w:semiHidden="1" w:unhideWhenUsed="1"/>
-    <w:lsdException w:name="index 6" w:semiHidden="1" w:unhideWhenUsed="1"/>
-    <w:lsdException w:name="index 7" w:semiHidden="1" w:unhideWhenUsed="1"/>
-    <w:lsdException w:name="index 8" w:semiHidden="1" w:unhideWhenUsed="1"/>
-    <w:lsdException w:name="index 9" w:semiHidden="1" w:unhideWhenUsed="1"/>
-    <w:lsdException w:name="toc 1" w:semiHidden="1" w:uiPriority="39" w:unhideWhenUsed="1"/>
-    <w:lsdException w:name="toc 2" w:semiHidden="1" w:uiPriority="39" w:unhideWhenUsed="1"/>
-    <w:lsdException w:name="toc 3" w:semiHidden="1" w:uiPriority="39" w:unhideWhenUsed="1"/>
-    <w:lsdException w:name="toc 4" w:semiHidden="1" w:uiPriority="39" w:unhideWhenUsed="1"/>
-    <w:lsdException w:name="toc 5" w:semiHidden="1" w:uiPriority="39" w:unhideWhenUsed="1"/>
-    <w:lsdException w:name="toc 6" w:semiHidden="1" w:uiPriority="39" w:unhideWhenUsed="1"/>
-    <w:lsdException w:name="toc 7" w:semiHidden="1" w:uiPriority="39" w:unhideWhenUsed="1"/>
-    <w:lsdException w:name="toc 8" w:semiHidden="1" w:uiPriority="39" w:unhideWhenUsed="1"/>
-    <w:lsdException w:name="toc 9" w:semiHidden="1" w:uiPriority="39" w:unhideWhenUsed="1"/>
-    <w:lsdException w:name="Normal Indent" w:semiHidden="1" w:unhideWhenUsed="1"/>
-    <w:lsdException w:name="footnote text" w:semiHidden="1" w:unhideWhenUsed="1"/>
-    <w:lsdException w:name="annotation text" w:semiHidden="1" w:unhideWhenUsed="1"/>
-    <w:lsdException w:name="header" w:semiHidden="1" w:unhideWhenUsed="1"/>
-    <w:lsdException w:name="footer" w:semiHidden="1" w:unhideWhenUsed="1"/>
-    <w:lsdException w:name="index heading" w:semiHidden="1" w:unhideWhenUsed="1"/>
-    <w:lsdException w:name="caption" w:semiHidden="1" w:uiPriority="35" w:unhideWhenUsed="1" w:qFormat="1"/>
-    <w:lsdException w:name="table of figures" w:semiHidden="1" w:unhideWhenUsed="1"/>
-    <w:lsdException w:name="envelope address" w:semiHidden="1" w:unhideWhenUsed="1"/>
-    <w:lsdException w:name="envelope return" w:semiHidden="1" w:unhideWhenUsed="1"/>
-    <w:lsdException w:name="footnote reference" w:semiHidden="1" w:unhideWhenUsed="1"/>
-    <w:lsdException w:name="annotation reference" w:semiHidden="1" w:unhideWhenUsed="1"/>
-    <w:lsdException w:name="line number" w:semiHidden="1" w:unhideWhenUsed="1"/>
-    <w:lsdException w:name="page number" w:semiHidden="1" w:unhideWhenUsed="1"/>
-    <w:lsdException w:name="endnote reference" w:semiHidden="1" w:unhideWhenUsed="1"/>
-    <w:lsdException w:name="endnote text" w:semiHidden="1" w:unhideWhenUsed="1"/>
-    <w:lsdException w:name="table of authorities" w:semiHidden="1" w:unhideWhenUsed="1"/>
-    <w:lsdException w:name="macro" w:semiHidden="1" w:unhideWhenUsed="1"/>
-    <w:lsdException w:name="toa heading" w:semiHidden="1" w:unhideWhenUsed="1"/>
-    <w:lsdException w:name="List" w:semiHidden="1" w:unhideWhenUsed="1"/>
-    <w:lsdException w:name="List Bullet" w:semiHidden="1" w:unhideWhenUsed="1"/>
-    <w:lsdException w:name="List Number" w:semiHidden="1" w:unhideWhenUsed="1"/>
-    <w:lsdException w:name="List 2" w:semiHidden="1" w:unhideWhenUsed="1"/>
-    <w:lsdException w:name="List 3" w:semiHidden="1" w:unhideWhenUsed="1"/>
-    <w:lsdException w:name="List 4" w:semiHidden="1" w:unhideWhenUsed="1"/>
-    <w:lsdException w:name="List 5" w:semiHidden="1" w:unhideWhenUsed="1"/>
-    <w:lsdException w:name="List Bullet 2" w:semiHidden="1" w:unhideWhenUsed="1"/>
-    <w:lsdException w:name="List Bullet 3" w:semiHidden="1" w:unhideWhenUsed="1"/>
-    <w:lsdException w:name="List Bullet 4" w:semiHidden="1" w:unhideWhenUsed="1"/>
-    <w:lsdException w:name="List Bullet 5" w:semiHidden="1" w:unhideWhenUsed="1"/>
-    <w:lsdException w:name="List Number 2" w:semiHidden="1" w:unhideWhenUsed="1"/>
-    <w:lsdException w:name="List Number 3" w:semiHidden="1" w:unhideWhenUsed="1"/>
-    <w:lsdException w:name="List Number 4" w:semiHidden="1" w:unhideWhenUsed="1"/>
-    <w:lsdException w:name="List Number 5" w:semiHidden="1" w:unhideWhenUsed="1"/>
-    <w:lsdException w:name="Title" w:uiPriority="10" w:qFormat="1"/>
-    <w:lsdException w:name="Closing" w:semiHidden="1" w:unhideWhenUsed="1"/>
-    <w:lsdException w:name="Signature" w:semiHidden="1" w:unhideWhenUsed="1"/>
-    <w:lsdException w:name="Default Paragraph Font" w:semiHidden="1" w:uiPriority="1" w:unhideWhenUsed="1"/>
-    <w:lsdException w:name="Body Text" w:semiHidden="1" w:unhideWhenUsed="1"/>
-    <w:lsdException w:name="Body Text Indent" w:semiHidden="1" w:unhideWhenUsed="1"/>
-    <w:lsdException w:name="List Continue" w:semiHidden="1" w:unhideWhenUsed="1"/>
-    <w:lsdException w:name="List Continue 2" w:semiHidden="1" w:unhideWhenUsed="1"/>
-    <w:lsdException w:name="List Continue 3" w:semiHidden="1" w:unhideWhenUsed="1"/>
-    <w:lsdException w:name="List Continue 4" w:semiHidden="1" w:unhideWhenUsed="1"/>
-    <w:lsdException w:name="List Continue 5" w:semiHidden="1" w:unhideWhenUsed="1"/>
-    <w:lsdException w:name="Message Header" w:semiHidden="1" w:unhideWhenUsed="1"/>
-    <w:lsdException w:name="Subtitle" w:uiPriority="11" w:qFormat="1"/>
-    <w:lsdException w:name="Salutation" w:semiHidden="1" w:unhideWhenUsed="1"/>
-    <w:lsdException w:name="Date" w:semiHidden="1" w:unhideWhenUsed="1"/>
-    <w:lsdException w:name="Body Text First Indent" w:semiHidden="1" w:unhideWhenUsed="1"/>
-    <w:lsdException w:name="Body Text First Indent 2" w:semiHidden="1" w:unhideWhenUsed="1"/>
-    <w:lsdException w:name="Note Heading" w:semiHidden="1" w:unhideWhenUsed="1"/>
-    <w:lsdException w:name="Body Text 2" w:semiHidden="1" w:unhideWhenUsed="1"/>
-    <w:lsdException w:name="Body Text 3" w:semiHidden="1" w:unhideWhenUsed="1"/>
-    <w:lsdException w:name="Body Text Indent 2" w:semiHidden="1" w:unhideWhenUsed="1"/>
-    <w:lsdException w:name="Body Text Indent 3" w:semiHidden="1" w:unhideWhenUsed="1"/>
-    <w:lsdException w:name="Block Text" w:semiHidden="1" w:unhideWhenUsed="1"/>
-    <w:lsdException w:name="Hyperlink" w:semiHidden="1" w:unhideWhenUsed="1"/>
-    <w:lsdException w:name="FollowedHyperlink" w:semiHidden="1" w:unhideWhenUsed="1"/>
-    <w:lsdException w:name="Strong" w:uiPriority="22" w:qFormat="1"/>
-    <w:lsdException w:name="Emphasis" w:uiPriority="20" w:qFormat="1"/>
-    <w:lsdException w:name="Document Map" w:semiHidden="1" w:unhideWhenUsed="1"/>
-    <w:lsdException w:name="Plain Text" w:semiHidden="1" w:unhideWhenUsed="1"/>
-    <w:lsdException w:name="E-mail Signature" w:semiHidden="1" w:unhideWhenUsed="1"/>
-    <w:lsdException w:name="HTML Top of Form" w:semiHidden="1" w:unhideWhenUsed="1"/>
-    <w:lsdException w:name="HTML Bottom of Form" w:semiHidden="1" w:unhideWhenUsed="1"/>
-    <w:lsdException w:name="Normal (Web)" w:semiHidden="1" w:unhideWhenUsed="1"/>
-    <w:lsdException w:name="HTML Acronym" w:semiHidden="1" w:unhideWhenUsed="1"/>
-    <w:lsdException w:name="HTML Address" w:semiHidden="1" w:unhideWhenUsed="1"/>
-    <w:lsdException w:name="HTML Cite" w:semiHidden="1" w:unhideWhenUsed="1"/>
-    <w:lsdException w:name="HTML Code" w:semiHidden="1" w:unhideWhenUsed="1"/>
-    <w:lsdException w:name="HTML Definition" w:semiHidden="1" w:unhideWhenUsed="1"/>
-    <w:lsdException w:name="HTML Keyboard" w:semiHidden="1" w:unhideWhenUsed="1"/>
-    <w:lsdException w:name="HTML Preformatted" w:semiHidden="1" w:unhideWhenUsed="1"/>
-    <w:lsdException w:name="HTML Sample" w:semiHidden="1" w:unhideWhenUsed="1"/>
-    <w:lsdException w:name="HTML Typewriter" w:semiHidden="1" w:unhideWhenUsed="1"/>
-    <w:lsdException w:name="HTML Variable" w:semiHidden="1" w:unhideWhenUsed="1"/>
-    <w:lsdException w:name="Normal Table" w:semiHidden="1" w:unhideWhenUsed="1"/>
-    <w:lsdException w:name="annotation subject" w:semiHidden="1" w:unhideWhenUsed="1"/>
-    <w:lsdException w:name="No List" w:semiHidden="1" w:unhideWhenUsed="1"/>
-    <w:lsdException w:name="Outline List 1" w:semiHidden="1" w:unhideWhenUsed="1"/>
-    <w:lsdException w:name="Outline List 2" w:semiHidden="1" w:unhideWhenUsed="1"/>
-    <w:lsdException w:name="Outline List 3" w:semiHidden="1" w:unhideWhenUsed="1"/>
-    <w:lsdException w:name="Table Simple 1" w:semiHidden="1" w:unhideWhenUsed="1"/>
-    <w:lsdException w:name="Table Simple 2" w:semiHidden="1" w:unhideWhenUsed="1"/>
-    <w:lsdException w:name="Table Simple 3" w:semiHidden="1" w:unhideWhenUsed="1"/>
-    <w:lsdException w:name="Table Classic 1" w:semiHidden="1" w:unhideWhenUsed="1"/>
-    <w:lsdException w:name="Table Classic 2" w:semiHidden="1" w:unhideWhenUsed="1"/>
-    <w:lsdException w:name="Table Classic 3" w:semiHidden="1" w:unhideWhenUsed="1"/>
-    <w:lsdException w:name="Table Classic 4" w:semiHidden="1" w:unhideWhenUsed="1"/>
-    <w:lsdException w:name="Table Colorful 1" w:semiHidden="1" w:unhideWhenUsed="1"/>
-    <w:lsdException w:name="Table Colorful 2" w:semiHidden="1" w:unhideWhenUsed="1"/>
-    <w:lsdException w:name="Table Colorful 3" w:semiHidden="1" w:unhideWhenUsed="1"/>
-    <w:lsdException w:name="Table Columns 1" w:semiHidden="1" w:unhideWhenUsed="1"/>
-    <w:lsdException w:name="Table Columns 2" w:semiHidden="1" w:unhideWhenUsed="1"/>
-    <w:lsdException w:name="Table Columns 3" w:semiHidden="1" w:unhideWhenUsed="1"/>
-    <w:lsdException w:name="Table Columns 4" w:semiHidden="1" w:unhideWhenUsed="1"/>
-    <w:lsdException w:name="Table Columns 5" w:semiHidden="1" w:unhideWhenUsed="1"/>
-    <w:lsdException w:name="Table Grid 1" w:semiHidden="1" w:unhideWhenUsed="1"/>
-    <w:lsdException w:name="Table Grid 2" w:semiHidden="1" w:unhideWhenUsed="1"/>
-    <w:lsdException w:name="Table Grid 3" w:semiHidden="1" w:unhideWhenUsed="1"/>
-    <w:lsdException w:name="Table Grid 4" w:semiHidden="1" w:unhideWhenUsed="1"/>
-    <w:lsdException w:name="Table Grid 5" w:semiHidden="1" w:unhideWhenUsed="1"/>
-    <w:lsdException w:name="Table Grid 6" w:semiHidden="1" w:unhideWhenUsed="1"/>
-    <w:lsdException w:name="Table Grid 7" w:semiHidden="1" w:unhideWhenUsed="1"/>
-    <w:lsdException w:name="Table Grid 8" w:semiHidden="1" w:unhideWhenUsed="1"/>
-    <w:lsdException w:name="Table List 1" w:semiHidden="1" w:unhideWhenUsed="1"/>
-    <w:lsdException w:name="Table List 2" w:semiHidden="1" w:unhideWhenUsed="1"/>
-    <w:lsdException w:name="Table List 3" w:semiHidden="1" w:unhideWhenUsed="1"/>
-    <w:lsdException w:name="Table List 4" w:semiHidden="1" w:unhideWhenUsed="1"/>
-    <w:lsdException w:name="Table List 5" w:semiHidden="1" w:unhideWhenUsed="1"/>
-    <w:lsdException w:name="Table List 6" w:semiHidden="1" w:unhideWhenUsed="1"/>
-    <w:lsdException w:name="Table List 7" w:semiHidden="1" w:unhideWhenUsed="1"/>
-    <w:lsdException w:name="Table List 8" w:semiHidden="1" w:unhideWhenUsed="1"/>
-    <w:lsdException w:name="Table 3D effects 1" w:semiHidden="1" w:unhideWhenUsed="1"/>
-    <w:lsdException w:name="Table 3D effects 2" w:semiHidden="1" w:unhideWhenUsed="1"/>
-    <w:lsdException w:name="Table 3D effects 3" w:semiHidden="1" w:unhideWhenUsed="1"/>
-    <w:lsdException w:name="Table Contemporary" w:semiHidden="1" w:unhideWhenUsed="1"/>
-    <w:lsdException w:name="Table Elegant" w:semiHidden="1" w:unhideWhenUsed="1"/>
-    <w:lsdException w:name="Table Professional" w:semiHidden="1" w:unhideWhenUsed="1"/>
-    <w:lsdException w:name="Table Subtle 1" w:semiHidden="1" w:unhideWhenUsed="1"/>
-    <w:lsdException w:name="Table Subtle 2" w:semiHidden="1" w:unhideWhenUsed="1"/>
-    <w:lsdException w:name="Table Web 1" w:semiHidden="1" w:unhideWhenUsed="1"/>
-    <w:lsdException w:name="Table Web 2" w:semiHidden="1" w:unhideWhenUsed="1"/>
-    <w:lsdException w:name="Table Web 3" w:semiHidden="1" w:unhideWhenUsed="1"/>
-    <w:lsdException w:name="Balloon Text" w:semiHidden="1" w:unhideWhenUsed="1"/>
-    <w:lsdException w:name="Table Grid" w:uiPriority="39"/>
-    <w:lsdException w:name="Table Theme" w:semiHidden="1" w:unhideWhenUsed="1"/>
-    <w:lsdException w:name="Placeholder Text" w:semiHidden="1"/>
-    <w:lsdException w:name="No Spacing" w:uiPriority="1" w:qFormat="1"/>
-    <w:lsdException w:name="Light Shading" w:uiPriority="60"/>
-    <w:lsdException w:name="Light List" w:uiPriority="61"/>
-    <w:lsdException w:name="Light Grid" w:uiPriority="62"/>
-    <w:lsdException w:name="Medium Shading 1" w:uiPriority="63"/>
-    <w:lsdException w:name="Medium Shading 2" w:uiPriority="64"/>
-    <w:lsdException w:name="Medium List 1" w:uiPriority="65"/>
-    <w:lsdException w:name="Medium List 2" w:uiPriority="66"/>
-    <w:lsdException w:name="Medium Grid 1" w:uiPriority="67"/>
-    <w:lsdException w:name="Medium Grid 2" w:uiPriority="68"/>
-    <w:lsdException w:name="Medium Grid 3" w:uiPriority="69"/>
-    <w:lsdException w:name="Dark List" w:uiPriority="70"/>
-    <w:lsdException w:name="Colorful Shading" w:uiPriority="71"/>
-    <w:lsdException w:name="Colorful List" w:uiPriority="72"/>
-    <w:lsdException w:name="Colorful Grid" w:uiPriority="73"/>
-    <w:lsdException w:name="Light Shading Accent 1" w:uiPriority="60"/>
-    <w:lsdException w:name="Light List Accent 1" w:uiPriority="61"/>
-    <w:lsdException w:name="Light Grid Accent 1" w:uiPriority="62"/>
-    <w:lsdException w:name="Medium Shading 1 Accent 1" w:uiPriority="63"/>
-    <w:lsdException w:name="Medium Shading 2 Accent 1" w:uiPriority="64"/>
-    <w:lsdException w:name="Medium List 1 Accent 1" w:uiPriority="65"/>
-    <w:lsdException w:name="Revision" w:semiHidden="1"/>
-    <w:lsdException w:name="List Paragraph" w:uiPriority="34" w:qFormat="1"/>
-    <w:lsdException w:name="Quote" w:uiPriority="29" w:qFormat="1"/>
-    <w:lsdException w:name="Intense Quote" w:uiPriority="30" w:qFormat="1"/>
-    <w:lsdException w:name="Medium List 2 Accent 1" w:uiPriority="66"/>
-    <w:lsdException w:name="Medium Grid 1 Accent 1" w:uiPriority="67"/>
-    <w:lsdException w:name="Medium Grid 2 Accent 1" w:uiPriority="68"/>
-    <w:lsdException w:name="Medium Grid 3 Accent 1" w:uiPriority="69"/>
-    <w:lsdException w:name="Dark List Accent 1" w:uiPriority="70"/>
-    <w:lsdException w:name="Colorful Shading Accent 1" w:uiPriority="71"/>
-    <w:lsdException w:name="Colorful List Accent 1" w:uiPriority="72"/>
-    <w:lsdException w:name="Colorful Grid Accent 1" w:uiPriority="73"/>
-    <w:lsdException w:name="Light Shading Accent 2" w:uiPriority="60"/>
-    <w:lsdException w:name="Light List Accent 2" w:uiPriority="61"/>
-    <w:lsdException w:name="Light Grid Accent 2" w:uiPriority="62"/>
-    <w:lsdException w:name="Medium Shading 1 Accent 2" w:uiPriority="63"/>
-    <w:lsdException w:name="Medium Shading 2 Accent 2" w:uiPriority="64"/>
-    <w:lsdException w:name="Medium List 1 Accent 2" w:uiPriority="65"/>
-    <w:lsdException w:name="Medium List 2 Accent 2" w:uiPriority="66"/>
-    <w:lsdException w:name="Medium Grid 1 Accent 2" w:uiPriority="67"/>
-    <w:lsdException w:name="Medium Grid 2 Accent 2" w:uiPriority="68"/>
-    <w:lsdException w:name="Medium Grid 3 Accent 2" w:uiPriority="69"/>
-    <w:lsdException w:name="Dark List Accent 2" w:uiPriority="70"/>
-    <w:lsdException w:name="Colorful Shading Accent 2" w:uiPriority="71"/>
-    <w:lsdException w:name="Colorful List Accent 2" w:uiPriority="72"/>
-    <w:lsdException w:name="Colorful Grid Accent 2" w:uiPriority="73"/>
-    <w:lsdException w:name="Light Shading Accent 3" w:uiPriority="60"/>
-    <w:lsdException w:name="Light List Accent 3" w:uiPriority="61"/>
-    <w:lsdException w:name="Light Grid Accent 3" w:uiPriority="62"/>
-    <w:lsdException w:name="Medium Shading 1 Accent 3" w:uiPriority="63"/>
-    <w:lsdException w:name="Medium Shading 2 Accent 3" w:uiPriority="64"/>
-    <w:lsdException w:name="Medium List 1 Accent 3" w:uiPriority="65"/>
-    <w:lsdException w:name="Medium List 2 Accent 3" w:uiPriority="66"/>
-    <w:lsdException w:name="Medium Grid 1 Accent 3" w:uiPriority="67"/>
-    <w:lsdException w:name="Medium Grid 2 Accent 3" w:uiPriority="68"/>
-    <w:lsdException w:name="Medium Grid 3 Accent 3" w:uiPriority="69"/>
-    <w:lsdException w:name="Dark List Accent 3" w:uiPriority="70"/>
-    <w:lsdException w:name="Colorful Shading Accent 3" w:uiPriority="71"/>
-    <w:lsdException w:name="Colorful List Accent 3" w:uiPriority="72"/>
-    <w:lsdException w:name="Colorful Grid Accent 3" w:uiPriority="73"/>
-    <w:lsdException w:name="Light Shading Accent 4" w:uiPriority="60"/>
-    <w:lsdException w:name="Light List Accent 4" w:uiPriority="61"/>
-    <w:lsdException w:name="Light Grid Accent 4" w:uiPriority="62"/>
-    <w:lsdException w:name="Medium Shading 1 Accent 4" w:uiPriority="63"/>
-    <w:lsdException w:name="Medium Shading 2 Accent 4" w:uiPriority="64"/>
-    <w:lsdException w:name="Medium List 1 Accent 4" w:uiPriority="65"/>
-    <w:lsdException w:name="Medium List 2 Accent 4" w:uiPriority="66"/>
-    <w:lsdException w:name="Medium Grid 1 Accent 4" w:uiPriority="67"/>
-    <w:lsdException w:name="Medium Grid 2 Accent 4" w:uiPriority="68"/>
-    <w:lsdException w:name="Medium Grid 3 Accent 4" w:uiPriority="69"/>
-    <w:lsdException w:name="Dark List Accent 4" w:uiPriority="70"/>
-    <w:lsdException w:name="Colorful Shading Accent 4" w:uiPriority="71"/>
-    <w:lsdException w:name="Colorful List Accent 4" w:uiPriority="72"/>
-    <w:lsdException w:name="Colorful Grid Accent 4" w:uiPriority="73"/>
-    <w:lsdException w:name="Light Shading Accent 5" w:uiPriority="60"/>
-    <w:lsdException w:name="Light List Accent 5" w:uiPriority="61"/>
-    <w:lsdException w:name="Light Grid Accent 5" w:uiPriority="62"/>
-    <w:lsdException w:name="Medium Shading 1 Accent 5" w:uiPriority="63"/>
-    <w:lsdException w:name="Medium Shading 2 Accent 5" w:uiPriority="64"/>
-    <w:lsdException w:name="Medium List 1 Accent 5" w:uiPriority="65"/>
-    <w:lsdException w:name="Medium List 2 Accent 5" w:uiPriority="66"/>
-    <w:lsdException w:name="Medium Grid 1 Accent 5" w:uiPriority="67"/>
-    <w:lsdException w:name="Medium Grid 2 Accent 5" w:uiPriority="68"/>
-    <w:lsdException w:name="Medium Grid 3 Accent 5" w:uiPriority="69"/>
-    <w:lsdException w:name="Dark List Accent 5" w:uiPriority="70"/>
-    <w:lsdException w:name="Colorful Shading Accent 5" w:uiPriority="71"/>
-    <w:lsdException w:name="Colorful List Accent 5" w:uiPriority="72"/>
-    <w:lsdException w:name="Colorful Grid Accent 5" w:uiPriority="73"/>
-    <w:lsdException w:name="Light Shading Accent 6" w:uiPriority="60"/>
-    <w:lsdException w:name="Light List Accent 6" w:uiPriority="61"/>
-    <w:lsdException w:name="Light Grid Accent 6" w:uiPriority="62"/>
-    <w:lsdException w:name="Medium Shading 1 Accent 6" w:uiPriority="63"/>
-    <w:lsdException w:name="Medium Shading 2 Accent 6" w:uiPriority="64"/>
-    <w:lsdException w:name="Medium List 1 Accent 6" w:uiPriority="65"/>
-    <w:lsdException w:name="Medium List 2 Accent 6" w:uiPriority="66"/>
-    <w:lsdException w:name="Medium Grid 1 Accent 6" w:uiPriority="67"/>
-    <w:lsdException w:name="Medium Grid 2 Accent 6" w:uiPriority="68"/>
-    <w:lsdException w:name="Medium Grid 3 Accent 6" w:uiPriority="69"/>
-    <w:lsdException w:name="Dark List Accent 6" w:uiPriority="70"/>
-    <w:lsdException w:name="Colorful Shading Accent 6" w:uiPriority="71"/>
-    <w:lsdException w:name="Colorful List Accent 6" w:uiPriority="72"/>
-    <w:lsdException w:name="Colorful Grid Accent 6" w:uiPriority="73"/>
-    <w:lsdException w:name="Subtle Emphasis" w:uiPriority="19" w:qFormat="1"/>
-    <w:lsdException w:name="Intense Emphasis" w:uiPriority="21" w:qFormat="1"/>
-    <w:lsdException w:name="Subtle Reference" w:uiPriority="31" w:qFormat="1"/>
-    <w:lsdException w:name="Intense Reference" w:uiPriority="32" w:qFormat="1"/>
-    <w:lsdException w:name="Book Title" w:uiPriority="33" w:qFormat="1"/>
-    <w:lsdException w:name="Bibliography" w:semiHidden="1" w:uiPriority="37" w:unhideWhenUsed="1"/>
-    <w:lsdException w:name="TOC Heading" w:semiHidden="1" w:uiPriority="39" w:unhideWhenUsed="1" w:qFormat="1"/>
-    <w:lsdException w:name="Plain Table 1" w:uiPriority="41"/>
-    <w:lsdException w:name="Plain Table 2" w:uiPriority="42"/>
-    <w:lsdException w:name="Plain Table 3" w:uiPriority="43"/>
-    <w:lsdException w:name="Plain Table 4" w:uiPriority="44"/>
-    <w:lsdException w:name="Plain Table 5" w:uiPriority="45"/>
-    <w:lsdException w:name="Grid Table Light" w:uiPriority="40"/>
-    <w:lsdException w:name="Grid Table 1 Light" w:uiPriority="46"/>
-    <w:lsdException w:name="Grid Table 2" w:uiPriority="47"/>
-    <w:lsdException w:name="Grid Table 3" w:uiPriority="48"/>
-    <w:lsdException w:name="Grid Table 4" w:uiPriority="49"/>
-    <w:lsdException w:name="Grid Table 5 Dark" w:uiPriority="50"/>
-    <w:lsdException w:name="Grid Table 6 Colorful" w:uiPriority="51"/>
-    <w:lsdException w:name="Grid Table 7 Colorful" w:uiPriority="52"/>
-    <w:lsdException w:name="Grid Table 1 Light Accent 1" w:uiPriority="46"/>
-    <w:lsdException w:name="Grid Table 2 Accent 1" w:uiPriority="47"/>
-    <w:lsdException w:name="Grid Table 3 Accent 1" w:uiPriority="48"/>
-    <w:lsdException w:name="Grid Table 4 Accent 1" w:uiPriority="49"/>
-    <w:lsdException w:name="Grid Table 5 Dark Accent 1" w:uiPriority="50"/>
-    <w:lsdException w:name="Grid Table 6 Colorful Accent 1" w:uiPriority="51"/>
-    <w:lsdException w:name="Grid Table 7 Colorful Accent 1" w:uiPriority="52"/>
-    <w:lsdException w:name="Grid Table 1 Light Accent 2" w:uiPriority="46"/>
-    <w:lsdException w:name="Grid Table 2 Accent 2" w:uiPriority="47"/>
-    <w:lsdException w:name="Grid Table 3 Accent 2" w:uiPriority="48"/>
-    <w:lsdException w:name="Grid Table 4 Accent 2" w:uiPriority="49"/>
-    <w:lsdException w:name="Grid Table 5 Dark Accent 2" w:uiPriority="50"/>
-    <w:lsdException w:name="Grid Table 6 Colorful Accent 2" w:uiPriority="51"/>
-    <w:lsdException w:name="Grid Table 7 Colorful Accent 2" w:uiPriority="52"/>
-    <w:lsdException w:name="Grid Table 1 Light Accent 3" w:uiPriority="46"/>
-    <w:lsdException w:name="Grid Table 2 Accent 3" w:uiPriority="47"/>
-    <w:lsdException w:name="Grid Table 3 Accent 3" w:uiPriority="48"/>
-    <w:lsdException w:name="Grid Table 4 Accent 3" w:uiPriority="49"/>
-    <w:lsdException w:name="Grid Table 5 Dark Accent 3" w:uiPriority="50"/>
-    <w:lsdException w:name="Grid Table 6 Colorful Accent 3" w:uiPriority="51"/>
-    <w:lsdException w:name="Grid Table 7 Colorful Accent 3" w:uiPriority="52"/>
-    <w:lsdException w:name="Grid Table 1 Light Accent 4" w:uiPriority="46"/>
-    <w:lsdException w:name="Grid Table 2 Accent 4" w:uiPriority="47"/>
-    <w:lsdException w:name="Grid Table 3 Accent 4" w:uiPriority="48"/>
-    <w:lsdException w:name="Grid Table 4 Accent 4" w:uiPriority="49"/>
-    <w:lsdException w:name="Grid Table 5 Dark Accent 4" w:uiPriority="50"/>
-    <w:lsdException w:name="Grid Table 6 Colorful Accent 4" w:uiPriority="51"/>
-    <w:lsdException w:name="Grid Table 7 Colorful Accent 4" w:uiPriority="52"/>
-    <w:lsdException w:name="Grid Table 1 Light Accent 5" w:uiPriority="46"/>
-    <w:lsdException w:name="Grid Table 2 Accent 5" w:uiPriority="47"/>
-    <w:lsdException w:name="Grid Table 3 Accent 5" w:uiPriority="48"/>
-    <w:lsdException w:name="Grid Table 4 Accent 5" w:uiPriority="49"/>
-    <w:lsdException w:name="Grid Table 5 Dark Accent 5" w:uiPriority="50"/>
-    <w:lsdException w:name="Grid Table 6 Colorful Accent 5" w:uiPriority="51"/>
-    <w:lsdException w:name="Grid Table 7 Colorful Accent 5" w:uiPriority="52"/>
-    <w:lsdException w:name="Grid Table 1 Light Accent 6" w:uiPriority="46"/>
-    <w:lsdException w:name="Grid Table 2 Accent 6" w:uiPriority="47"/>
-    <w:lsdException w:name="Grid Table 3 Accent 6" w:uiPriority="48"/>
-    <w:lsdException w:name="Grid Table 4 Accent 6" w:uiPriority="49"/>
-    <w:lsdException w:name="Grid Table 5 Dark Accent 6" w:uiPriority="50"/>
-    <w:lsdException w:name="Grid Table 6 Colorful Accent 6" w:uiPriority="51"/>
-    <w:lsdException w:name="Grid Table 7 Colorful Accent 6" w:uiPriority="52"/>
-    <w:lsdException w:name="List Table 1 Light" w:uiPriority="46"/>
-    <w:lsdException w:name="List Table 2" w:uiPriority="47"/>
-    <w:lsdException w:name="List Table 3" w:uiPriority="48"/>
-    <w:lsdException w:name="List Table 4" w:uiPriority="49"/>
-    <w:lsdException w:name="List Table 5 Dark" w:uiPriority="50"/>
-    <w:lsdException w:name="List Table 6 Colorful" w:uiPriority="51"/>
-    <w:lsdException w:name="List Table 7 Colorful" w:uiPriority="52"/>
-    <w:lsdException w:name="List Table 1 Light Accent 1" w:uiPriority="46"/>
-    <w:lsdException w:name="List Table 2 Accent 1" w:uiPriority="47"/>
-    <w:lsdException w:name="List Table 3 Accent 1" w:uiPriority="48"/>
-    <w:lsdException w:name="List Table 4 Accent 1" w:uiPriority="49"/>
-    <w:lsdException w:name="List Table 5 Dark Accent 1" w:uiPriority="50"/>
-    <w:lsdException w:name="List Table 6 Colorful Accent 1" w:uiPriority="51"/>
-    <w:lsdException w:name="List Table 7 Colorful Accent 1" w:uiPriority="52"/>
-    <w:lsdException w:name="List Table 1 Light Accent 2" w:uiPriority="46"/>
-    <w:lsdException w:name="List Table 2 Accent 2" w:uiPriority="47"/>
-    <w:lsdException w:name="List Table 3 Accent 2" w:uiPriority="48"/>
-    <w:lsdException w:name="List Table 4 Accent 2" w:uiPriority="49"/>
-    <w:lsdException w:name="List Table 5 Dark Accent 2" w:uiPriority="50"/>
-    <w:lsdException w:name="List Table 6 Colorful Accent 2" w:uiPriority="51"/>
-    <w:lsdException w:name="List Table 7 Colorful Accent 2" w:uiPriority="52"/>
-    <w:lsdException w:name="List Table 1 Light Accent 3" w:uiPriority="46"/>
-    <w:lsdException w:name="List Table 2 Accent 3" w:uiPriority="47"/>
-    <w:lsdException w:name="List Table 3 Accent 3" w:uiPriority="48"/>
-    <w:lsdException w:name="List Table 4 Accent 3" w:uiPriority="49"/>
-    <w:lsdException w:name="List Table 5 Dark Accent 3" w:uiPriority="50"/>
-    <w:lsdException w:name="List Table 6 Colorful Accent 3" w:uiPriority="51"/>
-    <w:lsdException w:name="List Table 7 Colorful Accent 3" w:uiPriority="52"/>
-    <w:lsdException w:name="List Table 1 Light Accent 4" w:uiPriority="46"/>
-    <w:lsdException w:name="List Table 2 Accent 4" w:uiPriority="47"/>
-    <w:lsdException w:name="List Table 3 Accent 4" w:uiPriority="48"/>
-    <w:lsdException w:name="List Table 4 Accent 4" w:uiPriority="49"/>
-    <w:lsdException w:name="List Table 5 Dark Accent 4" w:uiPriority="50"/>
-    <w:lsdException w:name="List Table 6 Colorful Accent 4" w:uiPriority="51"/>
-    <w:lsdException w:name="List Table 7 Colorful Accent 4" w:uiPriority="52"/>
-    <w:lsdException w:name="List Table 1 Light Accent 5" w:uiPriority="46"/>
-    <w:lsdException w:name="List Table 2 Accent 5" w:uiPriority="47"/>
-    <w:lsdException w:name="List Table 3 Accent 5" w:uiPriority="48"/>
-    <w:lsdException w:name="List Table 4 Accent 5" w:uiPriority="49"/>
-    <w:lsdException w:name="List Table 5 Dark Accent 5" w:uiPriority="50"/>
-    <w:lsdException w:name="List Table 6 Colorful Accent 5" w:uiPriority="51"/>
-    <w:lsdException w:name="List Table 7 Colorful Accent 5" w:uiPriority="52"/>
-    <w:lsdException w:name="List Table 1 Light Accent 6" w:uiPriority="46"/>
-    <w:lsdException w:name="List Table 2 Accent 6" w:uiPriority="47"/>
-    <w:lsdException w:name="List Table 3 Accent 6" w:uiPriority="48"/>
-    <w:lsdException w:name="List Table 4 Accent 6" w:uiPriority="49"/>
-    <w:lsdException w:name="List Table 5 Dark Accent 6" w:uiPriority="50"/>
-    <w:lsdException w:name="List Table 6 Colorful Accent 6" w:uiPriority="51"/>
-    <w:lsdException w:name="List Table 7 Colorful Accent 6" w:uiPriority="52"/>
-  </w:latentStyles>
-  <w:style w:type="paragraph" w:default="1" w:styleId="Norml">
-    <w:name w:val="Normal"/>
-    <w:qFormat/>
-  </w:style>
-  <w:style w:type="character" w:default="1" w:styleId="Bekezdsalapbettpusa">
-    <w:name w:val="Default Paragraph Font"/>
-    <w:uiPriority w:val="1"/>
-    <w:semiHidden/>
-    <w:unhideWhenUsed/>
-  </w:style>
-  <w:style w:type="table" w:default="1" w:styleId="Normltblzat">
-    <w:name w:val="Normal Table"/>
-    <w:uiPriority w:val="99"/>
-    <w:semiHidden/>
-    <w:unhideWhenUsed/>
-    <w:tblPr>
-      <w:tblInd w:w="0" w:type="dxa"/>
-      <w:tblCellMar>
-        <w:top w:w="0" w:type="dxa"/>
-        <w:left w:w="108" w:type="dxa"/>
-        <w:bottom w:w="0" w:type="dxa"/>
-        <w:right w:w="108" w:type="dxa"/>
-      </w:tblCellMar>
-    </w:tblPr>
-  </w:style>
-  <w:style w:type="numbering" w:default="1" w:styleId="Nemlista">
-    <w:name w:val="No List"/>
-    <w:uiPriority w:val="99"/>
-    <w:semiHidden/>
-    <w:unhideWhenUsed/>
-  </w:style>
-  <w:style w:type="character" w:styleId="Helyrzszveg">
-    <w:name w:val="Placeholder Text"/>
-    <w:basedOn w:val="Bekezdsalapbettpusa"/>
-    <w:uiPriority w:val="99"/>
-    <w:semiHidden/>
-    <w:rsid w:val="008D6065"/>
-    <w:rPr>
-      <w:color w:val="808080"/>
-    </w:rPr>
-  </w:style>
-</w:styles>
-</file>
-
-<file path=word/glossary/webSettings.xml><?xml version="1.0" encoding="utf-8"?>
-<w:webSettings xmlns:mc="http://schemas.openxmlformats.org/markup-compatibility/2006" xmlns:r="http://schemas.openxmlformats.org/officeDocument/2006/relationships" xmlns:w="http://schemas.openxmlformats.org/wordprocessingml/2006/main" xmlns:w14="http://schemas.microsoft.com/office/word/2010/wordml" xmlns:w15="http://schemas.microsoft.com/office/word/2012/wordml" xmlns:w16se="http://schemas.microsoft.com/office/word/2015/wordml/symex" mc:Ignorable="w14 w15 w16se">
-  <w:optimizeForBrowser/>
-  <w:allowPNG/>
-</w:webSettings>
-</file>
-
 <file path=word/theme/theme1.xml><?xml version="1.0" encoding="utf-8"?>
 <a:theme xmlns:a="http://schemas.openxmlformats.org/drawingml/2006/main" name="Office-téma">
   <a:themeElements>
@@ -13703,7 +13158,7 @@
 </file>
 
 <file path=customXml/itemProps1.xml><?xml version="1.0" encoding="utf-8"?>
-<ds:datastoreItem xmlns:ds="http://schemas.openxmlformats.org/officeDocument/2006/customXml" ds:itemID="{0F44264F-DEA9-4007-B6E3-E6A6679CC64F}">
+<ds:datastoreItem xmlns:ds="http://schemas.openxmlformats.org/officeDocument/2006/customXml" ds:itemID="{C70FF40C-4FC3-4913-9257-E26024595FB7}">
   <ds:schemaRefs>
     <ds:schemaRef ds:uri="http://schemas.openxmlformats.org/officeDocument/2006/bibliography"/>
   </ds:schemaRefs>

</xml_diff>